<commit_message>
Changes to Design doc and URS doc.
</commit_message>
<xml_diff>
--- a/Design document.docx
+++ b/Design document.docx
@@ -1,6 +1,6 @@
 
 <file path=word/document.xml><?xml version="1.0" encoding="utf-8"?>
-<w:document xmlns:wpc="http://schemas.microsoft.com/office/word/2010/wordprocessingCanvas" xmlns:mo="http://schemas.microsoft.com/office/mac/office/2008/main" xmlns:mc="http://schemas.openxmlformats.org/markup-compatibility/2006" xmlns:mv="urn:schemas-microsoft-com:mac:vml" xmlns:o="urn:schemas-microsoft-com:office:office" xmlns:r="http://schemas.openxmlformats.org/officeDocument/2006/relationships" xmlns:m="http://schemas.openxmlformats.org/officeDocument/2006/math" xmlns:v="urn:schemas-microsoft-com:vml" xmlns:wp14="http://schemas.microsoft.com/office/word/2010/wordprocessingDrawing" xmlns:wp="http://schemas.openxmlformats.org/drawingml/2006/wordprocessingDrawing" xmlns:w10="urn:schemas-microsoft-com:office:word" xmlns:w="http://schemas.openxmlformats.org/wordprocessingml/2006/main" xmlns:w14="http://schemas.microsoft.com/office/word/2010/wordml" xmlns:wpg="http://schemas.microsoft.com/office/word/2010/wordprocessingGroup" xmlns:wpi="http://schemas.microsoft.com/office/word/2010/wordprocessingInk" xmlns:wne="http://schemas.microsoft.com/office/word/2006/wordml" xmlns:wps="http://schemas.microsoft.com/office/word/2010/wordprocessingShape" mc:Ignorable="w14 wp14">
+<w:document xmlns:wpc="http://schemas.microsoft.com/office/word/2010/wordprocessingCanvas" xmlns:mc="http://schemas.openxmlformats.org/markup-compatibility/2006" xmlns:o="urn:schemas-microsoft-com:office:office" xmlns:r="http://schemas.openxmlformats.org/officeDocument/2006/relationships" xmlns:m="http://schemas.openxmlformats.org/officeDocument/2006/math" xmlns:v="urn:schemas-microsoft-com:vml" xmlns:wp14="http://schemas.microsoft.com/office/word/2010/wordprocessingDrawing" xmlns:wp="http://schemas.openxmlformats.org/drawingml/2006/wordprocessingDrawing" xmlns:w10="urn:schemas-microsoft-com:office:word" xmlns:w="http://schemas.openxmlformats.org/wordprocessingml/2006/main" xmlns:w14="http://schemas.microsoft.com/office/word/2010/wordml" xmlns:wpg="http://schemas.microsoft.com/office/word/2010/wordprocessingGroup" xmlns:wpi="http://schemas.microsoft.com/office/word/2010/wordprocessingInk" xmlns:wne="http://schemas.microsoft.com/office/word/2006/wordml" xmlns:wps="http://schemas.microsoft.com/office/word/2010/wordprocessingShape" mc:Ignorable="w14 wp14">
   <w:body>
     <w:tbl>
       <w:tblPr>
@@ -82,6 +82,7 @@
             <w:dataBinding w:prefixMappings="xmlns:ns0='http://schemas.openxmlformats.org/package/2006/metadata/core-properties' xmlns:ns1='http://purl.org/dc/elements/1.1/'" w:xpath="/ns0:coreProperties[1]/ns1:title[1]" w:storeItemID="{6C3C8BC8-F283-45AE-878A-BAB7291924A1}"/>
             <w:text/>
           </w:sdtPr>
+          <w:sdtEndPr/>
           <w:sdtContent>
             <w:tc>
               <w:tcPr>
@@ -131,6 +132,7 @@
             <w:dataBinding w:prefixMappings="xmlns:ns0='http://schemas.openxmlformats.org/package/2006/metadata/core-properties' xmlns:ns1='http://purl.org/dc/elements/1.1/'" w:xpath="/ns0:coreProperties[1]/ns1:subject[1]" w:storeItemID="{6C3C8BC8-F283-45AE-878A-BAB7291924A1}"/>
             <w:text/>
           </w:sdtPr>
+          <w:sdtEndPr/>
           <w:sdtContent>
             <w:tc>
               <w:tcPr>
@@ -216,6 +218,7 @@
             </w:rPr>
             <w:alias w:val="Date"/>
             <w:id w:val="516659546"/>
+            <w:showingPlcHdr/>
             <w:dataBinding w:prefixMappings="xmlns:ns0='http://schemas.microsoft.com/office/2006/coverPageProps'" w:xpath="/ns0:CoverPageProperties[1]/ns0:PublishDate[1]" w:storeItemID="{55AF091B-3C7A-41E3-B477-F2FDAA23CFDA}"/>
             <w:date w:fullDate="2015-12-02T00:00:00Z">
               <w:dateFormat w:val="M/d/yyyy"/>
@@ -224,6 +227,7 @@
               <w:calendar w:val="gregorian"/>
             </w:date>
           </w:sdtPr>
+          <w:sdtEndPr/>
           <w:sdtContent>
             <w:tc>
               <w:tcPr>
@@ -244,7 +248,7 @@
                     <w:b/>
                     <w:bCs/>
                   </w:rPr>
-                  <w:t>12/2/2015</w:t>
+                  <w:t xml:space="preserve">     </w:t>
                 </w:r>
               </w:p>
             </w:tc>
@@ -266,6 +270,7 @@
           <w:id w:val="-2033408917"/>
           <w:showingPlcHdr/>
           <w:dataBinding w:prefixMappings="xmlns:ns0='http://schemas.microsoft.com/office/2006/coverPageProps'" w:xpath="/ns0:CoverPageProperties[1]/ns0:PublishDate[1]" w:storeItemID="{55AF091B-3C7A-41E3-B477-F2FDAA23CFDA}"/>
+          <w:text/>
         </w:sdtPr>
         <w:sdtEndPr/>
         <w:sdtContent>
@@ -280,14 +285,8 @@
       </w:sdt>
       <w:r>
         <w:rPr>
-          <w:b/>
-          <w:bCs/>
-        </w:rPr>
-      </w:r>
-      <w:r>
-        <w:rPr>
           <w:noProof/>
-          <w:lang w:val="en-US"/>
+          <w:lang w:eastAsia="bg-BG"/>
         </w:rPr>
         <mc:AlternateContent>
           <mc:Choice Requires="wps">
@@ -366,21 +365,12 @@
                                 <w:lang w:val="en-US"/>
                               </w:rPr>
                             </w:pPr>
-                            <w:proofErr w:type="spellStart"/>
                             <w:r>
                               <w:rPr>
                                 <w:i/>
                                 <w:lang w:val="en-GB"/>
                               </w:rPr>
-                              <w:t>Preslav</w:t>
-                            </w:r>
-                            <w:proofErr w:type="spellEnd"/>
-                            <w:r>
-                              <w:rPr>
-                                <w:i/>
-                                <w:lang w:val="en-GB"/>
-                              </w:rPr>
-                              <w:t xml:space="preserve"> </w:t>
+                              <w:t xml:space="preserve">Preslav </w:t>
                             </w:r>
                             <w:proofErr w:type="spellStart"/>
                             <w:r>
@@ -403,7 +393,7 @@
                                 <w:i/>
                                 <w:lang w:val="en-US"/>
                               </w:rPr>
-                              <w:t xml:space="preserve"> I did not misspell your name</w:t>
+                              <w:t xml:space="preserve"> </w:t>
                             </w:r>
                           </w:p>
                           <w:p>
@@ -444,13 +434,6 @@
                                 <w:lang w:val="en-US"/>
                               </w:rPr>
                               <w:t xml:space="preserve"> </w:t>
-                            </w:r>
-                            <w:r>
-                              <w:rPr>
-                                <w:i/>
-                                <w:lang w:val="en-US"/>
-                              </w:rPr>
-                              <w:t>I did not misspell your name</w:t>
                             </w:r>
                           </w:p>
                           <w:p>
@@ -496,11 +479,11 @@
           </mc:Choice>
           <mc:Fallback>
             <w:pict>
-              <v:shapetype id="_x0000_t202" coordsize="21600,21600" o:spt="202" path="m0,0l0,21600,21600,21600,21600,0xe">
+              <v:shapetype id="_x0000_t202" coordsize="21600,21600" o:spt="202" path="m,l,21600r21600,l21600,xe">
                 <v:stroke joinstyle="miter"/>
                 <v:path gradientshapeok="t" o:connecttype="rect"/>
               </v:shapetype>
-              <v:shape id="Text Box 2" o:spid="_x0000_s1026" type="#_x0000_t202" style="position:absolute;left:0;text-align:left;margin-left:-31.55pt;margin-top:313.4pt;width:166pt;height:136.9pt;z-index:251659264;visibility:visible;mso-wrap-style:square;mso-width-percent:400;mso-height-percent:200;mso-wrap-distance-left:9pt;mso-wrap-distance-top:0;mso-wrap-distance-right:9pt;mso-wrap-distance-bottom:0;mso-position-horizontal:absolute;mso-position-horizontal-relative:text;mso-position-vertical:absolute;mso-position-vertical-relative:text;mso-width-percent:400;mso-height-percent:200;mso-width-relative:margin;mso-height-relative:margin;v-text-anchor:top" o:gfxdata="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" strokecolor="white [3212]">
+              <v:shape id="Text Box 2" o:spid="_x0000_s1026" type="#_x0000_t202" style="position:absolute;left:0;text-align:left;margin-left:-31.6pt;margin-top:313.4pt;width:166pt;height:136.9pt;z-index:251659264;visibility:visible;mso-wrap-style:square;mso-width-percent:400;mso-height-percent:200;mso-wrap-distance-left:9pt;mso-wrap-distance-top:0;mso-wrap-distance-right:9pt;mso-wrap-distance-bottom:0;mso-position-horizontal:absolute;mso-position-horizontal-relative:text;mso-position-vertical:absolute;mso-position-vertical-relative:text;mso-width-percent:400;mso-height-percent:200;mso-width-relative:margin;mso-height-relative:margin;v-text-anchor:top" o:gfxdata="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" strokecolor="white [3212]">
                 <v:textbox style="mso-fit-shape-to-text:t">
                   <w:txbxContent>
                     <w:p>
@@ -534,21 +517,12 @@
                           <w:lang w:val="en-US"/>
                         </w:rPr>
                       </w:pPr>
-                      <w:proofErr w:type="spellStart"/>
                       <w:r>
                         <w:rPr>
                           <w:i/>
                           <w:lang w:val="en-GB"/>
                         </w:rPr>
-                        <w:t>Preslav</w:t>
-                      </w:r>
-                      <w:proofErr w:type="spellEnd"/>
-                      <w:r>
-                        <w:rPr>
-                          <w:i/>
-                          <w:lang w:val="en-GB"/>
-                        </w:rPr>
-                        <w:t xml:space="preserve"> </w:t>
+                        <w:t xml:space="preserve">Preslav </w:t>
                       </w:r>
                       <w:proofErr w:type="spellStart"/>
                       <w:r>
@@ -571,7 +545,7 @@
                           <w:i/>
                           <w:lang w:val="en-US"/>
                         </w:rPr>
-                        <w:t xml:space="preserve"> I did not misspell your name</w:t>
+                        <w:t xml:space="preserve"> </w:t>
                       </w:r>
                     </w:p>
                     <w:p>
@@ -613,13 +587,6 @@
                         </w:rPr>
                         <w:t xml:space="preserve"> </w:t>
                       </w:r>
-                      <w:r>
-                        <w:rPr>
-                          <w:i/>
-                          <w:lang w:val="en-US"/>
-                        </w:rPr>
-                        <w:t>I did not misspell your name</w:t>
-                      </w:r>
                     </w:p>
                     <w:p>
                       <w:pPr>
@@ -679,6 +646,15 @@
     </w:p>
     <w:sdt>
       <w:sdtPr>
+        <w:rPr>
+          <w:rFonts w:asciiTheme="minorHAnsi" w:eastAsiaTheme="minorHAnsi" w:hAnsiTheme="minorHAnsi" w:cstheme="minorBidi"/>
+          <w:b w:val="0"/>
+          <w:bCs w:val="0"/>
+          <w:color w:val="auto"/>
+          <w:sz w:val="22"/>
+          <w:szCs w:val="22"/>
+          <w:lang w:val="bg-BG"/>
+        </w:rPr>
         <w:id w:val="895171722"/>
         <w:docPartObj>
           <w:docPartGallery w:val="Table of Contents"/>
@@ -687,12 +663,7 @@
       </w:sdtPr>
       <w:sdtEndPr>
         <w:rPr>
-          <w:rFonts w:asciiTheme="minorHAnsi" w:eastAsiaTheme="minorHAnsi" w:hAnsiTheme="minorHAnsi" w:cstheme="minorBidi"/>
           <w:noProof/>
-          <w:color w:val="auto"/>
-          <w:sz w:val="22"/>
-          <w:szCs w:val="22"/>
-          <w:lang w:val="bg-BG"/>
         </w:rPr>
       </w:sdtEndPr>
       <w:sdtContent>
@@ -955,8 +926,6 @@
           <w:rFonts w:asciiTheme="majorHAnsi" w:hAnsiTheme="majorHAnsi"/>
         </w:rPr>
       </w:pPr>
-      <w:bookmarkStart w:id="1" w:name="_GoBack"/>
-      <w:bookmarkEnd w:id="1"/>
       <w:r>
         <w:rPr>
           <w:rFonts w:asciiTheme="majorHAnsi" w:hAnsiTheme="majorHAnsi"/>
@@ -1034,16 +1003,1512 @@
         <w:jc w:val="center"/>
         <w:rPr>
           <w:rFonts w:asciiTheme="minorHAnsi" w:hAnsiTheme="minorHAnsi"/>
-        </w:rPr>
-      </w:pPr>
-      <w:bookmarkStart w:id="2" w:name="_Toc310712853"/>
+          <w:lang w:val="en-US"/>
+        </w:rPr>
+      </w:pPr>
+      <w:bookmarkStart w:id="1" w:name="_Toc310712853"/>
       <w:r>
         <w:rPr>
           <w:rFonts w:asciiTheme="minorHAnsi" w:hAnsiTheme="minorHAnsi"/>
         </w:rPr>
+        <w:lastRenderedPageBreak/>
         <w:t>Class diagram</w:t>
       </w:r>
-      <w:bookmarkEnd w:id="2"/>
+      <w:bookmarkEnd w:id="1"/>
+    </w:p>
+    <w:p>
+      <w:pPr>
+        <w:rPr>
+          <w:lang w:val="en-US"/>
+        </w:rPr>
+      </w:pPr>
+    </w:p>
+    <w:p>
+      <w:pPr>
+        <w:rPr>
+          <w:lang w:val="en-US"/>
+        </w:rPr>
+      </w:pPr>
+      <w:bookmarkStart w:id="2" w:name="_GoBack"/>
+      <w:r>
+        <w:rPr>
+          <w:noProof/>
+          <w:lang w:eastAsia="bg-BG"/>
+        </w:rPr>
+        <w:drawing>
+          <wp:inline distT="0" distB="0" distL="0" distR="0" wp14:anchorId="6772F509" wp14:editId="2FDF6D3F">
+            <wp:extent cx="5270500" cy="3554095"/>
+            <wp:effectExtent l="0" t="0" r="6350" b="8255"/>
+            <wp:docPr id="4" name="Picture 4"/>
+            <wp:cNvGraphicFramePr>
+              <a:graphicFrameLocks xmlns:a="http://schemas.openxmlformats.org/drawingml/2006/main" noChangeAspect="1"/>
+            </wp:cNvGraphicFramePr>
+            <a:graphic xmlns:a="http://schemas.openxmlformats.org/drawingml/2006/main">
+              <a:graphicData uri="http://schemas.openxmlformats.org/drawingml/2006/picture">
+                <pic:pic xmlns:pic="http://schemas.openxmlformats.org/drawingml/2006/picture">
+                  <pic:nvPicPr>
+                    <pic:cNvPr id="0" name="ClassDiagram1.jpg"/>
+                    <pic:cNvPicPr/>
+                  </pic:nvPicPr>
+                  <pic:blipFill>
+                    <a:blip r:embed="rId7">
+                      <a:extLst>
+                        <a:ext uri="{28A0092B-C50C-407E-A947-70E740481C1C}">
+                          <a14:useLocalDpi xmlns:a14="http://schemas.microsoft.com/office/drawing/2010/main" val="0"/>
+                        </a:ext>
+                      </a:extLst>
+                    </a:blip>
+                    <a:stretch>
+                      <a:fillRect/>
+                    </a:stretch>
+                  </pic:blipFill>
+                  <pic:spPr>
+                    <a:xfrm>
+                      <a:off x="0" y="0"/>
+                      <a:ext cx="5270500" cy="3554095"/>
+                    </a:xfrm>
+                    <a:prstGeom prst="rect">
+                      <a:avLst/>
+                    </a:prstGeom>
+                  </pic:spPr>
+                </pic:pic>
+              </a:graphicData>
+            </a:graphic>
+          </wp:inline>
+        </w:drawing>
+      </w:r>
+    </w:p>
+    <w:bookmarkEnd w:id="2"/>
+    <w:p>
+      <w:pPr>
+        <w:rPr>
+          <w:lang w:val="en-US"/>
+        </w:rPr>
+      </w:pPr>
+    </w:p>
+    <w:p>
+      <w:pPr>
+        <w:rPr>
+          <w:lang w:val="en-US"/>
+        </w:rPr>
+      </w:pPr>
+      <w:r>
+        <w:rPr>
+          <w:lang w:val="en-US"/>
+        </w:rPr>
+        <w:t>Below you can find a description of the fields, properties and methods used in our class diagram.</w:t>
+      </w:r>
+    </w:p>
+    <w:p>
+      <w:pPr>
+        <w:rPr>
+          <w:lang w:val="en-US"/>
+        </w:rPr>
+      </w:pPr>
+      <w:r>
+        <w:rPr>
+          <w:b/>
+          <w:i/>
+          <w:lang w:val="en-US"/>
+        </w:rPr>
+        <w:t>Component</w:t>
+      </w:r>
+      <w:r>
+        <w:rPr>
+          <w:b/>
+          <w:i/>
+          <w:lang w:val="en-US"/>
+        </w:rPr>
+        <w:t xml:space="preserve"> –</w:t>
+      </w:r>
+      <w:r>
+        <w:rPr>
+          <w:lang w:val="en-US"/>
+        </w:rPr>
+        <w:t>The base abstract class, parent to</w:t>
+      </w:r>
+      <w:r>
+        <w:rPr>
+          <w:i/>
+          <w:lang w:val="en-US"/>
+        </w:rPr>
+        <w:t xml:space="preserve"> </w:t>
+      </w:r>
+      <w:r>
+        <w:rPr>
+          <w:lang w:val="en-US"/>
+        </w:rPr>
+        <w:t xml:space="preserve">all the components except Pipeline. </w:t>
+      </w:r>
+      <w:proofErr w:type="gramStart"/>
+      <w:r>
+        <w:rPr>
+          <w:lang w:val="en-US"/>
+        </w:rPr>
+        <w:t>Contains the common properties and methods.</w:t>
+      </w:r>
+      <w:proofErr w:type="gramEnd"/>
+    </w:p>
+    <w:p>
+      <w:pPr>
+        <w:rPr>
+          <w:lang w:val="en-US"/>
+        </w:rPr>
+      </w:pPr>
+      <w:proofErr w:type="spellStart"/>
+      <w:r>
+        <w:rPr>
+          <w:lang w:val="en-US"/>
+        </w:rPr>
+        <w:t>ComponentBox</w:t>
+      </w:r>
+      <w:proofErr w:type="spellEnd"/>
+      <w:r>
+        <w:rPr>
+          <w:lang w:val="en-US"/>
+        </w:rPr>
+        <w:t xml:space="preserve"> – returns the Rectangle that contains the component (and the image). </w:t>
+      </w:r>
+      <w:proofErr w:type="gramStart"/>
+      <w:r>
+        <w:rPr>
+          <w:lang w:val="en-US"/>
+        </w:rPr>
+        <w:t>Used to check if it intersects with other components when they are added to our network.</w:t>
+      </w:r>
+      <w:proofErr w:type="gramEnd"/>
+    </w:p>
+    <w:p>
+      <w:pPr>
+        <w:rPr>
+          <w:lang w:val="en-US"/>
+        </w:rPr>
+      </w:pPr>
+      <w:proofErr w:type="spellStart"/>
+      <w:r>
+        <w:rPr>
+          <w:lang w:val="en-US"/>
+        </w:rPr>
+        <w:t>CurrentFlow</w:t>
+      </w:r>
+      <w:proofErr w:type="spellEnd"/>
+      <w:r>
+        <w:rPr>
+          <w:lang w:val="en-US"/>
+        </w:rPr>
+        <w:t xml:space="preserve"> – The current flow of the component. Default value is 0.</w:t>
+      </w:r>
+    </w:p>
+    <w:p>
+      <w:pPr>
+        <w:rPr>
+          <w:lang w:val="en-US"/>
+        </w:rPr>
+      </w:pPr>
+      <w:proofErr w:type="spellStart"/>
+      <w:r>
+        <w:rPr>
+          <w:lang w:val="en-US"/>
+        </w:rPr>
+        <w:t>LocationX</w:t>
+      </w:r>
+      <w:proofErr w:type="spellEnd"/>
+      <w:r>
+        <w:rPr>
+          <w:lang w:val="en-US"/>
+        </w:rPr>
+        <w:t xml:space="preserve"> –The X coordinate of the top-left corner of the component. </w:t>
+      </w:r>
+      <w:proofErr w:type="gramStart"/>
+      <w:r>
+        <w:rPr>
+          <w:lang w:val="en-US"/>
+        </w:rPr>
+        <w:t>Instantiated in the constructor.</w:t>
+      </w:r>
+      <w:proofErr w:type="gramEnd"/>
+    </w:p>
+    <w:p>
+      <w:pPr>
+        <w:rPr>
+          <w:lang w:val="en-US"/>
+        </w:rPr>
+      </w:pPr>
+      <w:proofErr w:type="spellStart"/>
+      <w:r>
+        <w:rPr>
+          <w:lang w:val="en-US"/>
+        </w:rPr>
+        <w:t>LocationY</w:t>
+      </w:r>
+      <w:proofErr w:type="spellEnd"/>
+      <w:r>
+        <w:rPr>
+          <w:lang w:val="en-US"/>
+        </w:rPr>
+        <w:t xml:space="preserve"> – The Y coordinate of the top-left corner of the component.</w:t>
+      </w:r>
+      <w:r>
+        <w:rPr>
+          <w:lang w:val="en-US"/>
+        </w:rPr>
+        <w:t xml:space="preserve"> </w:t>
+      </w:r>
+      <w:proofErr w:type="gramStart"/>
+      <w:r>
+        <w:rPr>
+          <w:lang w:val="en-US"/>
+        </w:rPr>
+        <w:t>Instantiated in the constructor.</w:t>
+      </w:r>
+      <w:proofErr w:type="gramEnd"/>
+    </w:p>
+    <w:p>
+      <w:pPr>
+        <w:rPr>
+          <w:lang w:val="en-US"/>
+        </w:rPr>
+      </w:pPr>
+      <w:proofErr w:type="spellStart"/>
+      <w:r>
+        <w:rPr>
+          <w:lang w:val="en-US"/>
+        </w:rPr>
+        <w:t>MaxFlow</w:t>
+      </w:r>
+      <w:proofErr w:type="spellEnd"/>
+      <w:r>
+        <w:rPr>
+          <w:lang w:val="en-US"/>
+        </w:rPr>
+        <w:t xml:space="preserve"> – The max flow of the component. </w:t>
+      </w:r>
+      <w:proofErr w:type="gramStart"/>
+      <w:r>
+        <w:rPr>
+          <w:lang w:val="en-US"/>
+        </w:rPr>
+        <w:t>Instantiated in the constructor.</w:t>
+      </w:r>
+      <w:proofErr w:type="gramEnd"/>
+    </w:p>
+    <w:p>
+      <w:pPr>
+        <w:rPr>
+          <w:lang w:val="en-US"/>
+        </w:rPr>
+      </w:pPr>
+      <w:proofErr w:type="spellStart"/>
+      <w:proofErr w:type="gramStart"/>
+      <w:r>
+        <w:rPr>
+          <w:i/>
+          <w:lang w:val="en-US"/>
+        </w:rPr>
+        <w:t>GetImage</w:t>
+      </w:r>
+      <w:proofErr w:type="spellEnd"/>
+      <w:r>
+        <w:rPr>
+          <w:i/>
+          <w:lang w:val="en-US"/>
+        </w:rPr>
+        <w:t>(</w:t>
+      </w:r>
+      <w:proofErr w:type="gramEnd"/>
+      <w:r>
+        <w:rPr>
+          <w:i/>
+          <w:lang w:val="en-US"/>
+        </w:rPr>
+        <w:t>) –</w:t>
+      </w:r>
+      <w:r>
+        <w:rPr>
+          <w:lang w:val="en-US"/>
+        </w:rPr>
+        <w:t xml:space="preserve"> returns the image that will be used for every component. It’s an abstract method and must be overridden in every derived class with the path to the corresponding picture (they are saved in Resources and can be accessed via </w:t>
+      </w:r>
+      <w:proofErr w:type="spellStart"/>
+      <w:r>
+        <w:rPr>
+          <w:lang w:val="en-US"/>
+        </w:rPr>
+        <w:t>Properties.Resources.NameOfTheComponent</w:t>
+      </w:r>
+      <w:proofErr w:type="spellEnd"/>
+      <w:r>
+        <w:rPr>
+          <w:lang w:val="en-US"/>
+        </w:rPr>
+        <w:t>).</w:t>
+      </w:r>
+    </w:p>
+    <w:p>
+      <w:pPr>
+        <w:rPr>
+          <w:lang w:val="en-US"/>
+        </w:rPr>
+      </w:pPr>
+      <w:proofErr w:type="spellStart"/>
+      <w:proofErr w:type="gramStart"/>
+      <w:r>
+        <w:rPr>
+          <w:lang w:val="en-US"/>
+        </w:rPr>
+        <w:lastRenderedPageBreak/>
+        <w:t>GetLocation</w:t>
+      </w:r>
+      <w:proofErr w:type="spellEnd"/>
+      <w:r>
+        <w:rPr>
+          <w:lang w:val="en-US"/>
+        </w:rPr>
+        <w:t>(</w:t>
+      </w:r>
+      <w:proofErr w:type="gramEnd"/>
+      <w:r>
+        <w:rPr>
+          <w:lang w:val="en-US"/>
+        </w:rPr>
+        <w:t xml:space="preserve">) – returns a </w:t>
+      </w:r>
+      <w:proofErr w:type="spellStart"/>
+      <w:r>
+        <w:rPr>
+          <w:lang w:val="en-US"/>
+        </w:rPr>
+        <w:t>Point,created</w:t>
+      </w:r>
+      <w:proofErr w:type="spellEnd"/>
+      <w:r>
+        <w:rPr>
+          <w:lang w:val="en-US"/>
+        </w:rPr>
+        <w:t xml:space="preserve"> off the coordinates of </w:t>
+      </w:r>
+      <w:proofErr w:type="spellStart"/>
+      <w:r>
+        <w:rPr>
+          <w:lang w:val="en-US"/>
+        </w:rPr>
+        <w:t>LocationX</w:t>
+      </w:r>
+      <w:proofErr w:type="spellEnd"/>
+      <w:r>
+        <w:rPr>
+          <w:lang w:val="en-US"/>
+        </w:rPr>
+        <w:t xml:space="preserve"> and </w:t>
+      </w:r>
+      <w:proofErr w:type="spellStart"/>
+      <w:r>
+        <w:rPr>
+          <w:lang w:val="en-US"/>
+        </w:rPr>
+        <w:t>LocationY</w:t>
+      </w:r>
+      <w:proofErr w:type="spellEnd"/>
+      <w:r>
+        <w:rPr>
+          <w:lang w:val="en-US"/>
+        </w:rPr>
+        <w:t xml:space="preserve">. </w:t>
+      </w:r>
+      <w:proofErr w:type="gramStart"/>
+      <w:r>
+        <w:rPr>
+          <w:lang w:val="en-US"/>
+        </w:rPr>
+        <w:t>Used to draw the image on this Point.</w:t>
+      </w:r>
+      <w:proofErr w:type="gramEnd"/>
+    </w:p>
+    <w:p>
+      <w:pPr>
+        <w:rPr>
+          <w:lang w:val="en-US"/>
+        </w:rPr>
+      </w:pPr>
+      <w:proofErr w:type="spellStart"/>
+      <w:proofErr w:type="gramStart"/>
+      <w:r>
+        <w:rPr>
+          <w:lang w:val="en-US"/>
+        </w:rPr>
+        <w:t>GetTextLocation</w:t>
+      </w:r>
+      <w:proofErr w:type="spellEnd"/>
+      <w:r>
+        <w:rPr>
+          <w:lang w:val="en-US"/>
+        </w:rPr>
+        <w:t>(</w:t>
+      </w:r>
+      <w:proofErr w:type="gramEnd"/>
+      <w:r>
+        <w:rPr>
+          <w:lang w:val="en-US"/>
+        </w:rPr>
+        <w:t xml:space="preserve">) – returns a Point where the text that contains the current flow will be drawn. </w:t>
+      </w:r>
+    </w:p>
+    <w:p>
+      <w:pPr>
+        <w:rPr>
+          <w:lang w:val="en-US"/>
+        </w:rPr>
+      </w:pPr>
+      <w:proofErr w:type="spellStart"/>
+      <w:proofErr w:type="gramStart"/>
+      <w:r>
+        <w:rPr>
+          <w:lang w:val="en-US"/>
+        </w:rPr>
+        <w:t>IsInFigure</w:t>
+      </w:r>
+      <w:proofErr w:type="spellEnd"/>
+      <w:r>
+        <w:rPr>
+          <w:lang w:val="en-US"/>
+        </w:rPr>
+        <w:t>(</w:t>
+      </w:r>
+      <w:proofErr w:type="gramEnd"/>
+      <w:r>
+        <w:rPr>
+          <w:lang w:val="en-US"/>
+        </w:rPr>
+        <w:t>) – returns a Boolean, used to verify if there a</w:t>
+      </w:r>
+      <w:r>
+        <w:rPr>
+          <w:lang w:val="en-US"/>
+        </w:rPr>
+        <w:t>ny other figures that intersect</w:t>
+      </w:r>
+      <w:r>
+        <w:rPr>
+          <w:lang w:val="en-US"/>
+        </w:rPr>
+        <w:t xml:space="preserve"> with the </w:t>
+      </w:r>
+      <w:proofErr w:type="spellStart"/>
+      <w:r>
+        <w:rPr>
+          <w:lang w:val="en-US"/>
+        </w:rPr>
+        <w:t>componentBox</w:t>
+      </w:r>
+      <w:proofErr w:type="spellEnd"/>
+      <w:r>
+        <w:rPr>
+          <w:lang w:val="en-US"/>
+        </w:rPr>
+        <w:t xml:space="preserve">. </w:t>
+      </w:r>
+    </w:p>
+    <w:p>
+      <w:pPr>
+        <w:rPr>
+          <w:lang w:val="en-US"/>
+        </w:rPr>
+      </w:pPr>
+      <w:proofErr w:type="spellStart"/>
+      <w:proofErr w:type="gramStart"/>
+      <w:r>
+        <w:rPr>
+          <w:lang w:val="en-US"/>
+        </w:rPr>
+        <w:t>SetCurrentFlow</w:t>
+      </w:r>
+      <w:proofErr w:type="spellEnd"/>
+      <w:r>
+        <w:rPr>
+          <w:lang w:val="en-US"/>
+        </w:rPr>
+        <w:t>(</w:t>
+      </w:r>
+      <w:proofErr w:type="gramEnd"/>
+      <w:r>
+        <w:rPr>
+          <w:lang w:val="en-US"/>
+        </w:rPr>
+        <w:t>) – sets the current flow of the component.</w:t>
+      </w:r>
+    </w:p>
+    <w:p>
+      <w:pPr>
+        <w:rPr>
+          <w:lang w:val="en-US"/>
+        </w:rPr>
+      </w:pPr>
+    </w:p>
+    <w:p>
+      <w:pPr>
+        <w:rPr>
+          <w:lang w:val="en-US"/>
+        </w:rPr>
+      </w:pPr>
+      <w:r>
+        <w:rPr>
+          <w:b/>
+          <w:lang w:val="en-US"/>
+        </w:rPr>
+        <w:t>Splitter –</w:t>
+      </w:r>
+      <w:r>
+        <w:rPr>
+          <w:lang w:val="en-US"/>
+        </w:rPr>
+        <w:t xml:space="preserve"> A derived class from </w:t>
+      </w:r>
+      <w:r>
+        <w:rPr>
+          <w:b/>
+          <w:i/>
+          <w:lang w:val="en-US"/>
+        </w:rPr>
+        <w:t>Component</w:t>
+      </w:r>
+      <w:r>
+        <w:rPr>
+          <w:lang w:val="en-US"/>
+        </w:rPr>
+        <w:t xml:space="preserve">. </w:t>
+      </w:r>
+    </w:p>
+    <w:p>
+      <w:pPr>
+        <w:rPr>
+          <w:lang w:val="en-US"/>
+        </w:rPr>
+      </w:pPr>
+      <w:proofErr w:type="spellStart"/>
+      <w:r>
+        <w:rPr>
+          <w:lang w:val="en-US"/>
+        </w:rPr>
+        <w:t>IncomeFlow</w:t>
+      </w:r>
+      <w:proofErr w:type="spellEnd"/>
+      <w:r>
+        <w:rPr>
+          <w:lang w:val="en-US"/>
+        </w:rPr>
+        <w:t xml:space="preserve">- The flow coming from the </w:t>
+      </w:r>
+      <w:proofErr w:type="spellStart"/>
+      <w:r>
+        <w:rPr>
+          <w:lang w:val="en-US"/>
+        </w:rPr>
+        <w:t>pipeline</w:t>
+      </w:r>
+      <w:proofErr w:type="gramStart"/>
+      <w:r>
+        <w:rPr>
+          <w:lang w:val="en-US"/>
+        </w:rPr>
+        <w:t>,connected</w:t>
+      </w:r>
+      <w:proofErr w:type="spellEnd"/>
+      <w:proofErr w:type="gramEnd"/>
+      <w:r>
+        <w:rPr>
+          <w:lang w:val="en-US"/>
+        </w:rPr>
+        <w:t xml:space="preserve"> to the Splitter.</w:t>
+      </w:r>
+    </w:p>
+    <w:p>
+      <w:pPr>
+        <w:rPr>
+          <w:lang w:val="en-US"/>
+        </w:rPr>
+      </w:pPr>
+      <w:proofErr w:type="spellStart"/>
+      <w:r>
+        <w:rPr>
+          <w:lang w:val="en-US"/>
+        </w:rPr>
+        <w:t>IsAdjustable</w:t>
+      </w:r>
+      <w:proofErr w:type="spellEnd"/>
+      <w:r>
+        <w:rPr>
+          <w:lang w:val="en-US"/>
+        </w:rPr>
+        <w:t xml:space="preserve"> – returns a </w:t>
+      </w:r>
+      <w:proofErr w:type="spellStart"/>
+      <w:r>
+        <w:rPr>
+          <w:lang w:val="en-US"/>
+        </w:rPr>
+        <w:t>Boolean</w:t>
+      </w:r>
+      <w:proofErr w:type="gramStart"/>
+      <w:r>
+        <w:rPr>
+          <w:lang w:val="en-US"/>
+        </w:rPr>
+        <w:t>,if</w:t>
+      </w:r>
+      <w:proofErr w:type="spellEnd"/>
+      <w:proofErr w:type="gramEnd"/>
+      <w:r>
+        <w:rPr>
+          <w:lang w:val="en-US"/>
+        </w:rPr>
+        <w:t xml:space="preserve"> the splitter is adjustable or not.</w:t>
+      </w:r>
+    </w:p>
+    <w:p>
+      <w:pPr>
+        <w:rPr>
+          <w:lang w:val="en-US"/>
+        </w:rPr>
+      </w:pPr>
+      <w:proofErr w:type="spellStart"/>
+      <w:r>
+        <w:rPr>
+          <w:lang w:val="en-US"/>
+        </w:rPr>
+        <w:t>UpperFlow</w:t>
+      </w:r>
+      <w:proofErr w:type="spellEnd"/>
+      <w:r>
+        <w:rPr>
+          <w:lang w:val="en-US"/>
+        </w:rPr>
+        <w:t>- returns the flow that goes through the upper part of the splitter.</w:t>
+      </w:r>
+    </w:p>
+    <w:p>
+      <w:pPr>
+        <w:rPr>
+          <w:lang w:val="en-US"/>
+        </w:rPr>
+      </w:pPr>
+      <w:proofErr w:type="spellStart"/>
+      <w:r>
+        <w:rPr>
+          <w:lang w:val="en-US"/>
+        </w:rPr>
+        <w:t>LowerFlow</w:t>
+      </w:r>
+      <w:proofErr w:type="spellEnd"/>
+      <w:r>
+        <w:rPr>
+          <w:lang w:val="en-US"/>
+        </w:rPr>
+        <w:t xml:space="preserve"> – returns the flow that goes through the lower part of the splitter.</w:t>
+      </w:r>
+    </w:p>
+    <w:p>
+      <w:pPr>
+        <w:rPr>
+          <w:lang w:val="en-US"/>
+        </w:rPr>
+      </w:pPr>
+      <w:proofErr w:type="spellStart"/>
+      <w:proofErr w:type="gramStart"/>
+      <w:r>
+        <w:rPr>
+          <w:lang w:val="en-US"/>
+        </w:rPr>
+        <w:t>UpdateFlow</w:t>
+      </w:r>
+      <w:proofErr w:type="spellEnd"/>
+      <w:r>
+        <w:rPr>
+          <w:lang w:val="en-US"/>
+        </w:rPr>
+        <w:t>(</w:t>
+      </w:r>
+      <w:proofErr w:type="gramEnd"/>
+      <w:r>
+        <w:rPr>
+          <w:lang w:val="en-US"/>
+        </w:rPr>
+        <w:t>)- used to calculate the Upper and Lower flow based on given percentages(if the splitter is adjustable).</w:t>
+      </w:r>
+    </w:p>
+    <w:p>
+      <w:pPr>
+        <w:rPr>
+          <w:lang w:val="en-US"/>
+        </w:rPr>
+      </w:pPr>
+      <w:r>
+        <w:rPr>
+          <w:b/>
+          <w:lang w:val="en-US"/>
+        </w:rPr>
+        <w:t>Merger –</w:t>
+      </w:r>
+      <w:r>
+        <w:rPr>
+          <w:lang w:val="en-US"/>
+        </w:rPr>
+        <w:t xml:space="preserve">A derived class from </w:t>
+      </w:r>
+      <w:r>
+        <w:rPr>
+          <w:b/>
+          <w:i/>
+          <w:lang w:val="en-US"/>
+        </w:rPr>
+        <w:t>Component.</w:t>
+      </w:r>
+    </w:p>
+    <w:p>
+      <w:pPr>
+        <w:rPr>
+          <w:lang w:val="en-US"/>
+        </w:rPr>
+      </w:pPr>
+      <w:proofErr w:type="spellStart"/>
+      <w:r>
+        <w:rPr>
+          <w:lang w:val="en-US"/>
+        </w:rPr>
+        <w:t>LowerFlow</w:t>
+      </w:r>
+      <w:proofErr w:type="spellEnd"/>
+      <w:r>
+        <w:rPr>
+          <w:lang w:val="en-US"/>
+        </w:rPr>
+        <w:t xml:space="preserve"> – the flow coming through the lower part of the merger.</w:t>
+      </w:r>
+    </w:p>
+    <w:p>
+      <w:pPr>
+        <w:rPr>
+          <w:lang w:val="en-US"/>
+        </w:rPr>
+      </w:pPr>
+      <w:proofErr w:type="spellStart"/>
+      <w:r>
+        <w:rPr>
+          <w:lang w:val="en-US"/>
+        </w:rPr>
+        <w:t>UpperFlow</w:t>
+      </w:r>
+      <w:proofErr w:type="spellEnd"/>
+      <w:r>
+        <w:rPr>
+          <w:lang w:val="en-US"/>
+        </w:rPr>
+        <w:t xml:space="preserve"> – the flow coming through the upper part of the merger.</w:t>
+      </w:r>
+    </w:p>
+    <w:p>
+      <w:pPr>
+        <w:rPr>
+          <w:lang w:val="en-US"/>
+        </w:rPr>
+      </w:pPr>
+      <w:proofErr w:type="spellStart"/>
+      <w:proofErr w:type="gramStart"/>
+      <w:r>
+        <w:rPr>
+          <w:lang w:val="en-US"/>
+        </w:rPr>
+        <w:t>SetLowerFlow</w:t>
+      </w:r>
+      <w:proofErr w:type="spellEnd"/>
+      <w:r>
+        <w:rPr>
+          <w:lang w:val="en-US"/>
+        </w:rPr>
+        <w:t>(</w:t>
+      </w:r>
+      <w:proofErr w:type="gramEnd"/>
+      <w:r>
+        <w:rPr>
+          <w:lang w:val="en-US"/>
+        </w:rPr>
+        <w:t>)- used to set the lower flow.</w:t>
+      </w:r>
+    </w:p>
+    <w:p>
+      <w:pPr>
+        <w:rPr>
+          <w:lang w:val="en-US"/>
+        </w:rPr>
+      </w:pPr>
+      <w:proofErr w:type="spellStart"/>
+      <w:proofErr w:type="gramStart"/>
+      <w:r>
+        <w:rPr>
+          <w:lang w:val="en-US"/>
+        </w:rPr>
+        <w:t>SetUpperFlow</w:t>
+      </w:r>
+      <w:proofErr w:type="spellEnd"/>
+      <w:r>
+        <w:rPr>
+          <w:lang w:val="en-US"/>
+        </w:rPr>
+        <w:t>(</w:t>
+      </w:r>
+      <w:proofErr w:type="gramEnd"/>
+      <w:r>
+        <w:rPr>
+          <w:lang w:val="en-US"/>
+        </w:rPr>
+        <w:t>) – used to set the upper flow.</w:t>
+      </w:r>
+    </w:p>
+    <w:p>
+      <w:pPr>
+        <w:rPr>
+          <w:lang w:val="en-US"/>
+        </w:rPr>
+      </w:pPr>
+      <w:proofErr w:type="spellStart"/>
+      <w:proofErr w:type="gramStart"/>
+      <w:r>
+        <w:rPr>
+          <w:lang w:val="en-US"/>
+        </w:rPr>
+        <w:t>CalculateOutput</w:t>
+      </w:r>
+      <w:proofErr w:type="spellEnd"/>
+      <w:r>
+        <w:rPr>
+          <w:lang w:val="en-US"/>
+        </w:rPr>
+        <w:t>(</w:t>
+      </w:r>
+      <w:proofErr w:type="gramEnd"/>
+      <w:r>
+        <w:rPr>
+          <w:lang w:val="en-US"/>
+        </w:rPr>
+        <w:t>) – calculates the total output of the merger.</w:t>
+      </w:r>
+    </w:p>
+    <w:p>
+      <w:pPr>
+        <w:rPr>
+          <w:i/>
+          <w:lang w:val="en-US"/>
+        </w:rPr>
+      </w:pPr>
+      <w:r>
+        <w:rPr>
+          <w:lang w:val="en-US"/>
+        </w:rPr>
+        <w:t xml:space="preserve">Pump – A derived class from </w:t>
+      </w:r>
+      <w:r>
+        <w:rPr>
+          <w:b/>
+          <w:i/>
+          <w:lang w:val="en-US"/>
+        </w:rPr>
+        <w:t>Component.</w:t>
+      </w:r>
+    </w:p>
+    <w:p>
+      <w:pPr>
+        <w:rPr>
+          <w:lang w:val="en-US"/>
+        </w:rPr>
+      </w:pPr>
+      <w:proofErr w:type="spellStart"/>
+      <w:r>
+        <w:rPr>
+          <w:lang w:val="en-US"/>
+        </w:rPr>
+        <w:t>OutcomePipeline</w:t>
+      </w:r>
+      <w:proofErr w:type="spellEnd"/>
+      <w:r>
+        <w:rPr>
+          <w:lang w:val="en-US"/>
+        </w:rPr>
+        <w:t xml:space="preserve"> – a property of type Pipeline that references to the </w:t>
+      </w:r>
+      <w:r>
+        <w:rPr>
+          <w:lang w:val="en-US"/>
+        </w:rPr>
+        <w:t>pipeline that comes from that pump.</w:t>
+      </w:r>
+    </w:p>
+    <w:p>
+      <w:pPr>
+        <w:rPr>
+          <w:lang w:val="en-US"/>
+        </w:rPr>
+      </w:pPr>
+      <w:proofErr w:type="spellStart"/>
+      <w:proofErr w:type="gramStart"/>
+      <w:r>
+        <w:rPr>
+          <w:lang w:val="en-US"/>
+        </w:rPr>
+        <w:t>SetOutcomePipeline</w:t>
+      </w:r>
+      <w:proofErr w:type="spellEnd"/>
+      <w:r>
+        <w:rPr>
+          <w:lang w:val="en-US"/>
+        </w:rPr>
+        <w:t>(</w:t>
+      </w:r>
+      <w:proofErr w:type="gramEnd"/>
+      <w:r>
+        <w:rPr>
+          <w:lang w:val="en-US"/>
+        </w:rPr>
+        <w:t xml:space="preserve">) – sets the </w:t>
+      </w:r>
+      <w:proofErr w:type="spellStart"/>
+      <w:r>
+        <w:rPr>
+          <w:lang w:val="en-US"/>
+        </w:rPr>
+        <w:t>outcoming</w:t>
+      </w:r>
+      <w:proofErr w:type="spellEnd"/>
+      <w:r>
+        <w:rPr>
+          <w:lang w:val="en-US"/>
+        </w:rPr>
+        <w:t xml:space="preserve"> pipeline.</w:t>
+      </w:r>
+    </w:p>
+    <w:p>
+      <w:pPr>
+        <w:rPr>
+          <w:b/>
+          <w:i/>
+          <w:lang w:val="en-US"/>
+        </w:rPr>
+      </w:pPr>
+      <w:r>
+        <w:rPr>
+          <w:lang w:val="en-US"/>
+        </w:rPr>
+        <w:t xml:space="preserve">Sink – A derived class from </w:t>
+      </w:r>
+      <w:r>
+        <w:rPr>
+          <w:b/>
+          <w:i/>
+          <w:lang w:val="en-US"/>
+        </w:rPr>
+        <w:t>Component.</w:t>
+      </w:r>
+    </w:p>
+    <w:p>
+      <w:pPr>
+        <w:rPr>
+          <w:lang w:val="en-US"/>
+        </w:rPr>
+      </w:pPr>
+      <w:proofErr w:type="spellStart"/>
+      <w:r>
+        <w:rPr>
+          <w:lang w:val="en-US"/>
+        </w:rPr>
+        <w:t>IncomePipeline</w:t>
+      </w:r>
+      <w:proofErr w:type="spellEnd"/>
+      <w:r>
+        <w:rPr>
+          <w:lang w:val="en-US"/>
+        </w:rPr>
+        <w:t xml:space="preserve"> – a property of type Pipeline that references to the pipeline that comes into that pump.</w:t>
+      </w:r>
+    </w:p>
+    <w:p>
+      <w:pPr>
+        <w:rPr>
+          <w:lang w:val="en-US"/>
+        </w:rPr>
+      </w:pPr>
+      <w:proofErr w:type="spellStart"/>
+      <w:proofErr w:type="gramStart"/>
+      <w:r>
+        <w:rPr>
+          <w:lang w:val="en-US"/>
+        </w:rPr>
+        <w:t>SetIncomePipeline</w:t>
+      </w:r>
+      <w:proofErr w:type="spellEnd"/>
+      <w:r>
+        <w:rPr>
+          <w:lang w:val="en-US"/>
+        </w:rPr>
+        <w:t>(</w:t>
+      </w:r>
+      <w:proofErr w:type="gramEnd"/>
+      <w:r>
+        <w:rPr>
+          <w:lang w:val="en-US"/>
+        </w:rPr>
+        <w:t>) – sets the incoming pipeline.</w:t>
+      </w:r>
+    </w:p>
+    <w:p>
+      <w:pPr>
+        <w:rPr>
+          <w:b/>
+          <w:lang w:val="en-US"/>
+        </w:rPr>
+      </w:pPr>
+      <w:r>
+        <w:rPr>
+          <w:b/>
+          <w:lang w:val="en-US"/>
+        </w:rPr>
+        <w:t>Pipeline</w:t>
+      </w:r>
+    </w:p>
+    <w:p>
+      <w:pPr>
+        <w:rPr>
+          <w:lang w:val="en-US"/>
+        </w:rPr>
+      </w:pPr>
+      <w:r>
+        <w:rPr>
+          <w:lang w:val="en-US"/>
+        </w:rPr>
+        <w:lastRenderedPageBreak/>
+        <w:t>Color – used to mark the color of the pipe. Red if the current flow is equal to the max flow.</w:t>
+      </w:r>
+    </w:p>
+    <w:p>
+      <w:pPr>
+        <w:rPr>
+          <w:lang w:val="en-US"/>
+        </w:rPr>
+      </w:pPr>
+      <w:r>
+        <w:rPr>
+          <w:lang w:val="en-US"/>
+        </w:rPr>
+        <w:t xml:space="preserve">Coordinates – a list of Points that contains all the points that are in between the source and the destination of the pipeline. Used when the pipeline is being drawn. </w:t>
+      </w:r>
+    </w:p>
+    <w:p>
+      <w:pPr>
+        <w:rPr>
+          <w:lang w:val="en-US"/>
+        </w:rPr>
+      </w:pPr>
+      <w:proofErr w:type="spellStart"/>
+      <w:r>
+        <w:rPr>
+          <w:lang w:val="en-US"/>
+        </w:rPr>
+        <w:t>CurrentFlow</w:t>
+      </w:r>
+      <w:proofErr w:type="spellEnd"/>
+      <w:r>
+        <w:rPr>
+          <w:lang w:val="en-US"/>
+        </w:rPr>
+        <w:t xml:space="preserve"> – the current flow of the pipeline.</w:t>
+      </w:r>
+    </w:p>
+    <w:p>
+      <w:pPr>
+        <w:rPr>
+          <w:lang w:val="en-US"/>
+        </w:rPr>
+      </w:pPr>
+      <w:proofErr w:type="spellStart"/>
+      <w:proofErr w:type="gramStart"/>
+      <w:r>
+        <w:rPr>
+          <w:lang w:val="en-US"/>
+        </w:rPr>
+        <w:t>MaxFlow</w:t>
+      </w:r>
+      <w:proofErr w:type="spellEnd"/>
+      <w:r>
+        <w:rPr>
+          <w:lang w:val="en-US"/>
+        </w:rPr>
+        <w:t>- the max flow of the pipeline.</w:t>
+      </w:r>
+      <w:proofErr w:type="gramEnd"/>
+    </w:p>
+    <w:p>
+      <w:pPr>
+        <w:rPr>
+          <w:lang w:val="en-US"/>
+        </w:rPr>
+      </w:pPr>
+      <w:proofErr w:type="spellStart"/>
+      <w:proofErr w:type="gramStart"/>
+      <w:r>
+        <w:rPr>
+          <w:lang w:val="en-US"/>
+        </w:rPr>
+        <w:t>StartPoint</w:t>
+      </w:r>
+      <w:proofErr w:type="spellEnd"/>
+      <w:r>
+        <w:rPr>
+          <w:lang w:val="en-US"/>
+        </w:rPr>
+        <w:t>- the point where the pipeline starts.</w:t>
+      </w:r>
+      <w:proofErr w:type="gramEnd"/>
+    </w:p>
+    <w:p>
+      <w:pPr>
+        <w:rPr>
+          <w:lang w:val="en-US"/>
+        </w:rPr>
+      </w:pPr>
+      <w:proofErr w:type="spellStart"/>
+      <w:r>
+        <w:rPr>
+          <w:lang w:val="en-US"/>
+        </w:rPr>
+        <w:t>EndPoint</w:t>
+      </w:r>
+      <w:proofErr w:type="spellEnd"/>
+      <w:r>
+        <w:rPr>
+          <w:lang w:val="en-US"/>
+        </w:rPr>
+        <w:t xml:space="preserve"> – the point where the pipeline ends.</w:t>
+      </w:r>
+    </w:p>
+    <w:p>
+      <w:pPr>
+        <w:rPr>
+          <w:lang w:val="en-US"/>
+        </w:rPr>
+      </w:pPr>
+      <w:proofErr w:type="spellStart"/>
+      <w:proofErr w:type="gramStart"/>
+      <w:r>
+        <w:rPr>
+          <w:lang w:val="en-US"/>
+        </w:rPr>
+        <w:t>ChangeFlow</w:t>
+      </w:r>
+      <w:proofErr w:type="spellEnd"/>
+      <w:r>
+        <w:rPr>
+          <w:lang w:val="en-US"/>
+        </w:rPr>
+        <w:t>(</w:t>
+      </w:r>
+      <w:proofErr w:type="gramEnd"/>
+      <w:r>
+        <w:rPr>
+          <w:lang w:val="en-US"/>
+        </w:rPr>
+        <w:t xml:space="preserve">) – used to change the </w:t>
+      </w:r>
+      <w:proofErr w:type="spellStart"/>
+      <w:r>
+        <w:rPr>
+          <w:lang w:val="en-US"/>
+        </w:rPr>
+        <w:t>CurrentFlow</w:t>
+      </w:r>
+      <w:proofErr w:type="spellEnd"/>
+      <w:r>
+        <w:rPr>
+          <w:lang w:val="en-US"/>
+        </w:rPr>
+        <w:t>.</w:t>
+      </w:r>
+    </w:p>
+    <w:p>
+      <w:pPr>
+        <w:rPr>
+          <w:lang w:val="en-US"/>
+        </w:rPr>
+      </w:pPr>
+      <w:proofErr w:type="spellStart"/>
+      <w:proofErr w:type="gramStart"/>
+      <w:r>
+        <w:rPr>
+          <w:lang w:val="en-US"/>
+        </w:rPr>
+        <w:t>CheckFlow</w:t>
+      </w:r>
+      <w:proofErr w:type="spellEnd"/>
+      <w:r>
+        <w:rPr>
+          <w:lang w:val="en-US"/>
+        </w:rPr>
+        <w:t>(</w:t>
+      </w:r>
+      <w:proofErr w:type="gramEnd"/>
+      <w:r>
+        <w:rPr>
+          <w:lang w:val="en-US"/>
+        </w:rPr>
+        <w:t xml:space="preserve">) – used to check if the current flow does not exceed the max flow or if it is equal( and change the color of the pipeline accordingly). </w:t>
+      </w:r>
+    </w:p>
+    <w:p>
+      <w:pPr>
+        <w:rPr>
+          <w:b/>
+          <w:lang w:val="en-US"/>
+        </w:rPr>
+      </w:pPr>
+      <w:r>
+        <w:rPr>
+          <w:b/>
+          <w:lang w:val="en-US"/>
+        </w:rPr>
+        <w:t>Network</w:t>
+      </w:r>
+    </w:p>
+    <w:p>
+      <w:pPr>
+        <w:rPr>
+          <w:lang w:val="en-US"/>
+        </w:rPr>
+      </w:pPr>
+      <w:proofErr w:type="spellStart"/>
+      <w:proofErr w:type="gramStart"/>
+      <w:r>
+        <w:rPr>
+          <w:lang w:val="en-US"/>
+        </w:rPr>
+        <w:t>myComponents</w:t>
+      </w:r>
+      <w:proofErr w:type="spellEnd"/>
+      <w:proofErr w:type="gramEnd"/>
+      <w:r>
+        <w:rPr>
+          <w:lang w:val="en-US"/>
+        </w:rPr>
+        <w:t xml:space="preserve"> – a list of all components that are currently located on the </w:t>
+      </w:r>
+      <w:proofErr w:type="spellStart"/>
+      <w:r>
+        <w:rPr>
+          <w:lang w:val="en-US"/>
+        </w:rPr>
+        <w:t>picturebox</w:t>
+      </w:r>
+      <w:proofErr w:type="spellEnd"/>
+      <w:r>
+        <w:rPr>
+          <w:lang w:val="en-US"/>
+        </w:rPr>
+        <w:t>.</w:t>
+      </w:r>
+    </w:p>
+    <w:p>
+      <w:pPr>
+        <w:rPr>
+          <w:lang w:val="en-US"/>
+        </w:rPr>
+      </w:pPr>
+      <w:r>
+        <w:rPr>
+          <w:lang w:val="en-US"/>
+        </w:rPr>
+        <w:t xml:space="preserve">Pipelines – a list of all </w:t>
+      </w:r>
+      <w:proofErr w:type="spellStart"/>
+      <w:r>
+        <w:rPr>
+          <w:lang w:val="en-US"/>
+        </w:rPr>
+        <w:t>piplines</w:t>
+      </w:r>
+      <w:proofErr w:type="spellEnd"/>
+      <w:r>
+        <w:rPr>
+          <w:lang w:val="en-US"/>
+        </w:rPr>
+        <w:t xml:space="preserve"> that are currently located on the </w:t>
+      </w:r>
+      <w:proofErr w:type="spellStart"/>
+      <w:r>
+        <w:rPr>
+          <w:lang w:val="en-US"/>
+        </w:rPr>
+        <w:t>picturebox</w:t>
+      </w:r>
+      <w:proofErr w:type="spellEnd"/>
+      <w:r>
+        <w:rPr>
+          <w:lang w:val="en-US"/>
+        </w:rPr>
+        <w:t>.</w:t>
+      </w:r>
+    </w:p>
+    <w:p>
+      <w:pPr>
+        <w:rPr>
+          <w:lang w:val="en-US"/>
+        </w:rPr>
+      </w:pPr>
+      <w:proofErr w:type="spellStart"/>
+      <w:proofErr w:type="gramStart"/>
+      <w:r>
+        <w:rPr>
+          <w:lang w:val="en-US"/>
+        </w:rPr>
+        <w:t>AddComponent</w:t>
+      </w:r>
+      <w:proofErr w:type="spellEnd"/>
+      <w:r>
+        <w:rPr>
+          <w:lang w:val="en-US"/>
+        </w:rPr>
+        <w:t>(</w:t>
+      </w:r>
+      <w:proofErr w:type="gramEnd"/>
+      <w:r>
+        <w:rPr>
+          <w:lang w:val="en-US"/>
+        </w:rPr>
+        <w:t>) – adds a component to the list.</w:t>
+      </w:r>
+    </w:p>
+    <w:p>
+      <w:pPr>
+        <w:rPr>
+          <w:lang w:val="en-US"/>
+        </w:rPr>
+      </w:pPr>
+      <w:proofErr w:type="spellStart"/>
+      <w:proofErr w:type="gramStart"/>
+      <w:r>
+        <w:rPr>
+          <w:lang w:val="en-US"/>
+        </w:rPr>
+        <w:t>AddPipeline</w:t>
+      </w:r>
+      <w:proofErr w:type="spellEnd"/>
+      <w:r>
+        <w:rPr>
+          <w:lang w:val="en-US"/>
+        </w:rPr>
+        <w:t>(</w:t>
+      </w:r>
+      <w:proofErr w:type="gramEnd"/>
+      <w:r>
+        <w:rPr>
+          <w:lang w:val="en-US"/>
+        </w:rPr>
+        <w:t>) – adds a pipeline to the list.</w:t>
+      </w:r>
+    </w:p>
+    <w:p>
+      <w:pPr>
+        <w:rPr>
+          <w:lang w:val="en-US"/>
+        </w:rPr>
+      </w:pPr>
+      <w:proofErr w:type="spellStart"/>
+      <w:proofErr w:type="gramStart"/>
+      <w:r>
+        <w:rPr>
+          <w:lang w:val="en-US"/>
+        </w:rPr>
+        <w:t>RemoveComponent</w:t>
+      </w:r>
+      <w:proofErr w:type="spellEnd"/>
+      <w:r>
+        <w:rPr>
+          <w:lang w:val="en-US"/>
+        </w:rPr>
+        <w:t>(</w:t>
+      </w:r>
+      <w:proofErr w:type="gramEnd"/>
+      <w:r>
+        <w:rPr>
+          <w:lang w:val="en-US"/>
+        </w:rPr>
+        <w:t>) – removes a component from the list.</w:t>
+      </w:r>
+    </w:p>
+    <w:p>
+      <w:pPr>
+        <w:rPr>
+          <w:lang w:val="en-US"/>
+        </w:rPr>
+      </w:pPr>
+      <w:proofErr w:type="gramStart"/>
+      <w:r>
+        <w:rPr>
+          <w:lang w:val="en-US"/>
+        </w:rPr>
+        <w:t>Load(</w:t>
+      </w:r>
+      <w:proofErr w:type="gramEnd"/>
+      <w:r>
+        <w:rPr>
+          <w:lang w:val="en-US"/>
+        </w:rPr>
+        <w:t>) – loads a file for the user.</w:t>
+      </w:r>
+    </w:p>
+    <w:p>
+      <w:pPr>
+        <w:rPr>
+          <w:lang w:val="en-US"/>
+        </w:rPr>
+      </w:pPr>
+      <w:proofErr w:type="spellStart"/>
+      <w:proofErr w:type="gramStart"/>
+      <w:r>
+        <w:rPr>
+          <w:lang w:val="en-US"/>
+        </w:rPr>
+        <w:t>SaveAs</w:t>
+      </w:r>
+      <w:proofErr w:type="spellEnd"/>
+      <w:r>
+        <w:rPr>
+          <w:lang w:val="en-US"/>
+        </w:rPr>
+        <w:t>(</w:t>
+      </w:r>
+      <w:proofErr w:type="gramEnd"/>
+      <w:r>
+        <w:rPr>
+          <w:lang w:val="en-US"/>
+        </w:rPr>
+        <w:t>) – saves the file for the user for future use.</w:t>
+      </w:r>
+    </w:p>
+    <w:p>
+      <w:pPr>
+        <w:rPr>
+          <w:lang w:val="en-US"/>
+        </w:rPr>
+      </w:pPr>
+      <w:proofErr w:type="gramStart"/>
+      <w:r>
+        <w:rPr>
+          <w:lang w:val="en-US"/>
+        </w:rPr>
+        <w:t>Save(</w:t>
+      </w:r>
+      <w:proofErr w:type="gramEnd"/>
+      <w:r>
+        <w:rPr>
+          <w:lang w:val="en-US"/>
+        </w:rPr>
+        <w:t>) – automatically saves the file if it has already been saved once before.</w:t>
+      </w:r>
     </w:p>
     <w:sectPr>
       <w:pgSz w:w="11900" w:h="16840"/>
@@ -1068,7 +2533,7 @@
     </w:rPrDefault>
     <w:pPrDefault/>
   </w:docDefaults>
-  <w:latentStyles w:defLockedState="0" w:defUIPriority="99" w:defSemiHidden="1" w:defUnhideWhenUsed="1" w:defQFormat="0" w:count="276">
+  <w:latentStyles w:defLockedState="0" w:defUIPriority="99" w:defSemiHidden="1" w:defUnhideWhenUsed="1" w:defQFormat="0" w:count="267">
     <w:lsdException w:name="Normal" w:semiHidden="0" w:uiPriority="0" w:unhideWhenUsed="0" w:qFormat="1"/>
     <w:lsdException w:name="heading 1" w:semiHidden="0" w:uiPriority="9" w:unhideWhenUsed="0" w:qFormat="1"/>
     <w:lsdException w:name="heading 2" w:uiPriority="9" w:qFormat="1"/>
@@ -1550,7 +3015,7 @@
 </file>
 
 <file path=word/stylesWithEffects.xml><?xml version="1.0" encoding="utf-8"?>
-<w:styles xmlns:wpc="http://schemas.microsoft.com/office/word/2010/wordprocessingCanvas" xmlns:mo="http://schemas.microsoft.com/office/mac/office/2008/main" xmlns:mc="http://schemas.openxmlformats.org/markup-compatibility/2006" xmlns:mv="urn:schemas-microsoft-com:mac:vml" xmlns:o="urn:schemas-microsoft-com:office:office" xmlns:r="http://schemas.openxmlformats.org/officeDocument/2006/relationships" xmlns:m="http://schemas.openxmlformats.org/officeDocument/2006/math" xmlns:v="urn:schemas-microsoft-com:vml" xmlns:wp14="http://schemas.microsoft.com/office/word/2010/wordprocessingDrawing" xmlns:wp="http://schemas.openxmlformats.org/drawingml/2006/wordprocessingDrawing" xmlns:w10="urn:schemas-microsoft-com:office:word" xmlns:w="http://schemas.openxmlformats.org/wordprocessingml/2006/main" xmlns:w14="http://schemas.microsoft.com/office/word/2010/wordml" xmlns:wpg="http://schemas.microsoft.com/office/word/2010/wordprocessingGroup" xmlns:wpi="http://schemas.microsoft.com/office/word/2010/wordprocessingInk" xmlns:wne="http://schemas.microsoft.com/office/word/2006/wordml" xmlns:wps="http://schemas.microsoft.com/office/word/2010/wordprocessingShape" mc:Ignorable="w14 wp14">
+<w:styles xmlns:wpc="http://schemas.microsoft.com/office/word/2010/wordprocessingCanvas" xmlns:mc="http://schemas.openxmlformats.org/markup-compatibility/2006" xmlns:o="urn:schemas-microsoft-com:office:office" xmlns:r="http://schemas.openxmlformats.org/officeDocument/2006/relationships" xmlns:m="http://schemas.openxmlformats.org/officeDocument/2006/math" xmlns:v="urn:schemas-microsoft-com:vml" xmlns:wp14="http://schemas.microsoft.com/office/word/2010/wordprocessingDrawing" xmlns:wp="http://schemas.openxmlformats.org/drawingml/2006/wordprocessingDrawing" xmlns:w10="urn:schemas-microsoft-com:office:word" xmlns:w="http://schemas.openxmlformats.org/wordprocessingml/2006/main" xmlns:w14="http://schemas.microsoft.com/office/word/2010/wordml" xmlns:wpg="http://schemas.microsoft.com/office/word/2010/wordprocessingGroup" xmlns:wpi="http://schemas.microsoft.com/office/word/2010/wordprocessingInk" xmlns:wne="http://schemas.microsoft.com/office/word/2006/wordml" xmlns:wps="http://schemas.microsoft.com/office/word/2010/wordprocessingShape" mc:Ignorable="w14 wp14">
   <w:docDefaults>
     <w:rPrDefault>
       <w:rPr>
@@ -1562,7 +3027,7 @@
     </w:rPrDefault>
     <w:pPrDefault/>
   </w:docDefaults>
-  <w:latentStyles w:defLockedState="0" w:defUIPriority="99" w:defSemiHidden="1" w:defUnhideWhenUsed="1" w:defQFormat="0" w:count="276">
+  <w:latentStyles w:defLockedState="0" w:defUIPriority="99" w:defSemiHidden="1" w:defUnhideWhenUsed="1" w:defQFormat="0" w:count="267">
     <w:lsdException w:name="Normal" w:semiHidden="0" w:uiPriority="0" w:unhideWhenUsed="0" w:qFormat="1"/>
     <w:lsdException w:name="heading 1" w:semiHidden="0" w:uiPriority="9" w:unhideWhenUsed="0" w:qFormat="1"/>
     <w:lsdException w:name="heading 2" w:uiPriority="9" w:qFormat="1"/>
@@ -2387,7 +3852,7 @@
 </file>
 
 <file path=customXml/itemProps2.xml><?xml version="1.0" encoding="utf-8"?>
-<ds:datastoreItem xmlns:ds="http://schemas.openxmlformats.org/officeDocument/2006/customXml" ds:itemID="{0719203E-255B-874A-8104-3A701B8C2DE5}">
+<ds:datastoreItem xmlns:ds="http://schemas.openxmlformats.org/officeDocument/2006/customXml" ds:itemID="{FBA1F143-59BD-42C4-8332-EEC48059EA6F}">
   <ds:schemaRefs>
     <ds:schemaRef ds:uri="http://schemas.openxmlformats.org/officeDocument/2006/bibliography"/>
   </ds:schemaRefs>

</xml_diff>

<commit_message>
Design document changes 2.0.
Changes to the Network class.
</commit_message>
<xml_diff>
--- a/Design document.docx
+++ b/Design document.docx
@@ -480,7 +480,7 @@
               </wp:anchor>
             </w:drawing>
           </mc:Choice>
-          <mc:Fallback xmlns:mo="http://schemas.microsoft.com/office/mac/office/2008/main" xmlns:mv="urn:schemas-microsoft-com:mac:vml" xmlns:w15="http://schemas.microsoft.com/office/word/2012/wordml">
+          <mc:Fallback xmlns:w15="http://schemas.microsoft.com/office/word/2012/wordml" xmlns:mv="urn:schemas-microsoft-com:mac:vml" xmlns:mo="http://schemas.microsoft.com/office/mac/office/2008/main">
             <w:pict>
               <v:shapetype w14:anchorId="7285D993" id="_x0000_t202" coordsize="21600,21600" o:spt="202" path="m0,0l0,21600,21600,21600,21600,0xe">
                 <v:stroke joinstyle="miter"/>
@@ -3228,8 +3228,6 @@
         </w:rPr>
         <w:t>):void – sets the new value for Flow property.</w:t>
       </w:r>
-      <w:bookmarkStart w:id="2" w:name="_GoBack"/>
-      <w:bookmarkEnd w:id="2"/>
     </w:p>
     <w:p>
       <w:pPr>
@@ -4201,13 +4199,27 @@
         <w:rPr>
           <w:lang w:val="en-US"/>
         </w:rPr>
-        <w:t>:void</w:t>
-      </w:r>
+        <w:t>:</w:t>
+      </w:r>
+      <w:proofErr w:type="spellStart"/>
+      <w:r>
+        <w:rPr>
+          <w:lang w:val="en-US"/>
+        </w:rPr>
+        <w:t>bool</w:t>
+      </w:r>
+      <w:proofErr w:type="spellEnd"/>
       <w:r>
         <w:rPr>
           <w:lang w:val="en-US"/>
         </w:rPr>
         <w:t xml:space="preserve"> – adds a component to the list.</w:t>
+      </w:r>
+      <w:r>
+        <w:rPr>
+          <w:lang w:val="en-US"/>
+        </w:rPr>
+        <w:t xml:space="preserve"> Returns true if the component has been successfully added, otherwise false.</w:t>
       </w:r>
     </w:p>
     <w:p>
@@ -4253,13 +4265,45 @@
         <w:rPr>
           <w:lang w:val="en-US"/>
         </w:rPr>
-        <w:t>:void</w:t>
-      </w:r>
+        <w:t>:</w:t>
+      </w:r>
+      <w:proofErr w:type="spellStart"/>
+      <w:r>
+        <w:rPr>
+          <w:lang w:val="en-US"/>
+        </w:rPr>
+        <w:t>bool</w:t>
+      </w:r>
+      <w:proofErr w:type="spellEnd"/>
       <w:r>
         <w:rPr>
           <w:lang w:val="en-US"/>
         </w:rPr>
         <w:t xml:space="preserve"> – adds a pipeline to the list.</w:t>
+      </w:r>
+      <w:r>
+        <w:rPr>
+          <w:lang w:val="en-US"/>
+        </w:rPr>
+        <w:t>.</w:t>
+      </w:r>
+      <w:r>
+        <w:rPr>
+          <w:lang w:val="en-US"/>
+        </w:rPr>
+        <w:t xml:space="preserve"> Returns true if the </w:t>
+      </w:r>
+      <w:r>
+        <w:rPr>
+          <w:lang w:val="en-US"/>
+        </w:rPr>
+        <w:t>pipeline</w:t>
+      </w:r>
+      <w:r>
+        <w:rPr>
+          <w:lang w:val="en-US"/>
+        </w:rPr>
+        <w:t xml:space="preserve"> has been successfully added, otherwise false.</w:t>
       </w:r>
     </w:p>
     <w:p>
@@ -4305,13 +4349,27 @@
         <w:rPr>
           <w:lang w:val="en-US"/>
         </w:rPr>
-        <w:t>:void</w:t>
-      </w:r>
+        <w:t>:</w:t>
+      </w:r>
+      <w:proofErr w:type="spellStart"/>
+      <w:r>
+        <w:rPr>
+          <w:lang w:val="en-US"/>
+        </w:rPr>
+        <w:t>bool</w:t>
+      </w:r>
+      <w:proofErr w:type="spellEnd"/>
       <w:r>
         <w:rPr>
           <w:lang w:val="en-US"/>
         </w:rPr>
         <w:t xml:space="preserve"> – removes a component from the list.</w:t>
+      </w:r>
+      <w:r>
+        <w:rPr>
+          <w:lang w:val="en-US"/>
+        </w:rPr>
+        <w:t xml:space="preserve"> Returns true if the component has been successfully removed, otherwise returns false.</w:t>
       </w:r>
     </w:p>
     <w:p>
@@ -4330,6 +4388,33 @@
         <w:rPr>
           <w:lang w:val="en-US"/>
         </w:rPr>
+        <w:t>GetComponent</w:t>
+      </w:r>
+      <w:proofErr w:type="spellEnd"/>
+      <w:r>
+        <w:rPr>
+          <w:lang w:val="en-US"/>
+        </w:rPr>
+        <w:t xml:space="preserve">(Point p):Component – returns the component which is on the location, specified by the parameter </w:t>
+      </w:r>
+    </w:p>
+    <w:p>
+      <w:pPr>
+        <w:pStyle w:val="ListParagraph"/>
+        <w:numPr>
+          <w:ilvl w:val="0"/>
+          <w:numId w:val="1"/>
+        </w:numPr>
+        <w:rPr>
+          <w:lang w:val="en-US"/>
+        </w:rPr>
+      </w:pPr>
+      <w:proofErr w:type="spellStart"/>
+      <w:proofErr w:type="gramStart"/>
+      <w:r>
+        <w:rPr>
+          <w:lang w:val="en-US"/>
+        </w:rPr>
         <w:t>RemovePipeline</w:t>
       </w:r>
       <w:proofErr w:type="spellEnd"/>
@@ -4339,6 +4424,7 @@
         </w:rPr>
         <w:t>(</w:t>
       </w:r>
+      <w:proofErr w:type="gramEnd"/>
       <w:r>
         <w:rPr>
           <w:lang w:val="en-US"/>
@@ -4355,14 +4441,42 @@
         <w:rPr>
           <w:lang w:val="en-US"/>
         </w:rPr>
-        <w:t>:void</w:t>
-      </w:r>
-      <w:r>
-        <w:rPr>
-          <w:lang w:val="en-US"/>
-        </w:rPr>
-        <w:t xml:space="preserve"> – remove a pipeline</w:t>
-      </w:r>
+        <w:t>:</w:t>
+      </w:r>
+      <w:proofErr w:type="spellStart"/>
+      <w:r>
+        <w:rPr>
+          <w:lang w:val="en-US"/>
+        </w:rPr>
+        <w:t>bool</w:t>
+      </w:r>
+      <w:proofErr w:type="spellEnd"/>
+      <w:r>
+        <w:rPr>
+          <w:lang w:val="en-US"/>
+        </w:rPr>
+        <w:t xml:space="preserve"> – remove</w:t>
+      </w:r>
+      <w:r>
+        <w:rPr>
+          <w:lang w:val="en-US"/>
+        </w:rPr>
+        <w:t>s</w:t>
+      </w:r>
+      <w:r>
+        <w:rPr>
+          <w:lang w:val="en-US"/>
+        </w:rPr>
+        <w:t xml:space="preserve"> a pipeline</w:t>
+      </w:r>
+      <w:r>
+        <w:rPr>
+          <w:lang w:val="en-US"/>
+        </w:rPr>
+        <w:t xml:space="preserve"> from the list of pipelines. Returns true if the pipeline has been successfully removed, otherwise false.</w:t>
+      </w:r>
+      <w:bookmarkStart w:id="2" w:name="_GoBack"/>
+      <w:bookmarkEnd w:id="2"/>
     </w:p>
     <w:p>
       <w:pPr>
@@ -6205,7 +6319,7 @@
 </file>
 
 <file path=customXml/itemProps2.xml><?xml version="1.0" encoding="utf-8"?>
-<ds:datastoreItem xmlns:ds="http://schemas.openxmlformats.org/officeDocument/2006/customXml" ds:itemID="{219A60FD-2A38-405F-A912-5875C757FB0A}">
+<ds:datastoreItem xmlns:ds="http://schemas.openxmlformats.org/officeDocument/2006/customXml" ds:itemID="{A87322A5-41FB-4EFE-86FD-9DF0B403E647}">
   <ds:schemaRefs>
     <ds:schemaRef ds:uri="http://schemas.openxmlformats.org/officeDocument/2006/bibliography"/>
   </ds:schemaRefs>

</xml_diff>

<commit_message>
Final Design Document changes.
</commit_message>
<xml_diff>
--- a/Design document.docx
+++ b/Design document.docx
@@ -1,6 +1,6 @@
 
 <file path=word/document.xml><?xml version="1.0" encoding="utf-8"?>
-<w:document xmlns:wpc="http://schemas.microsoft.com/office/word/2010/wordprocessingCanvas" xmlns:mo="http://schemas.microsoft.com/office/mac/office/2008/main" xmlns:mc="http://schemas.openxmlformats.org/markup-compatibility/2006" xmlns:mv="urn:schemas-microsoft-com:mac:vml" xmlns:o="urn:schemas-microsoft-com:office:office" xmlns:r="http://schemas.openxmlformats.org/officeDocument/2006/relationships" xmlns:m="http://schemas.openxmlformats.org/officeDocument/2006/math" xmlns:v="urn:schemas-microsoft-com:vml" xmlns:wp14="http://schemas.microsoft.com/office/word/2010/wordprocessingDrawing" xmlns:wp="http://schemas.openxmlformats.org/drawingml/2006/wordprocessingDrawing" xmlns:w10="urn:schemas-microsoft-com:office:word" xmlns:w="http://schemas.openxmlformats.org/wordprocessingml/2006/main" xmlns:w14="http://schemas.microsoft.com/office/word/2010/wordml" xmlns:w15="http://schemas.microsoft.com/office/word/2012/wordml" xmlns:wpg="http://schemas.microsoft.com/office/word/2010/wordprocessingGroup" xmlns:wpi="http://schemas.microsoft.com/office/word/2010/wordprocessingInk" xmlns:wne="http://schemas.microsoft.com/office/word/2006/wordml" xmlns:wps="http://schemas.microsoft.com/office/word/2010/wordprocessingShape" mc:Ignorable="w14 w15 wp14">
+<w:document xmlns:wpc="http://schemas.microsoft.com/office/word/2010/wordprocessingCanvas" xmlns:mc="http://schemas.openxmlformats.org/markup-compatibility/2006" xmlns:o="urn:schemas-microsoft-com:office:office" xmlns:r="http://schemas.openxmlformats.org/officeDocument/2006/relationships" xmlns:m="http://schemas.openxmlformats.org/officeDocument/2006/math" xmlns:v="urn:schemas-microsoft-com:vml" xmlns:wp14="http://schemas.microsoft.com/office/word/2010/wordprocessingDrawing" xmlns:wp="http://schemas.openxmlformats.org/drawingml/2006/wordprocessingDrawing" xmlns:w10="urn:schemas-microsoft-com:office:word" xmlns:w="http://schemas.openxmlformats.org/wordprocessingml/2006/main" xmlns:w14="http://schemas.microsoft.com/office/word/2010/wordml" xmlns:wpg="http://schemas.microsoft.com/office/word/2010/wordprocessingGroup" xmlns:wpi="http://schemas.microsoft.com/office/word/2010/wordprocessingInk" xmlns:wne="http://schemas.microsoft.com/office/word/2006/wordml" xmlns:wps="http://schemas.microsoft.com/office/word/2010/wordprocessingShape" mc:Ignorable="w14 wp14">
   <w:body>
     <w:tbl>
       <w:tblPr>
@@ -317,7 +317,7 @@
       <w:r>
         <w:rPr>
           <w:noProof/>
-          <w:lang w:val="en-US"/>
+          <w:lang w:eastAsia="bg-BG"/>
         </w:rPr>
         <mc:AlternateContent>
           <mc:Choice Requires="wps">
@@ -396,21 +396,12 @@
                                 <w:lang w:val="en-US"/>
                               </w:rPr>
                             </w:pPr>
-                            <w:proofErr w:type="spellStart"/>
                             <w:r>
                               <w:rPr>
                                 <w:i/>
                                 <w:lang w:val="en-GB"/>
                               </w:rPr>
-                              <w:t>Preslav</w:t>
-                            </w:r>
-                            <w:proofErr w:type="spellEnd"/>
-                            <w:r>
-                              <w:rPr>
-                                <w:i/>
-                                <w:lang w:val="en-GB"/>
-                              </w:rPr>
-                              <w:t xml:space="preserve"> </w:t>
+                              <w:t xml:space="preserve">Preslav </w:t>
                             </w:r>
                             <w:proofErr w:type="spellStart"/>
                             <w:r>
@@ -517,7 +508,7 @@
               </wp:anchor>
             </w:drawing>
           </mc:Choice>
-          <mc:Fallback>
+          <mc:Fallback xmlns:w15="http://schemas.microsoft.com/office/word/2012/wordml" xmlns:mv="urn:schemas-microsoft-com:mac:vml" xmlns:mo="http://schemas.microsoft.com/office/mac/office/2008/main">
             <w:pict>
               <v:shapetype w14:anchorId="7285D993" id="_x0000_t202" coordsize="21600,21600" o:spt="202" path="m0,0l0,21600,21600,21600,21600,0xe">
                 <v:stroke joinstyle="miter"/>
@@ -820,8 +811,6 @@
               <w:lang w:val="en-GB"/>
             </w:rPr>
           </w:pPr>
-          <w:bookmarkStart w:id="0" w:name="_GoBack"/>
-          <w:bookmarkEnd w:id="0"/>
         </w:p>
         <w:p>
           <w:pPr>
@@ -1195,79 +1184,6 @@
           <w:pPr>
             <w:pStyle w:val="TOC3"/>
             <w:tabs>
-              <w:tab w:val="right" w:leader="dot" w:pos="8290"/>
-            </w:tabs>
-            <w:rPr>
-              <w:rFonts w:eastAsiaTheme="minorEastAsia"/>
-              <w:noProof/>
-              <w:sz w:val="24"/>
-              <w:szCs w:val="24"/>
-              <w:lang w:val="en-US" w:eastAsia="ja-JP"/>
-            </w:rPr>
-          </w:pPr>
-          <w:hyperlink w:anchor="_Toc437539869" w:history="1">
-            <w:r>
-              <w:rPr>
-                <w:rStyle w:val="Hyperlink"/>
-                <w:noProof/>
-                <w:lang w:val="en-GB"/>
-              </w:rPr>
-              <w:t>When the user wants to remove a component, the component is removed from the system’s list and if it was successful, the method returns true.</w:t>
-            </w:r>
-            <w:r>
-              <w:rPr>
-                <w:noProof/>
-                <w:webHidden/>
-              </w:rPr>
-              <w:tab/>
-            </w:r>
-            <w:r>
-              <w:rPr>
-                <w:noProof/>
-                <w:webHidden/>
-              </w:rPr>
-              <w:fldChar w:fldCharType="begin"/>
-            </w:r>
-            <w:r>
-              <w:rPr>
-                <w:noProof/>
-                <w:webHidden/>
-              </w:rPr>
-              <w:instrText xml:space="preserve"> PAGEREF _Toc437539869 \h </w:instrText>
-            </w:r>
-            <w:r>
-              <w:rPr>
-                <w:noProof/>
-                <w:webHidden/>
-              </w:rPr>
-            </w:r>
-            <w:r>
-              <w:rPr>
-                <w:noProof/>
-                <w:webHidden/>
-              </w:rPr>
-              <w:fldChar w:fldCharType="separate"/>
-            </w:r>
-            <w:r>
-              <w:rPr>
-                <w:noProof/>
-                <w:webHidden/>
-              </w:rPr>
-              <w:t>8</w:t>
-            </w:r>
-            <w:r>
-              <w:rPr>
-                <w:noProof/>
-                <w:webHidden/>
-              </w:rPr>
-              <w:fldChar w:fldCharType="end"/>
-            </w:r>
-          </w:hyperlink>
-        </w:p>
-        <w:p>
-          <w:pPr>
-            <w:pStyle w:val="TOC3"/>
-            <w:tabs>
               <w:tab w:val="left" w:pos="880"/>
               <w:tab w:val="right" w:leader="dot" w:pos="8290"/>
             </w:tabs>
@@ -1599,7 +1515,7 @@
           <w:lang w:val="en-GB"/>
         </w:rPr>
       </w:pPr>
-      <w:bookmarkStart w:id="1" w:name="_Toc437539865"/>
+      <w:bookmarkStart w:id="0" w:name="_Toc437539865"/>
       <w:r>
         <w:rPr>
           <w:rFonts w:asciiTheme="minorHAnsi" w:hAnsiTheme="minorHAnsi"/>
@@ -1607,7 +1523,7 @@
         </w:rPr>
         <w:t>Introduction</w:t>
       </w:r>
-      <w:bookmarkEnd w:id="1"/>
+      <w:bookmarkEnd w:id="0"/>
     </w:p>
     <w:p>
       <w:pPr>
@@ -1647,15 +1563,13 @@
         </w:rPr>
         <w:t xml:space="preserve">The system’s structure will be defined using the Unified </w:t>
       </w:r>
-      <w:proofErr w:type="spellStart"/>
       <w:r>
         <w:rPr>
           <w:rFonts w:asciiTheme="majorHAnsi" w:hAnsiTheme="majorHAnsi"/>
           <w:lang w:val="en-GB"/>
         </w:rPr>
-        <w:t>Modeling</w:t>
-      </w:r>
-      <w:proofErr w:type="spellEnd"/>
+        <w:t>Modelling</w:t>
+      </w:r>
       <w:r>
         <w:rPr>
           <w:rFonts w:asciiTheme="majorHAnsi" w:hAnsiTheme="majorHAnsi"/>
@@ -1739,15 +1653,13 @@
         </w:rPr>
         <w:t xml:space="preserve">objects </w:t>
       </w:r>
-      <w:proofErr w:type="spellStart"/>
       <w:r>
         <w:rPr>
           <w:rFonts w:asciiTheme="majorHAnsi" w:hAnsiTheme="majorHAnsi"/>
           <w:lang w:val="en-GB"/>
         </w:rPr>
-        <w:t>interract</w:t>
-      </w:r>
-      <w:proofErr w:type="spellEnd"/>
+        <w:t>interact</w:t>
+      </w:r>
       <w:r>
         <w:rPr>
           <w:rFonts w:asciiTheme="majorHAnsi" w:hAnsiTheme="majorHAnsi"/>
@@ -1774,23 +1686,30 @@
           <w:rFonts w:asciiTheme="majorHAnsi" w:hAnsiTheme="majorHAnsi"/>
           <w:lang w:val="en-GB"/>
         </w:rPr>
-        <w:t xml:space="preserve">, few </w:t>
-      </w:r>
-      <w:proofErr w:type="spellStart"/>
+        <w:t>, few seque</w:t>
+      </w:r>
       <w:r>
         <w:rPr>
           <w:rFonts w:asciiTheme="majorHAnsi" w:hAnsiTheme="majorHAnsi"/>
           <w:lang w:val="en-GB"/>
         </w:rPr>
-        <w:t>sequance</w:t>
-      </w:r>
-      <w:proofErr w:type="spellEnd"/>
+        <w:t xml:space="preserve">nce diagrams </w:t>
+      </w:r>
+      <w:proofErr w:type="gramStart"/>
       <w:r>
         <w:rPr>
           <w:rFonts w:asciiTheme="majorHAnsi" w:hAnsiTheme="majorHAnsi"/>
           <w:lang w:val="en-GB"/>
         </w:rPr>
-        <w:t xml:space="preserve"> diagrams will be explained.</w:t>
+        <w:t>will be explained</w:t>
+      </w:r>
+      <w:proofErr w:type="gramEnd"/>
+      <w:r>
+        <w:rPr>
+          <w:rFonts w:asciiTheme="majorHAnsi" w:hAnsiTheme="majorHAnsi"/>
+          <w:lang w:val="en-GB"/>
+        </w:rPr>
+        <w:t>.</w:t>
       </w:r>
     </w:p>
     <w:p>
@@ -1818,7 +1737,7 @@
           <w:lang w:val="en-GB"/>
         </w:rPr>
       </w:pPr>
-      <w:bookmarkStart w:id="2" w:name="_Toc437539866"/>
+      <w:bookmarkStart w:id="1" w:name="_Toc437539866"/>
       <w:r>
         <w:rPr>
           <w:rFonts w:asciiTheme="minorHAnsi" w:hAnsiTheme="minorHAnsi"/>
@@ -1827,7 +1746,7 @@
         <w:lastRenderedPageBreak/>
         <w:t>Class diagram</w:t>
       </w:r>
-      <w:bookmarkEnd w:id="2"/>
+      <w:bookmarkEnd w:id="1"/>
     </w:p>
     <w:p>
       <w:pPr>
@@ -1845,13 +1764,13 @@
       <w:r>
         <w:rPr>
           <w:noProof/>
-          <w:lang w:val="en-US"/>
+          <w:lang w:eastAsia="bg-BG"/>
         </w:rPr>
         <w:drawing>
-          <wp:inline distT="0" distB="0" distL="0" distR="0" wp14:anchorId="6772F509" wp14:editId="2FDF6D3F">
-            <wp:extent cx="5270500" cy="3554095"/>
-            <wp:effectExtent l="0" t="0" r="6350" b="8255"/>
-            <wp:docPr id="4" name="Picture 4"/>
+          <wp:inline distT="0" distB="0" distL="0" distR="0" wp14:anchorId="3FA8BC99" wp14:editId="5E2E09D0">
+            <wp:extent cx="5270500" cy="3194685"/>
+            <wp:effectExtent l="0" t="0" r="6350" b="5715"/>
+            <wp:docPr id="2" name="Picture 2"/>
             <wp:cNvGraphicFramePr>
               <a:graphicFrameLocks xmlns:a="http://schemas.openxmlformats.org/drawingml/2006/main" noChangeAspect="1"/>
             </wp:cNvGraphicFramePr>
@@ -1859,11 +1778,11 @@
               <a:graphicData uri="http://schemas.openxmlformats.org/drawingml/2006/picture">
                 <pic:pic xmlns:pic="http://schemas.openxmlformats.org/drawingml/2006/picture">
                   <pic:nvPicPr>
-                    <pic:cNvPr id="0" name="ClassDiagram1.jpg"/>
+                    <pic:cNvPr id="0" name="something_really_special.png"/>
                     <pic:cNvPicPr/>
                   </pic:nvPicPr>
                   <pic:blipFill>
-                    <a:blip r:embed="rId7">
+                    <a:blip r:embed="rId8">
                       <a:extLst>
                         <a:ext uri="{28A0092B-C50C-407E-A947-70E740481C1C}">
                           <a14:useLocalDpi xmlns:a14="http://schemas.microsoft.com/office/drawing/2010/main" val="0"/>
@@ -1877,7 +1796,7 @@
                   <pic:spPr>
                     <a:xfrm>
                       <a:off x="0" y="0"/>
-                      <a:ext cx="5270500" cy="3554095"/>
+                      <a:ext cx="5270500" cy="3194685"/>
                     </a:xfrm>
                     <a:prstGeom prst="rect">
                       <a:avLst/>
@@ -1913,13 +1832,56 @@
     <w:p>
       <w:pPr>
         <w:rPr>
-          <w:lang w:val="en-GB"/>
-        </w:rPr>
-      </w:pPr>
+          <w:b/>
+          <w:u w:val="single"/>
+          <w:lang w:val="en-GB"/>
+        </w:rPr>
+      </w:pPr>
+      <w:r>
+        <w:rPr>
+          <w:b/>
+          <w:u w:val="single"/>
+          <w:lang w:val="en-GB"/>
+        </w:rPr>
+        <w:t xml:space="preserve">NOTE: All the properties have a </w:t>
+      </w:r>
       <w:r>
         <w:rPr>
           <w:b/>
           <w:i/>
+          <w:u w:val="single"/>
+          <w:lang w:val="en-GB"/>
+        </w:rPr>
+        <w:t>private set</w:t>
+      </w:r>
+      <w:r>
+        <w:rPr>
+          <w:i/>
+          <w:u w:val="single"/>
+          <w:lang w:val="en-GB"/>
+        </w:rPr>
+        <w:t xml:space="preserve">. </w:t>
+      </w:r>
+      <w:r>
+        <w:rPr>
+          <w:b/>
+          <w:u w:val="single"/>
+          <w:lang w:val="en-GB"/>
+        </w:rPr>
+        <w:t>We were unable to make Visual Studio show that.</w:t>
+      </w:r>
+    </w:p>
+    <w:p>
+      <w:pPr>
+        <w:rPr>
+          <w:lang w:val="en-GB"/>
+        </w:rPr>
+      </w:pPr>
+      <w:proofErr w:type="gramStart"/>
+      <w:r>
+        <w:rPr>
+          <w:b/>
+          <w:i/>
           <w:lang w:val="en-GB"/>
         </w:rPr>
         <w:t>Component –</w:t>
@@ -1941,7 +1903,14 @@
         <w:rPr>
           <w:lang w:val="en-GB"/>
         </w:rPr>
-        <w:t>all the components except Pipeline. Contains the common properties and methods.</w:t>
+        <w:t>all the components except Pipeline.</w:t>
+      </w:r>
+      <w:proofErr w:type="gramEnd"/>
+      <w:r>
+        <w:rPr>
+          <w:lang w:val="en-GB"/>
+        </w:rPr>
+        <w:t xml:space="preserve"> Contains the common properties and methods.</w:t>
       </w:r>
     </w:p>
     <w:p>
@@ -2096,7 +2065,13 @@
         <w:rPr>
           <w:lang w:val="en-GB"/>
         </w:rPr>
-        <w:t xml:space="preserve"> – returns the Rectangle that contains the component (and the image). Used to check if it intersects with other components when they are added to our network.</w:t>
+        <w:t>: Rectangle</w:t>
+      </w:r>
+      <w:r>
+        <w:rPr>
+          <w:lang w:val="en-GB"/>
+        </w:rPr>
+        <w:t>– returns the Rectangle that contains the component (and the image). Used to check if it intersects with other components when they are added to our network.</w:t>
       </w:r>
     </w:p>
     <w:p>
@@ -2187,7 +2162,21 @@
         <w:rPr>
           <w:lang w:val="en-GB"/>
         </w:rPr>
-        <w:t xml:space="preserve"> an abstract method and must be overridden in every derived class with the path to the corresponding picture (they are saved in </w:t>
+        <w:t xml:space="preserve"> an abstract method and </w:t>
+      </w:r>
+      <w:proofErr w:type="gramStart"/>
+      <w:r>
+        <w:rPr>
+          <w:lang w:val="en-GB"/>
+        </w:rPr>
+        <w:t>must be overridden</w:t>
+      </w:r>
+      <w:proofErr w:type="gramEnd"/>
+      <w:r>
+        <w:rPr>
+          <w:lang w:val="en-GB"/>
+        </w:rPr>
+        <w:t xml:space="preserve"> in every derived class with the path to the corresponding picture (they are saved in </w:t>
       </w:r>
       <w:r>
         <w:rPr>
@@ -2203,7 +2192,6 @@
         <w:t xml:space="preserve">     </w:t>
       </w:r>
       <w:proofErr w:type="spellStart"/>
-      <w:proofErr w:type="gramStart"/>
       <w:r>
         <w:rPr>
           <w:lang w:val="en-GB"/>
@@ -2211,7 +2199,6 @@
         <w:t>Properties.Resources.NameOfTheComponent</w:t>
       </w:r>
       <w:proofErr w:type="spellEnd"/>
-      <w:proofErr w:type="gramEnd"/>
       <w:r>
         <w:rPr>
           <w:lang w:val="en-GB"/>
@@ -2788,12 +2775,18 @@
         </w:rPr>
       </w:pPr>
       <w:proofErr w:type="spellStart"/>
+      <w:r>
+        <w:rPr>
+          <w:lang w:val="en-GB"/>
+        </w:rPr>
+        <w:t>UpperOutcomePipeline</w:t>
+      </w:r>
       <w:proofErr w:type="gramStart"/>
       <w:r>
         <w:rPr>
           <w:lang w:val="en-GB"/>
         </w:rPr>
-        <w:t>UpperOutcomePipeline:Pipeline</w:t>
+        <w:t>:Pipeline</w:t>
       </w:r>
       <w:proofErr w:type="spellEnd"/>
       <w:proofErr w:type="gramEnd"/>
@@ -4137,12 +4130,18 @@
         </w:rPr>
       </w:pPr>
       <w:proofErr w:type="spellStart"/>
+      <w:r>
+        <w:rPr>
+          <w:lang w:val="en-GB"/>
+        </w:rPr>
+        <w:t>InBetweenPoints</w:t>
+      </w:r>
       <w:proofErr w:type="gramStart"/>
       <w:r>
         <w:rPr>
           <w:lang w:val="en-GB"/>
         </w:rPr>
-        <w:t>InBetweenPoints:List</w:t>
+        <w:t>:List</w:t>
       </w:r>
       <w:proofErr w:type="spellEnd"/>
       <w:proofErr w:type="gramEnd"/>
@@ -4165,12 +4164,18 @@
         </w:rPr>
       </w:pPr>
       <w:proofErr w:type="spellStart"/>
+      <w:r>
+        <w:rPr>
+          <w:lang w:val="en-GB"/>
+        </w:rPr>
+        <w:t>StartComponent</w:t>
+      </w:r>
       <w:proofErr w:type="gramStart"/>
       <w:r>
         <w:rPr>
           <w:lang w:val="en-GB"/>
         </w:rPr>
-        <w:t>StartComponent:Component</w:t>
+        <w:t>:Component</w:t>
       </w:r>
       <w:proofErr w:type="spellEnd"/>
       <w:proofErr w:type="gramEnd"/>
@@ -4211,12 +4216,18 @@
         </w:rPr>
       </w:pPr>
       <w:proofErr w:type="spellStart"/>
+      <w:r>
+        <w:rPr>
+          <w:lang w:val="en-GB"/>
+        </w:rPr>
+        <w:t>EndComponent</w:t>
+      </w:r>
       <w:proofErr w:type="gramStart"/>
       <w:r>
         <w:rPr>
           <w:lang w:val="en-GB"/>
         </w:rPr>
-        <w:t>EndComponent:Component</w:t>
+        <w:t>:Component</w:t>
       </w:r>
       <w:proofErr w:type="spellEnd"/>
       <w:proofErr w:type="gramEnd"/>
@@ -4251,13 +4262,19 @@
         </w:rPr>
       </w:pPr>
       <w:proofErr w:type="spellStart"/>
+      <w:r>
+        <w:rPr>
+          <w:lang w:val="en-GB"/>
+        </w:rPr>
+        <w:lastRenderedPageBreak/>
+        <w:t>PipelineColor</w:t>
+      </w:r>
       <w:proofErr w:type="gramStart"/>
       <w:r>
         <w:rPr>
           <w:lang w:val="en-GB"/>
         </w:rPr>
-        <w:lastRenderedPageBreak/>
-        <w:t>PipelineColor:Color</w:t>
+        <w:t>:Color</w:t>
       </w:r>
       <w:proofErr w:type="spellEnd"/>
       <w:proofErr w:type="gramEnd"/>
@@ -4583,7 +4600,7 @@
         <w:rPr>
           <w:lang w:val="en-GB"/>
         </w:rPr>
-        <w:t>ToString</w:t>
+        <w:t>AddPoint</w:t>
       </w:r>
       <w:proofErr w:type="spellEnd"/>
       <w:r>
@@ -4597,43 +4614,21 @@
         <w:rPr>
           <w:lang w:val="en-GB"/>
         </w:rPr>
-        <w:t>):string</w:t>
-      </w:r>
-      <w:r>
-        <w:rPr>
-          <w:lang w:val="en-GB"/>
-        </w:rPr>
-        <w:t xml:space="preserve"> – returns the flow of the pipeline to string</w:t>
-      </w:r>
-    </w:p>
-    <w:p>
-      <w:pPr>
-        <w:rPr>
-          <w:b/>
-          <w:lang w:val="en-GB"/>
-        </w:rPr>
-      </w:pPr>
-      <w:r>
-        <w:rPr>
-          <w:b/>
-          <w:lang w:val="en-GB"/>
-        </w:rPr>
-        <w:t>Network</w:t>
-      </w:r>
-    </w:p>
-    <w:p>
-      <w:pPr>
-        <w:rPr>
-          <w:i/>
-          <w:lang w:val="en-GB"/>
-        </w:rPr>
-      </w:pPr>
-      <w:r>
-        <w:rPr>
-          <w:i/>
-          <w:lang w:val="en-GB"/>
-        </w:rPr>
-        <w:t xml:space="preserve">Properties: </w:t>
+        <w:t xml:space="preserve">Point p): void – Adds a point to the </w:t>
+      </w:r>
+      <w:proofErr w:type="spellStart"/>
+      <w:r>
+        <w:rPr>
+          <w:lang w:val="en-GB"/>
+        </w:rPr>
+        <w:t>InBetweenPoints</w:t>
+      </w:r>
+      <w:proofErr w:type="spellEnd"/>
+      <w:r>
+        <w:rPr>
+          <w:lang w:val="en-GB"/>
+        </w:rPr>
+        <w:t xml:space="preserve"> list.</w:t>
       </w:r>
     </w:p>
     <w:p>
@@ -4648,52 +4643,54 @@
         </w:rPr>
       </w:pPr>
       <w:proofErr w:type="spellStart"/>
-      <w:proofErr w:type="gramStart"/>
-      <w:r>
-        <w:rPr>
-          <w:lang w:val="en-GB"/>
-        </w:rPr>
-        <w:t>M</w:t>
-      </w:r>
-      <w:r>
-        <w:rPr>
-          <w:lang w:val="en-GB"/>
-        </w:rPr>
-        <w:t>yComponents</w:t>
-      </w:r>
-      <w:r>
-        <w:rPr>
-          <w:lang w:val="en-GB"/>
-        </w:rPr>
-        <w:t>:List</w:t>
-      </w:r>
-      <w:proofErr w:type="spellEnd"/>
-      <w:proofErr w:type="gramEnd"/>
-      <w:r>
-        <w:rPr>
-          <w:lang w:val="en-GB"/>
-        </w:rPr>
-        <w:t>&lt;Component&gt;</w:t>
-      </w:r>
-      <w:r>
-        <w:rPr>
-          <w:lang w:val="en-GB"/>
-        </w:rPr>
-        <w:t xml:space="preserve"> – a list of all components that are currently located on the </w:t>
-      </w:r>
-      <w:proofErr w:type="spellStart"/>
-      <w:r>
-        <w:rPr>
-          <w:lang w:val="en-GB"/>
-        </w:rPr>
-        <w:t>picturebox</w:t>
-      </w:r>
-      <w:proofErr w:type="spellEnd"/>
-      <w:r>
-        <w:rPr>
-          <w:lang w:val="en-GB"/>
-        </w:rPr>
-        <w:t>.</w:t>
+      <w:r>
+        <w:rPr>
+          <w:lang w:val="en-GB"/>
+        </w:rPr>
+        <w:t>ToString</w:t>
+      </w:r>
+      <w:proofErr w:type="spellEnd"/>
+      <w:r>
+        <w:rPr>
+          <w:lang w:val="en-GB"/>
+        </w:rPr>
+        <w:t>():string</w:t>
+      </w:r>
+      <w:r>
+        <w:rPr>
+          <w:lang w:val="en-GB"/>
+        </w:rPr>
+        <w:t xml:space="preserve"> – returns the flow of the pipeline to string</w:t>
+      </w:r>
+    </w:p>
+    <w:p>
+      <w:pPr>
+        <w:rPr>
+          <w:b/>
+          <w:lang w:val="en-GB"/>
+        </w:rPr>
+      </w:pPr>
+      <w:r>
+        <w:rPr>
+          <w:b/>
+          <w:lang w:val="en-GB"/>
+        </w:rPr>
+        <w:t>Network</w:t>
+      </w:r>
+    </w:p>
+    <w:p>
+      <w:pPr>
+        <w:rPr>
+          <w:i/>
+          <w:lang w:val="en-GB"/>
+        </w:rPr>
+      </w:pPr>
+      <w:r>
+        <w:rPr>
+          <w:i/>
+          <w:lang w:val="en-GB"/>
+        </w:rPr>
+        <w:t xml:space="preserve">Properties: </w:t>
       </w:r>
     </w:p>
     <w:p>
@@ -4708,17 +4705,23 @@
         </w:rPr>
       </w:pPr>
       <w:proofErr w:type="spellStart"/>
+      <w:r>
+        <w:rPr>
+          <w:lang w:val="en-GB"/>
+        </w:rPr>
+        <w:t>M</w:t>
+      </w:r>
+      <w:r>
+        <w:rPr>
+          <w:lang w:val="en-GB"/>
+        </w:rPr>
+        <w:t>yComponents</w:t>
+      </w:r>
       <w:proofErr w:type="gramStart"/>
       <w:r>
         <w:rPr>
           <w:lang w:val="en-GB"/>
         </w:rPr>
-        <w:t>Pipelines</w:t>
-      </w:r>
-      <w:r>
-        <w:rPr>
-          <w:lang w:val="en-GB"/>
-        </w:rPr>
         <w:t>:List</w:t>
       </w:r>
       <w:proofErr w:type="spellEnd"/>
@@ -4727,25 +4730,13 @@
         <w:rPr>
           <w:lang w:val="en-GB"/>
         </w:rPr>
-        <w:t>&lt;Pipeline&gt;</w:t>
-      </w:r>
-      <w:r>
-        <w:rPr>
-          <w:lang w:val="en-GB"/>
-        </w:rPr>
-        <w:t xml:space="preserve"> – a list of all pip</w:t>
-      </w:r>
-      <w:r>
-        <w:rPr>
-          <w:lang w:val="en-GB"/>
-        </w:rPr>
-        <w:t>e</w:t>
-      </w:r>
-      <w:r>
-        <w:rPr>
-          <w:lang w:val="en-GB"/>
-        </w:rPr>
-        <w:t xml:space="preserve">lines that are currently located on the </w:t>
+        <w:t>&lt;Component&gt;</w:t>
+      </w:r>
+      <w:r>
+        <w:rPr>
+          <w:lang w:val="en-GB"/>
+        </w:rPr>
+        <w:t xml:space="preserve"> – a list of all components that are currently located on the </w:t>
       </w:r>
       <w:proofErr w:type="spellStart"/>
       <w:r>
@@ -4760,21 +4751,6 @@
           <w:lang w:val="en-GB"/>
         </w:rPr>
         <w:t>.</w:t>
-      </w:r>
-    </w:p>
-    <w:p>
-      <w:pPr>
-        <w:rPr>
-          <w:i/>
-          <w:lang w:val="en-GB"/>
-        </w:rPr>
-      </w:pPr>
-      <w:r>
-        <w:rPr>
-          <w:i/>
-          <w:lang w:val="en-GB"/>
-        </w:rPr>
-        <w:t>Methods:</w:t>
       </w:r>
     </w:p>
     <w:p>
@@ -4789,56 +4765,73 @@
         </w:rPr>
       </w:pPr>
       <w:proofErr w:type="spellStart"/>
+      <w:r>
+        <w:rPr>
+          <w:lang w:val="en-GB"/>
+        </w:rPr>
+        <w:t>Pipelines</w:t>
+      </w:r>
       <w:proofErr w:type="gramStart"/>
       <w:r>
         <w:rPr>
           <w:lang w:val="en-GB"/>
         </w:rPr>
-        <w:t>AddComponent</w:t>
-      </w:r>
-      <w:proofErr w:type="spellEnd"/>
-      <w:r>
-        <w:rPr>
-          <w:lang w:val="en-GB"/>
-        </w:rPr>
-        <w:t>(</w:t>
-      </w:r>
+        <w:t>:List</w:t>
+      </w:r>
+      <w:proofErr w:type="spellEnd"/>
       <w:proofErr w:type="gramEnd"/>
       <w:r>
         <w:rPr>
           <w:lang w:val="en-GB"/>
         </w:rPr>
-        <w:t>Component c</w:t>
-      </w:r>
-      <w:r>
-        <w:rPr>
-          <w:lang w:val="en-GB"/>
-        </w:rPr>
-        <w:t>)</w:t>
-      </w:r>
-      <w:r>
-        <w:rPr>
-          <w:lang w:val="en-GB"/>
-        </w:rPr>
-        <w:t>:</w:t>
-      </w:r>
-      <w:r>
-        <w:rPr>
-          <w:lang w:val="en-GB"/>
-        </w:rPr>
-        <w:t>bool</w:t>
-      </w:r>
-      <w:r>
-        <w:rPr>
-          <w:lang w:val="en-GB"/>
-        </w:rPr>
-        <w:t xml:space="preserve"> – adds a component to the list.</w:t>
-      </w:r>
-      <w:r>
-        <w:rPr>
-          <w:lang w:val="en-GB"/>
-        </w:rPr>
-        <w:t xml:space="preserve"> Returns true if the component has been successfully added, otherwise false.</w:t>
+        <w:t>&lt;Pipeline&gt;</w:t>
+      </w:r>
+      <w:r>
+        <w:rPr>
+          <w:lang w:val="en-GB"/>
+        </w:rPr>
+        <w:t xml:space="preserve"> – a list of all pip</w:t>
+      </w:r>
+      <w:r>
+        <w:rPr>
+          <w:lang w:val="en-GB"/>
+        </w:rPr>
+        <w:t>e</w:t>
+      </w:r>
+      <w:r>
+        <w:rPr>
+          <w:lang w:val="en-GB"/>
+        </w:rPr>
+        <w:t xml:space="preserve">lines that are currently located on the </w:t>
+      </w:r>
+      <w:proofErr w:type="spellStart"/>
+      <w:r>
+        <w:rPr>
+          <w:lang w:val="en-GB"/>
+        </w:rPr>
+        <w:t>picturebox</w:t>
+      </w:r>
+      <w:proofErr w:type="spellEnd"/>
+      <w:r>
+        <w:rPr>
+          <w:lang w:val="en-GB"/>
+        </w:rPr>
+        <w:t>.</w:t>
+      </w:r>
+    </w:p>
+    <w:p>
+      <w:pPr>
+        <w:rPr>
+          <w:i/>
+          <w:lang w:val="en-GB"/>
+        </w:rPr>
+      </w:pPr>
+      <w:r>
+        <w:rPr>
+          <w:i/>
+          <w:lang w:val="en-GB"/>
+        </w:rPr>
+        <w:t>Methods:</w:t>
       </w:r>
     </w:p>
     <w:p>
@@ -4858,7 +4851,7 @@
         <w:rPr>
           <w:lang w:val="en-GB"/>
         </w:rPr>
-        <w:t>AddPipeline</w:t>
+        <w:t>AddComponent</w:t>
       </w:r>
       <w:proofErr w:type="spellEnd"/>
       <w:r>
@@ -4872,7 +4865,7 @@
         <w:rPr>
           <w:lang w:val="en-GB"/>
         </w:rPr>
-        <w:t>Pipeline p</w:t>
+        <w:t>Component c</w:t>
       </w:r>
       <w:r>
         <w:rPr>
@@ -4884,19 +4877,25 @@
         <w:rPr>
           <w:lang w:val="en-GB"/>
         </w:rPr>
-        <w:t>:bool</w:t>
-      </w:r>
-      <w:r>
-        <w:rPr>
-          <w:lang w:val="en-GB"/>
-        </w:rPr>
-        <w:t xml:space="preserve"> – adds a pipeline to the list.</w:t>
-      </w:r>
-      <w:r>
-        <w:rPr>
-          <w:lang w:val="en-GB"/>
-        </w:rPr>
-        <w:t>. Returns true if the pipeline has been successfully added, otherwise false.</w:t>
+        <w:t>:</w:t>
+      </w:r>
+      <w:r>
+        <w:rPr>
+          <w:lang w:val="en-GB"/>
+        </w:rPr>
+        <w:t>bool</w:t>
+      </w:r>
+      <w:r>
+        <w:rPr>
+          <w:lang w:val="en-GB"/>
+        </w:rPr>
+        <w:t xml:space="preserve"> – adds a component to the list.</w:t>
+      </w:r>
+      <w:r>
+        <w:rPr>
+          <w:lang w:val="en-GB"/>
+        </w:rPr>
+        <w:t xml:space="preserve"> Returns true if the component has been successfully added, otherwise false.</w:t>
       </w:r>
     </w:p>
     <w:p>
@@ -4916,7 +4915,7 @@
         <w:rPr>
           <w:lang w:val="en-GB"/>
         </w:rPr>
-        <w:t>RemoveComponent</w:t>
+        <w:t>AddPipeline</w:t>
       </w:r>
       <w:proofErr w:type="spellEnd"/>
       <w:r>
@@ -4930,7 +4929,7 @@
         <w:rPr>
           <w:lang w:val="en-GB"/>
         </w:rPr>
-        <w:t>Component c</w:t>
+        <w:t>Pipeline p</w:t>
       </w:r>
       <w:r>
         <w:rPr>
@@ -4942,25 +4941,19 @@
         <w:rPr>
           <w:lang w:val="en-GB"/>
         </w:rPr>
-        <w:t>:</w:t>
-      </w:r>
-      <w:r>
-        <w:rPr>
-          <w:lang w:val="en-GB"/>
-        </w:rPr>
-        <w:t>bool</w:t>
-      </w:r>
-      <w:r>
-        <w:rPr>
-          <w:lang w:val="en-GB"/>
-        </w:rPr>
-        <w:t xml:space="preserve"> – removes a component from the list.</w:t>
-      </w:r>
-      <w:r>
-        <w:rPr>
-          <w:lang w:val="en-GB"/>
-        </w:rPr>
-        <w:t xml:space="preserve"> Returns true if the component has been successfully removed, otherwise returns false.</w:t>
+        <w:t>:bool</w:t>
+      </w:r>
+      <w:r>
+        <w:rPr>
+          <w:lang w:val="en-GB"/>
+        </w:rPr>
+        <w:t xml:space="preserve"> – adds a pipeline to the list.</w:t>
+      </w:r>
+      <w:r>
+        <w:rPr>
+          <w:lang w:val="en-GB"/>
+        </w:rPr>
+        <w:t>. Returns true if the pipeline has been successfully added, otherwise false.</w:t>
       </w:r>
     </w:p>
     <w:p>
@@ -4980,7 +4973,7 @@
         <w:rPr>
           <w:lang w:val="en-GB"/>
         </w:rPr>
-        <w:t>GetComponent</w:t>
+        <w:t>RemoveComponent</w:t>
       </w:r>
       <w:proofErr w:type="spellEnd"/>
       <w:r>
@@ -4994,7 +4987,37 @@
         <w:rPr>
           <w:lang w:val="en-GB"/>
         </w:rPr>
-        <w:t xml:space="preserve">Point p):Component – returns the component which is on the location, specified by the parameter </w:t>
+        <w:t>Component c</w:t>
+      </w:r>
+      <w:r>
+        <w:rPr>
+          <w:lang w:val="en-GB"/>
+        </w:rPr>
+        <w:t>)</w:t>
+      </w:r>
+      <w:r>
+        <w:rPr>
+          <w:lang w:val="en-GB"/>
+        </w:rPr>
+        <w:t>:</w:t>
+      </w:r>
+      <w:r>
+        <w:rPr>
+          <w:lang w:val="en-GB"/>
+        </w:rPr>
+        <w:t>bool</w:t>
+      </w:r>
+      <w:r>
+        <w:rPr>
+          <w:lang w:val="en-GB"/>
+        </w:rPr>
+        <w:t xml:space="preserve"> – removes a component from the list.</w:t>
+      </w:r>
+      <w:r>
+        <w:rPr>
+          <w:lang w:val="en-GB"/>
+        </w:rPr>
+        <w:t xml:space="preserve"> Returns true if the component has been successfully removed, otherwise returns false.</w:t>
       </w:r>
     </w:p>
     <w:p>
@@ -5009,68 +5032,18 @@
         </w:rPr>
       </w:pPr>
       <w:proofErr w:type="spellStart"/>
-      <w:proofErr w:type="gramStart"/>
-      <w:r>
-        <w:rPr>
-          <w:lang w:val="en-GB"/>
-        </w:rPr>
-        <w:t>RemovePipeline</w:t>
-      </w:r>
-      <w:proofErr w:type="spellEnd"/>
-      <w:r>
-        <w:rPr>
-          <w:lang w:val="en-GB"/>
-        </w:rPr>
-        <w:t>(</w:t>
-      </w:r>
-      <w:proofErr w:type="gramEnd"/>
-      <w:r>
-        <w:rPr>
-          <w:lang w:val="en-GB"/>
-        </w:rPr>
-        <w:t>Pipeline p</w:t>
-      </w:r>
-      <w:r>
-        <w:rPr>
-          <w:lang w:val="en-GB"/>
-        </w:rPr>
-        <w:t>)</w:t>
-      </w:r>
-      <w:r>
-        <w:rPr>
-          <w:lang w:val="en-GB"/>
-        </w:rPr>
-        <w:t>:</w:t>
-      </w:r>
-      <w:r>
-        <w:rPr>
-          <w:lang w:val="en-GB"/>
-        </w:rPr>
-        <w:t>bool</w:t>
-      </w:r>
-      <w:r>
-        <w:rPr>
-          <w:lang w:val="en-GB"/>
-        </w:rPr>
-        <w:t xml:space="preserve"> – remove</w:t>
-      </w:r>
-      <w:r>
-        <w:rPr>
-          <w:lang w:val="en-GB"/>
-        </w:rPr>
-        <w:t>s</w:t>
-      </w:r>
-      <w:r>
-        <w:rPr>
-          <w:lang w:val="en-GB"/>
-        </w:rPr>
-        <w:t xml:space="preserve"> a pipeline</w:t>
-      </w:r>
-      <w:r>
-        <w:rPr>
-          <w:lang w:val="en-GB"/>
-        </w:rPr>
-        <w:t xml:space="preserve"> from the list of pipelines. Returns true if the pipeline has been successfully removed, otherwise false.</w:t>
+      <w:r>
+        <w:rPr>
+          <w:lang w:val="en-GB"/>
+        </w:rPr>
+        <w:t>GetComponent</w:t>
+      </w:r>
+      <w:proofErr w:type="spellEnd"/>
+      <w:r>
+        <w:rPr>
+          <w:lang w:val="en-GB"/>
+        </w:rPr>
+        <w:t xml:space="preserve">(Point p):Component – returns the component which is on the location, specified by the parameter </w:t>
       </w:r>
     </w:p>
     <w:p>
@@ -5084,28 +5057,28 @@
           <w:lang w:val="en-GB"/>
         </w:rPr>
       </w:pPr>
+      <w:proofErr w:type="spellStart"/>
       <w:proofErr w:type="gramStart"/>
       <w:r>
         <w:rPr>
           <w:lang w:val="en-GB"/>
         </w:rPr>
-        <w:t>Load(</w:t>
+        <w:t>RemovePipeline</w:t>
+      </w:r>
+      <w:proofErr w:type="spellEnd"/>
+      <w:r>
+        <w:rPr>
+          <w:lang w:val="en-GB"/>
+        </w:rPr>
+        <w:t>(</w:t>
       </w:r>
       <w:proofErr w:type="gramEnd"/>
       <w:r>
         <w:rPr>
           <w:lang w:val="en-GB"/>
         </w:rPr>
-        <w:t xml:space="preserve">string </w:t>
-      </w:r>
-      <w:proofErr w:type="spellStart"/>
-      <w:r>
-        <w:rPr>
-          <w:lang w:val="en-GB"/>
-        </w:rPr>
-        <w:t>filePath</w:t>
-      </w:r>
-      <w:proofErr w:type="spellEnd"/>
+        <w:t>Pipeline p</w:t>
+      </w:r>
       <w:r>
         <w:rPr>
           <w:lang w:val="en-GB"/>
@@ -5116,19 +5089,37 @@
         <w:rPr>
           <w:lang w:val="en-GB"/>
         </w:rPr>
-        <w:t>:bool</w:t>
-      </w:r>
-      <w:r>
-        <w:rPr>
-          <w:lang w:val="en-GB"/>
-        </w:rPr>
-        <w:t xml:space="preserve"> – loads a file for the user.</w:t>
-      </w:r>
-      <w:r>
-        <w:rPr>
-          <w:lang w:val="en-GB"/>
-        </w:rPr>
-        <w:t xml:space="preserve"> Returns true if the file has been loaded successfully, false otherwise.</w:t>
+        <w:t>:</w:t>
+      </w:r>
+      <w:r>
+        <w:rPr>
+          <w:lang w:val="en-GB"/>
+        </w:rPr>
+        <w:t>bool</w:t>
+      </w:r>
+      <w:r>
+        <w:rPr>
+          <w:lang w:val="en-GB"/>
+        </w:rPr>
+        <w:t xml:space="preserve"> – remove</w:t>
+      </w:r>
+      <w:r>
+        <w:rPr>
+          <w:lang w:val="en-GB"/>
+        </w:rPr>
+        <w:t>s</w:t>
+      </w:r>
+      <w:r>
+        <w:rPr>
+          <w:lang w:val="en-GB"/>
+        </w:rPr>
+        <w:t xml:space="preserve"> a pipeline</w:t>
+      </w:r>
+      <w:r>
+        <w:rPr>
+          <w:lang w:val="en-GB"/>
+        </w:rPr>
+        <w:t xml:space="preserve"> from the list of pipelines. Returns true if the pipeline has been successfully removed, otherwise false.</w:t>
       </w:r>
     </w:p>
     <w:p>
@@ -5142,20 +5133,12 @@
           <w:lang w:val="en-GB"/>
         </w:rPr>
       </w:pPr>
-      <w:proofErr w:type="spellStart"/>
       <w:proofErr w:type="gramStart"/>
       <w:r>
         <w:rPr>
           <w:lang w:val="en-GB"/>
         </w:rPr>
-        <w:t>SaveAs</w:t>
-      </w:r>
-      <w:proofErr w:type="spellEnd"/>
-      <w:r>
-        <w:rPr>
-          <w:lang w:val="en-GB"/>
-        </w:rPr>
-        <w:t>(</w:t>
+        <w:t>Load(</w:t>
       </w:r>
       <w:proofErr w:type="gramEnd"/>
       <w:r>
@@ -5188,13 +5171,13 @@
         <w:rPr>
           <w:lang w:val="en-GB"/>
         </w:rPr>
-        <w:t xml:space="preserve"> – saves the file for the user for future use.</w:t>
-      </w:r>
-      <w:r>
-        <w:rPr>
-          <w:lang w:val="en-GB"/>
-        </w:rPr>
-        <w:t xml:space="preserve"> Returns true if the file has been saved successfully, false otherwise.</w:t>
+        <w:t xml:space="preserve"> – loads a file for the user.</w:t>
+      </w:r>
+      <w:r>
+        <w:rPr>
+          <w:lang w:val="en-GB"/>
+        </w:rPr>
+        <w:t xml:space="preserve"> Returns true if the file has been loaded successfully, false otherwise.</w:t>
       </w:r>
     </w:p>
     <w:p>
@@ -5208,6 +5191,72 @@
           <w:lang w:val="en-GB"/>
         </w:rPr>
       </w:pPr>
+      <w:proofErr w:type="spellStart"/>
+      <w:proofErr w:type="gramStart"/>
+      <w:r>
+        <w:rPr>
+          <w:lang w:val="en-GB"/>
+        </w:rPr>
+        <w:t>SaveAs</w:t>
+      </w:r>
+      <w:proofErr w:type="spellEnd"/>
+      <w:r>
+        <w:rPr>
+          <w:lang w:val="en-GB"/>
+        </w:rPr>
+        <w:t>(</w:t>
+      </w:r>
+      <w:proofErr w:type="gramEnd"/>
+      <w:r>
+        <w:rPr>
+          <w:lang w:val="en-GB"/>
+        </w:rPr>
+        <w:t xml:space="preserve">string </w:t>
+      </w:r>
+      <w:proofErr w:type="spellStart"/>
+      <w:r>
+        <w:rPr>
+          <w:lang w:val="en-GB"/>
+        </w:rPr>
+        <w:t>filePath</w:t>
+      </w:r>
+      <w:proofErr w:type="spellEnd"/>
+      <w:r>
+        <w:rPr>
+          <w:lang w:val="en-GB"/>
+        </w:rPr>
+        <w:t>)</w:t>
+      </w:r>
+      <w:r>
+        <w:rPr>
+          <w:lang w:val="en-GB"/>
+        </w:rPr>
+        <w:t>:bool</w:t>
+      </w:r>
+      <w:r>
+        <w:rPr>
+          <w:lang w:val="en-GB"/>
+        </w:rPr>
+        <w:t xml:space="preserve"> – saves the file for the user for future use.</w:t>
+      </w:r>
+      <w:r>
+        <w:rPr>
+          <w:lang w:val="en-GB"/>
+        </w:rPr>
+        <w:t xml:space="preserve"> Returns true if the file has been saved successfully, false otherwise.</w:t>
+      </w:r>
+    </w:p>
+    <w:p>
+      <w:pPr>
+        <w:pStyle w:val="ListParagraph"/>
+        <w:numPr>
+          <w:ilvl w:val="0"/>
+          <w:numId w:val="1"/>
+        </w:numPr>
+        <w:rPr>
+          <w:lang w:val="en-GB"/>
+        </w:rPr>
+      </w:pPr>
       <w:proofErr w:type="gramStart"/>
       <w:r>
         <w:rPr>
@@ -5277,7 +5326,7 @@
           <w:lang w:val="en-GB"/>
         </w:rPr>
       </w:pPr>
-      <w:bookmarkStart w:id="3" w:name="_Toc437539867"/>
+      <w:bookmarkStart w:id="2" w:name="_Toc437539867"/>
       <w:r>
         <w:rPr>
           <w:lang w:val="en-GB"/>
@@ -5285,7 +5334,7 @@
         <w:lastRenderedPageBreak/>
         <w:t>Sequence Diagrams</w:t>
       </w:r>
-      <w:bookmarkEnd w:id="3"/>
+      <w:bookmarkEnd w:id="2"/>
     </w:p>
     <w:p>
       <w:pPr>
@@ -5305,14 +5354,14 @@
           <w:lang w:val="en-GB"/>
         </w:rPr>
       </w:pPr>
-      <w:bookmarkStart w:id="4" w:name="_Toc437539868"/>
+      <w:bookmarkStart w:id="3" w:name="_Toc437539868"/>
       <w:r>
         <w:rPr>
           <w:lang w:val="en-GB"/>
         </w:rPr>
         <w:t>Remove component (splitter)</w:t>
       </w:r>
-      <w:bookmarkEnd w:id="4"/>
+      <w:bookmarkEnd w:id="3"/>
     </w:p>
     <w:p/>
     <w:p>
@@ -5324,7 +5373,7 @@
       <w:r>
         <w:rPr>
           <w:noProof/>
-          <w:lang w:val="en-US"/>
+          <w:lang w:eastAsia="bg-BG"/>
         </w:rPr>
         <w:drawing>
           <wp:inline distT="0" distB="0" distL="0" distR="0" wp14:anchorId="26055D7C" wp14:editId="446422EC">
@@ -5342,7 +5391,7 @@
                     <pic:cNvPicPr/>
                   </pic:nvPicPr>
                   <pic:blipFill>
-                    <a:blip r:embed="rId8">
+                    <a:blip r:embed="rId9">
                       <a:extLst>
                         <a:ext uri="{28A0092B-C50C-407E-A947-70E740481C1C}">
                           <a14:useLocalDpi xmlns:a14="http://schemas.microsoft.com/office/drawing/2010/main" val="0"/>
@@ -5380,7 +5429,7 @@
           <w:lang w:val="en-GB"/>
         </w:rPr>
       </w:pPr>
-      <w:bookmarkStart w:id="5" w:name="_Toc437539869"/>
+      <w:bookmarkStart w:id="4" w:name="_Toc437539869"/>
       <w:r>
         <w:rPr>
           <w:rFonts w:asciiTheme="minorHAnsi" w:eastAsiaTheme="minorHAnsi" w:hAnsiTheme="minorHAnsi" w:cstheme="minorBidi"/>
@@ -5391,7 +5440,7 @@
         </w:rPr>
         <w:t>When the user wants to remove a component, the component is removed from the system’s list and if it was successful, the method returns true.</w:t>
       </w:r>
-      <w:bookmarkEnd w:id="5"/>
+      <w:bookmarkEnd w:id="4"/>
     </w:p>
     <w:p>
       <w:pPr>
@@ -5404,14 +5453,14 @@
           <w:lang w:val="en-GB"/>
         </w:rPr>
       </w:pPr>
-      <w:bookmarkStart w:id="6" w:name="_Toc437539870"/>
+      <w:bookmarkStart w:id="5" w:name="_Toc437539870"/>
       <w:r>
         <w:rPr>
           <w:lang w:val="en-GB"/>
         </w:rPr>
         <w:t>Save file</w:t>
       </w:r>
-      <w:bookmarkEnd w:id="6"/>
+      <w:bookmarkEnd w:id="5"/>
     </w:p>
     <w:p>
       <w:pPr>
@@ -5422,10 +5471,11 @@
       <w:r>
         <w:rPr>
           <w:rFonts w:asciiTheme="majorHAnsi" w:eastAsiaTheme="majorEastAsia" w:hAnsiTheme="majorHAnsi" w:cstheme="majorBidi"/>
+          <w:noProof/>
           <w:color w:val="243F60" w:themeColor="accent1" w:themeShade="7F"/>
           <w:sz w:val="24"/>
           <w:szCs w:val="24"/>
-          <w:lang w:val="en-GB"/>
+          <w:lang w:eastAsia="bg-BG"/>
         </w:rPr>
         <w:drawing>
           <wp:inline distT="0" distB="0" distL="0" distR="0" wp14:anchorId="28F7361A" wp14:editId="271CF9EA">
@@ -5445,7 +5495,7 @@
                     </pic:cNvPicPr>
                   </pic:nvPicPr>
                   <pic:blipFill>
-                    <a:blip r:embed="rId9">
+                    <a:blip r:embed="rId10">
                       <a:extLst>
                         <a:ext uri="{28A0092B-C50C-407E-A947-70E740481C1C}">
                           <a14:useLocalDpi xmlns:a14="http://schemas.microsoft.com/office/drawing/2010/main" val="0"/>
@@ -5519,7 +5569,7 @@
           <w:lang w:val="en-GB"/>
         </w:rPr>
       </w:pPr>
-      <w:bookmarkStart w:id="7" w:name="_Toc437539871"/>
+      <w:bookmarkStart w:id="6" w:name="_Toc437539871"/>
       <w:r>
         <w:rPr>
           <w:lang w:val="en-GB"/>
@@ -5527,7 +5577,7 @@
         <w:lastRenderedPageBreak/>
         <w:t>Change the flow of the pump</w:t>
       </w:r>
-      <w:bookmarkEnd w:id="7"/>
+      <w:bookmarkEnd w:id="6"/>
     </w:p>
     <w:p>
       <w:pPr>
@@ -5539,7 +5589,7 @@
       <w:r>
         <w:rPr>
           <w:noProof/>
-          <w:lang w:val="en-US"/>
+          <w:lang w:eastAsia="bg-BG"/>
         </w:rPr>
         <w:drawing>
           <wp:inline distT="0" distB="0" distL="0" distR="0" wp14:anchorId="7C1938DE" wp14:editId="04D5A128">
@@ -5557,7 +5607,7 @@
                     <pic:cNvPicPr/>
                   </pic:nvPicPr>
                   <pic:blipFill>
-                    <a:blip r:embed="rId10">
+                    <a:blip r:embed="rId11">
                       <a:extLst>
                         <a:ext uri="{28A0092B-C50C-407E-A947-70E740481C1C}">
                           <a14:useLocalDpi xmlns:a14="http://schemas.microsoft.com/office/drawing/2010/main" val="0"/>
@@ -5610,6 +5660,7 @@
         <w:t xml:space="preserve"> and the method </w:t>
       </w:r>
       <w:proofErr w:type="spellStart"/>
+      <w:proofErr w:type="gramStart"/>
       <w:r>
         <w:rPr>
           <w:lang w:val="en-GB"/>
@@ -5621,8 +5672,23 @@
         <w:rPr>
           <w:lang w:val="en-GB"/>
         </w:rPr>
+        <w:t>(</w:t>
+      </w:r>
+      <w:proofErr w:type="gramEnd"/>
+      <w:r>
+        <w:rPr>
+          <w:lang w:val="en-GB"/>
+        </w:rPr>
+        <w:t>)</w:t>
+      </w:r>
+      <w:r>
+        <w:rPr>
+          <w:lang w:val="en-GB"/>
+        </w:rPr>
         <w:t xml:space="preserve"> changes the internal flow value of the pump.</w:t>
       </w:r>
+      <w:bookmarkStart w:id="7" w:name="_GoBack"/>
+      <w:bookmarkEnd w:id="7"/>
     </w:p>
     <w:p>
       <w:pPr>
@@ -5659,7 +5725,7 @@
       <w:r>
         <w:rPr>
           <w:noProof/>
-          <w:lang w:val="en-US"/>
+          <w:lang w:eastAsia="bg-BG"/>
         </w:rPr>
         <w:drawing>
           <wp:inline distT="0" distB="0" distL="0" distR="0" wp14:anchorId="56F692C3" wp14:editId="615D8411">
@@ -5677,7 +5743,7 @@
                     <pic:cNvPicPr/>
                   </pic:nvPicPr>
                   <pic:blipFill>
-                    <a:blip r:embed="rId11">
+                    <a:blip r:embed="rId12">
                       <a:extLst>
                         <a:ext uri="{28A0092B-C50C-407E-A947-70E740481C1C}">
                           <a14:useLocalDpi xmlns:a14="http://schemas.microsoft.com/office/drawing/2010/main" val="0"/>
@@ -5740,7 +5806,7 @@
 </file>
 
 <file path=word/numbering.xml><?xml version="1.0" encoding="utf-8"?>
-<w:numbering xmlns:wpc="http://schemas.microsoft.com/office/word/2010/wordprocessingCanvas" xmlns:mo="http://schemas.microsoft.com/office/mac/office/2008/main" xmlns:mc="http://schemas.openxmlformats.org/markup-compatibility/2006" xmlns:mv="urn:schemas-microsoft-com:mac:vml" xmlns:o="urn:schemas-microsoft-com:office:office" xmlns:r="http://schemas.openxmlformats.org/officeDocument/2006/relationships" xmlns:m="http://schemas.openxmlformats.org/officeDocument/2006/math" xmlns:v="urn:schemas-microsoft-com:vml" xmlns:wp14="http://schemas.microsoft.com/office/word/2010/wordprocessingDrawing" xmlns:wp="http://schemas.openxmlformats.org/drawingml/2006/wordprocessingDrawing" xmlns:w10="urn:schemas-microsoft-com:office:word" xmlns:w="http://schemas.openxmlformats.org/wordprocessingml/2006/main" xmlns:w14="http://schemas.microsoft.com/office/word/2010/wordml" xmlns:w15="http://schemas.microsoft.com/office/word/2012/wordml" xmlns:wpg="http://schemas.microsoft.com/office/word/2010/wordprocessingGroup" xmlns:wpi="http://schemas.microsoft.com/office/word/2010/wordprocessingInk" xmlns:wne="http://schemas.microsoft.com/office/word/2006/wordml" xmlns:wps="http://schemas.microsoft.com/office/word/2010/wordprocessingShape" mc:Ignorable="w14 w15 wp14">
+<w:numbering xmlns:wpc="http://schemas.microsoft.com/office/word/2010/wordprocessingCanvas" xmlns:mc="http://schemas.openxmlformats.org/markup-compatibility/2006" xmlns:o="urn:schemas-microsoft-com:office:office" xmlns:r="http://schemas.openxmlformats.org/officeDocument/2006/relationships" xmlns:m="http://schemas.openxmlformats.org/officeDocument/2006/math" xmlns:v="urn:schemas-microsoft-com:vml" xmlns:wp14="http://schemas.microsoft.com/office/word/2010/wordprocessingDrawing" xmlns:wp="http://schemas.openxmlformats.org/drawingml/2006/wordprocessingDrawing" xmlns:w10="urn:schemas-microsoft-com:office:word" xmlns:w="http://schemas.openxmlformats.org/wordprocessingml/2006/main" xmlns:w14="http://schemas.microsoft.com/office/word/2010/wordml" xmlns:wpg="http://schemas.microsoft.com/office/word/2010/wordprocessingGroup" xmlns:wpi="http://schemas.microsoft.com/office/word/2010/wordprocessingInk" xmlns:wne="http://schemas.microsoft.com/office/word/2006/wordml" xmlns:wps="http://schemas.microsoft.com/office/word/2010/wordprocessingShape" mc:Ignorable="w14 wp14">
   <w:abstractNum w:abstractNumId="0">
     <w:nsid w:val="0F7A75A4"/>
     <w:multiLevelType w:val="hybridMultilevel"/>
@@ -6159,7 +6225,7 @@
 </file>
 
 <file path=word/styles.xml><?xml version="1.0" encoding="utf-8"?>
-<w:styles xmlns:mc="http://schemas.openxmlformats.org/markup-compatibility/2006" xmlns:r="http://schemas.openxmlformats.org/officeDocument/2006/relationships" xmlns:w="http://schemas.openxmlformats.org/wordprocessingml/2006/main" xmlns:w14="http://schemas.microsoft.com/office/word/2010/wordml" xmlns:w15="http://schemas.microsoft.com/office/word/2012/wordml" mc:Ignorable="w14 w15">
+<w:styles xmlns:mc="http://schemas.openxmlformats.org/markup-compatibility/2006" xmlns:r="http://schemas.openxmlformats.org/officeDocument/2006/relationships" xmlns:w="http://schemas.openxmlformats.org/wordprocessingml/2006/main" xmlns:w14="http://schemas.microsoft.com/office/word/2010/wordml" mc:Ignorable="w14">
   <w:docDefaults>
     <w:rPrDefault>
       <w:rPr>
@@ -6171,387 +6237,693 @@
     </w:rPrDefault>
     <w:pPrDefault/>
   </w:docDefaults>
-  <w:latentStyles w:defLockedState="0" w:defUIPriority="99" w:defSemiHidden="0" w:defUnhideWhenUsed="0" w:defQFormat="0" w:count="380">
-    <w:lsdException w:name="Normal" w:uiPriority="0" w:qFormat="1"/>
-    <w:lsdException w:name="heading 1" w:uiPriority="9" w:qFormat="1"/>
-    <w:lsdException w:name="heading 2" w:semiHidden="1" w:uiPriority="9" w:unhideWhenUsed="1" w:qFormat="1"/>
-    <w:lsdException w:name="heading 3" w:semiHidden="1" w:uiPriority="9" w:unhideWhenUsed="1" w:qFormat="1"/>
-    <w:lsdException w:name="heading 4" w:semiHidden="1" w:uiPriority="9" w:unhideWhenUsed="1" w:qFormat="1"/>
-    <w:lsdException w:name="heading 5" w:semiHidden="1" w:uiPriority="9" w:unhideWhenUsed="1" w:qFormat="1"/>
-    <w:lsdException w:name="heading 6" w:semiHidden="1" w:uiPriority="9" w:unhideWhenUsed="1" w:qFormat="1"/>
-    <w:lsdException w:name="heading 7" w:semiHidden="1" w:uiPriority="9" w:unhideWhenUsed="1" w:qFormat="1"/>
-    <w:lsdException w:name="heading 8" w:semiHidden="1" w:uiPriority="9" w:unhideWhenUsed="1" w:qFormat="1"/>
-    <w:lsdException w:name="heading 9" w:semiHidden="1" w:uiPriority="9" w:unhideWhenUsed="1" w:qFormat="1"/>
-    <w:lsdException w:name="index 1" w:semiHidden="1" w:unhideWhenUsed="1"/>
-    <w:lsdException w:name="index 2" w:semiHidden="1" w:unhideWhenUsed="1"/>
-    <w:lsdException w:name="index 3" w:semiHidden="1" w:unhideWhenUsed="1"/>
-    <w:lsdException w:name="index 4" w:semiHidden="1" w:unhideWhenUsed="1"/>
-    <w:lsdException w:name="index 5" w:semiHidden="1" w:unhideWhenUsed="1"/>
-    <w:lsdException w:name="index 6" w:semiHidden="1" w:unhideWhenUsed="1"/>
-    <w:lsdException w:name="index 7" w:semiHidden="1" w:unhideWhenUsed="1"/>
-    <w:lsdException w:name="index 8" w:semiHidden="1" w:unhideWhenUsed="1"/>
-    <w:lsdException w:name="index 9" w:semiHidden="1" w:unhideWhenUsed="1"/>
-    <w:lsdException w:name="toc 1" w:semiHidden="1" w:uiPriority="39" w:unhideWhenUsed="1"/>
-    <w:lsdException w:name="toc 2" w:semiHidden="1" w:uiPriority="39" w:unhideWhenUsed="1"/>
-    <w:lsdException w:name="toc 3" w:semiHidden="1" w:uiPriority="39" w:unhideWhenUsed="1"/>
-    <w:lsdException w:name="toc 4" w:semiHidden="1" w:uiPriority="39" w:unhideWhenUsed="1"/>
-    <w:lsdException w:name="toc 5" w:semiHidden="1" w:uiPriority="39" w:unhideWhenUsed="1"/>
-    <w:lsdException w:name="toc 6" w:semiHidden="1" w:uiPriority="39" w:unhideWhenUsed="1"/>
-    <w:lsdException w:name="toc 7" w:semiHidden="1" w:uiPriority="39" w:unhideWhenUsed="1"/>
-    <w:lsdException w:name="toc 8" w:semiHidden="1" w:uiPriority="39" w:unhideWhenUsed="1"/>
-    <w:lsdException w:name="toc 9" w:semiHidden="1" w:uiPriority="39" w:unhideWhenUsed="1"/>
-    <w:lsdException w:name="Normal Indent" w:semiHidden="1" w:unhideWhenUsed="1"/>
-    <w:lsdException w:name="footnote text" w:semiHidden="1" w:unhideWhenUsed="1"/>
-    <w:lsdException w:name="annotation text" w:semiHidden="1" w:unhideWhenUsed="1"/>
-    <w:lsdException w:name="header" w:semiHidden="1" w:unhideWhenUsed="1"/>
-    <w:lsdException w:name="footer" w:semiHidden="1" w:unhideWhenUsed="1"/>
-    <w:lsdException w:name="index heading" w:semiHidden="1" w:unhideWhenUsed="1"/>
-    <w:lsdException w:name="caption" w:semiHidden="1" w:uiPriority="35" w:unhideWhenUsed="1" w:qFormat="1"/>
-    <w:lsdException w:name="table of figures" w:semiHidden="1" w:unhideWhenUsed="1"/>
-    <w:lsdException w:name="envelope address" w:semiHidden="1" w:unhideWhenUsed="1"/>
-    <w:lsdException w:name="envelope return" w:semiHidden="1" w:unhideWhenUsed="1"/>
-    <w:lsdException w:name="footnote reference" w:semiHidden="1" w:unhideWhenUsed="1"/>
-    <w:lsdException w:name="annotation reference" w:semiHidden="1" w:unhideWhenUsed="1"/>
-    <w:lsdException w:name="line number" w:semiHidden="1" w:unhideWhenUsed="1"/>
-    <w:lsdException w:name="page number" w:semiHidden="1" w:unhideWhenUsed="1"/>
-    <w:lsdException w:name="endnote reference" w:semiHidden="1" w:unhideWhenUsed="1"/>
-    <w:lsdException w:name="endnote text" w:semiHidden="1" w:unhideWhenUsed="1"/>
-    <w:lsdException w:name="table of authorities" w:semiHidden="1" w:unhideWhenUsed="1"/>
-    <w:lsdException w:name="macro" w:semiHidden="1" w:unhideWhenUsed="1"/>
-    <w:lsdException w:name="toa heading" w:semiHidden="1" w:unhideWhenUsed="1"/>
-    <w:lsdException w:name="List" w:semiHidden="1" w:unhideWhenUsed="1"/>
-    <w:lsdException w:name="List Bullet" w:semiHidden="1" w:unhideWhenUsed="1"/>
-    <w:lsdException w:name="List Number" w:semiHidden="1" w:unhideWhenUsed="1"/>
-    <w:lsdException w:name="List 2" w:semiHidden="1" w:unhideWhenUsed="1"/>
-    <w:lsdException w:name="List 3" w:semiHidden="1" w:unhideWhenUsed="1"/>
-    <w:lsdException w:name="List 4" w:semiHidden="1" w:unhideWhenUsed="1"/>
-    <w:lsdException w:name="List 5" w:semiHidden="1" w:unhideWhenUsed="1"/>
-    <w:lsdException w:name="List Bullet 2" w:semiHidden="1" w:unhideWhenUsed="1"/>
-    <w:lsdException w:name="List Bullet 3" w:semiHidden="1" w:unhideWhenUsed="1"/>
-    <w:lsdException w:name="List Bullet 4" w:semiHidden="1" w:unhideWhenUsed="1"/>
-    <w:lsdException w:name="List Bullet 5" w:semiHidden="1" w:unhideWhenUsed="1"/>
-    <w:lsdException w:name="List Number 2" w:semiHidden="1" w:unhideWhenUsed="1"/>
-    <w:lsdException w:name="List Number 3" w:semiHidden="1" w:unhideWhenUsed="1"/>
-    <w:lsdException w:name="List Number 4" w:semiHidden="1" w:unhideWhenUsed="1"/>
-    <w:lsdException w:name="List Number 5" w:semiHidden="1" w:unhideWhenUsed="1"/>
-    <w:lsdException w:name="Title" w:uiPriority="10" w:qFormat="1"/>
-    <w:lsdException w:name="Closing" w:semiHidden="1" w:unhideWhenUsed="1"/>
-    <w:lsdException w:name="Signature" w:semiHidden="1" w:unhideWhenUsed="1"/>
-    <w:lsdException w:name="Default Paragraph Font" w:semiHidden="1" w:uiPriority="1" w:unhideWhenUsed="1"/>
-    <w:lsdException w:name="Body Text" w:semiHidden="1" w:unhideWhenUsed="1"/>
-    <w:lsdException w:name="Body Text Indent" w:semiHidden="1" w:unhideWhenUsed="1"/>
-    <w:lsdException w:name="List Continue" w:semiHidden="1" w:unhideWhenUsed="1"/>
-    <w:lsdException w:name="List Continue 2" w:semiHidden="1" w:unhideWhenUsed="1"/>
-    <w:lsdException w:name="List Continue 3" w:semiHidden="1" w:unhideWhenUsed="1"/>
-    <w:lsdException w:name="List Continue 4" w:semiHidden="1" w:unhideWhenUsed="1"/>
-    <w:lsdException w:name="List Continue 5" w:semiHidden="1" w:unhideWhenUsed="1"/>
-    <w:lsdException w:name="Message Header" w:semiHidden="1" w:unhideWhenUsed="1"/>
-    <w:lsdException w:name="Subtitle" w:uiPriority="11" w:qFormat="1"/>
-    <w:lsdException w:name="Salutation" w:semiHidden="1" w:unhideWhenUsed="1"/>
-    <w:lsdException w:name="Date" w:semiHidden="1" w:unhideWhenUsed="1"/>
-    <w:lsdException w:name="Body Text First Indent" w:semiHidden="1" w:unhideWhenUsed="1"/>
-    <w:lsdException w:name="Body Text First Indent 2" w:semiHidden="1" w:unhideWhenUsed="1"/>
-    <w:lsdException w:name="Note Heading" w:semiHidden="1" w:unhideWhenUsed="1"/>
-    <w:lsdException w:name="Body Text 2" w:semiHidden="1" w:unhideWhenUsed="1"/>
-    <w:lsdException w:name="Body Text 3" w:semiHidden="1" w:unhideWhenUsed="1"/>
-    <w:lsdException w:name="Body Text Indent 2" w:semiHidden="1" w:unhideWhenUsed="1"/>
-    <w:lsdException w:name="Body Text Indent 3" w:semiHidden="1" w:unhideWhenUsed="1"/>
-    <w:lsdException w:name="Block Text" w:semiHidden="1" w:unhideWhenUsed="1"/>
-    <w:lsdException w:name="Hyperlink" w:semiHidden="1" w:unhideWhenUsed="1"/>
-    <w:lsdException w:name="FollowedHyperlink" w:semiHidden="1" w:unhideWhenUsed="1"/>
-    <w:lsdException w:name="Strong" w:uiPriority="22" w:qFormat="1"/>
-    <w:lsdException w:name="Emphasis" w:uiPriority="20" w:qFormat="1"/>
-    <w:lsdException w:name="Document Map" w:semiHidden="1" w:unhideWhenUsed="1"/>
-    <w:lsdException w:name="Plain Text" w:semiHidden="1" w:unhideWhenUsed="1"/>
-    <w:lsdException w:name="E-mail Signature" w:semiHidden="1" w:unhideWhenUsed="1"/>
-    <w:lsdException w:name="HTML Top of Form" w:semiHidden="1" w:unhideWhenUsed="1"/>
-    <w:lsdException w:name="HTML Bottom of Form" w:semiHidden="1" w:unhideWhenUsed="1"/>
-    <w:lsdException w:name="Normal (Web)" w:semiHidden="1" w:unhideWhenUsed="1"/>
-    <w:lsdException w:name="HTML Acronym" w:semiHidden="1" w:unhideWhenUsed="1"/>
-    <w:lsdException w:name="HTML Address" w:semiHidden="1" w:unhideWhenUsed="1"/>
-    <w:lsdException w:name="HTML Cite" w:semiHidden="1" w:unhideWhenUsed="1"/>
-    <w:lsdException w:name="HTML Code" w:semiHidden="1" w:unhideWhenUsed="1"/>
-    <w:lsdException w:name="HTML Definition" w:semiHidden="1" w:unhideWhenUsed="1"/>
-    <w:lsdException w:name="HTML Keyboard" w:semiHidden="1" w:unhideWhenUsed="1"/>
-    <w:lsdException w:name="HTML Preformatted" w:semiHidden="1" w:unhideWhenUsed="1"/>
-    <w:lsdException w:name="HTML Sample" w:semiHidden="1" w:unhideWhenUsed="1"/>
-    <w:lsdException w:name="HTML Typewriter" w:semiHidden="1" w:unhideWhenUsed="1"/>
-    <w:lsdException w:name="HTML Variable" w:semiHidden="1" w:unhideWhenUsed="1"/>
-    <w:lsdException w:name="Normal Table" w:semiHidden="1" w:unhideWhenUsed="1"/>
-    <w:lsdException w:name="annotation subject" w:semiHidden="1" w:unhideWhenUsed="1"/>
-    <w:lsdException w:name="No List" w:semiHidden="1" w:unhideWhenUsed="1"/>
-    <w:lsdException w:name="Outline List 1" w:semiHidden="1" w:unhideWhenUsed="1"/>
-    <w:lsdException w:name="Outline List 2" w:semiHidden="1" w:unhideWhenUsed="1"/>
-    <w:lsdException w:name="Outline List 3" w:semiHidden="1" w:unhideWhenUsed="1"/>
-    <w:lsdException w:name="Table Simple 1" w:semiHidden="1" w:unhideWhenUsed="1"/>
-    <w:lsdException w:name="Table Simple 2" w:semiHidden="1" w:unhideWhenUsed="1"/>
-    <w:lsdException w:name="Table Simple 3" w:semiHidden="1" w:unhideWhenUsed="1"/>
-    <w:lsdException w:name="Table Classic 1" w:semiHidden="1" w:unhideWhenUsed="1"/>
-    <w:lsdException w:name="Table Classic 2" w:semiHidden="1" w:unhideWhenUsed="1"/>
-    <w:lsdException w:name="Table Classic 3" w:semiHidden="1" w:unhideWhenUsed="1"/>
-    <w:lsdException w:name="Table Classic 4" w:semiHidden="1" w:unhideWhenUsed="1"/>
-    <w:lsdException w:name="Table Colorful 1" w:semiHidden="1" w:unhideWhenUsed="1"/>
-    <w:lsdException w:name="Table Colorful 2" w:semiHidden="1" w:unhideWhenUsed="1"/>
-    <w:lsdException w:name="Table Colorful 3" w:semiHidden="1" w:unhideWhenUsed="1"/>
-    <w:lsdException w:name="Table Columns 1" w:semiHidden="1" w:unhideWhenUsed="1"/>
-    <w:lsdException w:name="Table Columns 2" w:semiHidden="1" w:unhideWhenUsed="1"/>
-    <w:lsdException w:name="Table Columns 3" w:semiHidden="1" w:unhideWhenUsed="1"/>
-    <w:lsdException w:name="Table Columns 4" w:semiHidden="1" w:unhideWhenUsed="1"/>
-    <w:lsdException w:name="Table Columns 5" w:semiHidden="1" w:unhideWhenUsed="1"/>
-    <w:lsdException w:name="Table Grid 1" w:semiHidden="1" w:unhideWhenUsed="1"/>
-    <w:lsdException w:name="Table Grid 2" w:semiHidden="1" w:unhideWhenUsed="1"/>
-    <w:lsdException w:name="Table Grid 3" w:semiHidden="1" w:unhideWhenUsed="1"/>
-    <w:lsdException w:name="Table Grid 4" w:semiHidden="1" w:unhideWhenUsed="1"/>
-    <w:lsdException w:name="Table Grid 5" w:semiHidden="1" w:unhideWhenUsed="1"/>
-    <w:lsdException w:name="Table Grid 6" w:semiHidden="1" w:unhideWhenUsed="1"/>
-    <w:lsdException w:name="Table Grid 7" w:semiHidden="1" w:unhideWhenUsed="1"/>
-    <w:lsdException w:name="Table Grid 8" w:semiHidden="1" w:unhideWhenUsed="1"/>
-    <w:lsdException w:name="Table List 1" w:semiHidden="1" w:unhideWhenUsed="1"/>
-    <w:lsdException w:name="Table List 2" w:semiHidden="1" w:unhideWhenUsed="1"/>
-    <w:lsdException w:name="Table List 3" w:semiHidden="1" w:unhideWhenUsed="1"/>
-    <w:lsdException w:name="Table List 4" w:semiHidden="1" w:unhideWhenUsed="1"/>
-    <w:lsdException w:name="Table List 5" w:semiHidden="1" w:unhideWhenUsed="1"/>
-    <w:lsdException w:name="Table List 6" w:semiHidden="1" w:unhideWhenUsed="1"/>
-    <w:lsdException w:name="Table List 7" w:semiHidden="1" w:unhideWhenUsed="1"/>
-    <w:lsdException w:name="Table List 8" w:semiHidden="1" w:unhideWhenUsed="1"/>
-    <w:lsdException w:name="Table 3D effects 1" w:semiHidden="1" w:unhideWhenUsed="1"/>
-    <w:lsdException w:name="Table 3D effects 2" w:semiHidden="1" w:unhideWhenUsed="1"/>
-    <w:lsdException w:name="Table 3D effects 3" w:semiHidden="1" w:unhideWhenUsed="1"/>
-    <w:lsdException w:name="Table Contemporary" w:semiHidden="1" w:unhideWhenUsed="1"/>
-    <w:lsdException w:name="Table Elegant" w:semiHidden="1" w:unhideWhenUsed="1"/>
-    <w:lsdException w:name="Table Professional" w:semiHidden="1" w:unhideWhenUsed="1"/>
-    <w:lsdException w:name="Table Subtle 1" w:semiHidden="1" w:unhideWhenUsed="1"/>
-    <w:lsdException w:name="Table Subtle 2" w:semiHidden="1" w:unhideWhenUsed="1"/>
-    <w:lsdException w:name="Table Web 1" w:semiHidden="1" w:unhideWhenUsed="1"/>
-    <w:lsdException w:name="Table Web 2" w:semiHidden="1" w:unhideWhenUsed="1"/>
-    <w:lsdException w:name="Table Web 3" w:semiHidden="1" w:unhideWhenUsed="1"/>
-    <w:lsdException w:name="Balloon Text" w:semiHidden="1" w:unhideWhenUsed="1"/>
-    <w:lsdException w:name="Table Grid" w:uiPriority="59"/>
-    <w:lsdException w:name="Table Theme" w:semiHidden="1" w:unhideWhenUsed="1"/>
-    <w:lsdException w:name="Note Level 1" w:semiHidden="1" w:unhideWhenUsed="1"/>
-    <w:lsdException w:name="Note Level 2" w:semiHidden="1" w:unhideWhenUsed="1"/>
-    <w:lsdException w:name="Note Level 3" w:semiHidden="1" w:unhideWhenUsed="1"/>
-    <w:lsdException w:name="Note Level 4" w:semiHidden="1" w:unhideWhenUsed="1"/>
-    <w:lsdException w:name="Note Level 5" w:semiHidden="1" w:unhideWhenUsed="1"/>
-    <w:lsdException w:name="Note Level 6" w:semiHidden="1" w:unhideWhenUsed="1"/>
-    <w:lsdException w:name="Note Level 7" w:semiHidden="1" w:unhideWhenUsed="1"/>
-    <w:lsdException w:name="Note Level 8" w:semiHidden="1" w:unhideWhenUsed="1"/>
-    <w:lsdException w:name="Note Level 9" w:semiHidden="1" w:unhideWhenUsed="1"/>
-    <w:lsdException w:name="Placeholder Text" w:semiHidden="1"/>
-    <w:lsdException w:name="No Spacing" w:uiPriority="1" w:qFormat="1"/>
-    <w:lsdException w:name="Light Shading" w:uiPriority="60"/>
-    <w:lsdException w:name="Light List" w:uiPriority="61"/>
-    <w:lsdException w:name="Light Grid" w:uiPriority="62"/>
-    <w:lsdException w:name="Medium Shading 1" w:uiPriority="63"/>
-    <w:lsdException w:name="Medium Shading 2" w:uiPriority="64"/>
-    <w:lsdException w:name="Medium List 1" w:uiPriority="65"/>
-    <w:lsdException w:name="Medium List 2" w:uiPriority="66"/>
-    <w:lsdException w:name="Medium Grid 1" w:uiPriority="67"/>
-    <w:lsdException w:name="Medium Grid 2" w:uiPriority="68"/>
-    <w:lsdException w:name="Medium Grid 3" w:uiPriority="69"/>
-    <w:lsdException w:name="Dark List" w:uiPriority="70"/>
-    <w:lsdException w:name="Colorful Shading" w:uiPriority="71"/>
-    <w:lsdException w:name="Colorful List" w:uiPriority="72"/>
-    <w:lsdException w:name="Colorful Grid" w:uiPriority="73"/>
-    <w:lsdException w:name="Light Shading Accent 1" w:uiPriority="60"/>
-    <w:lsdException w:name="Light List Accent 1" w:uiPriority="61"/>
-    <w:lsdException w:name="Light Grid Accent 1" w:uiPriority="62"/>
-    <w:lsdException w:name="Medium Shading 1 Accent 1" w:uiPriority="63"/>
-    <w:lsdException w:name="Medium Shading 2 Accent 1" w:uiPriority="64"/>
-    <w:lsdException w:name="Medium List 1 Accent 1" w:uiPriority="65"/>
-    <w:lsdException w:name="Revision" w:semiHidden="1"/>
-    <w:lsdException w:name="List Paragraph" w:uiPriority="34" w:qFormat="1"/>
-    <w:lsdException w:name="Quote" w:uiPriority="29" w:qFormat="1"/>
-    <w:lsdException w:name="Intense Quote" w:uiPriority="30" w:qFormat="1"/>
-    <w:lsdException w:name="Medium List 2 Accent 1" w:uiPriority="66"/>
-    <w:lsdException w:name="Medium Grid 1 Accent 1" w:uiPriority="67"/>
-    <w:lsdException w:name="Medium Grid 2 Accent 1" w:uiPriority="68"/>
-    <w:lsdException w:name="Medium Grid 3 Accent 1" w:uiPriority="69"/>
-    <w:lsdException w:name="Dark List Accent 1" w:uiPriority="70"/>
-    <w:lsdException w:name="Colorful Shading Accent 1" w:uiPriority="71"/>
-    <w:lsdException w:name="Colorful List Accent 1" w:uiPriority="72"/>
-    <w:lsdException w:name="Colorful Grid Accent 1" w:uiPriority="73"/>
-    <w:lsdException w:name="Light Shading Accent 2" w:uiPriority="60"/>
-    <w:lsdException w:name="Light List Accent 2" w:uiPriority="61"/>
-    <w:lsdException w:name="Light Grid Accent 2" w:uiPriority="62"/>
-    <w:lsdException w:name="Medium Shading 1 Accent 2" w:uiPriority="63"/>
-    <w:lsdException w:name="Medium Shading 2 Accent 2" w:uiPriority="64"/>
-    <w:lsdException w:name="Medium List 1 Accent 2" w:uiPriority="65"/>
-    <w:lsdException w:name="Medium List 2 Accent 2" w:uiPriority="66"/>
-    <w:lsdException w:name="Medium Grid 1 Accent 2" w:uiPriority="67"/>
-    <w:lsdException w:name="Medium Grid 2 Accent 2" w:uiPriority="68"/>
-    <w:lsdException w:name="Medium Grid 3 Accent 2" w:uiPriority="69"/>
-    <w:lsdException w:name="Dark List Accent 2" w:uiPriority="70"/>
-    <w:lsdException w:name="Colorful Shading Accent 2" w:uiPriority="71"/>
-    <w:lsdException w:name="Colorful List Accent 2" w:uiPriority="72"/>
-    <w:lsdException w:name="Colorful Grid Accent 2" w:uiPriority="73"/>
-    <w:lsdException w:name="Light Shading Accent 3" w:uiPriority="60"/>
-    <w:lsdException w:name="Light List Accent 3" w:uiPriority="61"/>
-    <w:lsdException w:name="Light Grid Accent 3" w:uiPriority="62"/>
-    <w:lsdException w:name="Medium Shading 1 Accent 3" w:uiPriority="63"/>
-    <w:lsdException w:name="Medium Shading 2 Accent 3" w:uiPriority="64"/>
-    <w:lsdException w:name="Medium List 1 Accent 3" w:uiPriority="65"/>
-    <w:lsdException w:name="Medium List 2 Accent 3" w:uiPriority="66"/>
-    <w:lsdException w:name="Medium Grid 1 Accent 3" w:uiPriority="67"/>
-    <w:lsdException w:name="Medium Grid 2 Accent 3" w:uiPriority="68"/>
-    <w:lsdException w:name="Medium Grid 3 Accent 3" w:uiPriority="69"/>
-    <w:lsdException w:name="Dark List Accent 3" w:uiPriority="70"/>
-    <w:lsdException w:name="Colorful Shading Accent 3" w:uiPriority="71"/>
-    <w:lsdException w:name="Colorful List Accent 3" w:uiPriority="72"/>
-    <w:lsdException w:name="Colorful Grid Accent 3" w:uiPriority="73"/>
-    <w:lsdException w:name="Light Shading Accent 4" w:uiPriority="60"/>
-    <w:lsdException w:name="Light List Accent 4" w:uiPriority="61"/>
-    <w:lsdException w:name="Light Grid Accent 4" w:uiPriority="62"/>
-    <w:lsdException w:name="Medium Shading 1 Accent 4" w:uiPriority="63"/>
-    <w:lsdException w:name="Medium Shading 2 Accent 4" w:uiPriority="64"/>
-    <w:lsdException w:name="Medium List 1 Accent 4" w:uiPriority="65"/>
-    <w:lsdException w:name="Medium List 2 Accent 4" w:uiPriority="66"/>
-    <w:lsdException w:name="Medium Grid 1 Accent 4" w:uiPriority="67"/>
-    <w:lsdException w:name="Medium Grid 2 Accent 4" w:uiPriority="68"/>
-    <w:lsdException w:name="Medium Grid 3 Accent 4" w:uiPriority="69"/>
-    <w:lsdException w:name="Dark List Accent 4" w:uiPriority="70"/>
-    <w:lsdException w:name="Colorful Shading Accent 4" w:uiPriority="71"/>
-    <w:lsdException w:name="Colorful List Accent 4" w:uiPriority="72"/>
-    <w:lsdException w:name="Colorful Grid Accent 4" w:uiPriority="73"/>
-    <w:lsdException w:name="Light Shading Accent 5" w:uiPriority="60"/>
-    <w:lsdException w:name="Light List Accent 5" w:uiPriority="61"/>
-    <w:lsdException w:name="Light Grid Accent 5" w:uiPriority="62"/>
-    <w:lsdException w:name="Medium Shading 1 Accent 5" w:uiPriority="63"/>
-    <w:lsdException w:name="Medium Shading 2 Accent 5" w:uiPriority="64"/>
-    <w:lsdException w:name="Medium List 1 Accent 5" w:uiPriority="65"/>
-    <w:lsdException w:name="Medium List 2 Accent 5" w:uiPriority="66"/>
-    <w:lsdException w:name="Medium Grid 1 Accent 5" w:uiPriority="67"/>
-    <w:lsdException w:name="Medium Grid 2 Accent 5" w:uiPriority="68"/>
-    <w:lsdException w:name="Medium Grid 3 Accent 5" w:uiPriority="69"/>
-    <w:lsdException w:name="Dark List Accent 5" w:uiPriority="70"/>
-    <w:lsdException w:name="Colorful Shading Accent 5" w:uiPriority="71"/>
-    <w:lsdException w:name="Colorful List Accent 5" w:uiPriority="72"/>
-    <w:lsdException w:name="Colorful Grid Accent 5" w:uiPriority="73"/>
-    <w:lsdException w:name="Light Shading Accent 6" w:uiPriority="60"/>
-    <w:lsdException w:name="Light List Accent 6" w:uiPriority="61"/>
-    <w:lsdException w:name="Light Grid Accent 6" w:uiPriority="62"/>
-    <w:lsdException w:name="Medium Shading 1 Accent 6" w:uiPriority="63"/>
-    <w:lsdException w:name="Medium Shading 2 Accent 6" w:uiPriority="64"/>
-    <w:lsdException w:name="Medium List 1 Accent 6" w:uiPriority="65"/>
-    <w:lsdException w:name="Medium List 2 Accent 6" w:uiPriority="66"/>
-    <w:lsdException w:name="Medium Grid 1 Accent 6" w:uiPriority="67"/>
-    <w:lsdException w:name="Medium Grid 2 Accent 6" w:uiPriority="68"/>
-    <w:lsdException w:name="Medium Grid 3 Accent 6" w:uiPriority="69"/>
-    <w:lsdException w:name="Dark List Accent 6" w:uiPriority="70"/>
-    <w:lsdException w:name="Colorful Shading Accent 6" w:uiPriority="71"/>
-    <w:lsdException w:name="Colorful List Accent 6" w:uiPriority="72"/>
-    <w:lsdException w:name="Colorful Grid Accent 6" w:uiPriority="73"/>
-    <w:lsdException w:name="Subtle Emphasis" w:uiPriority="19" w:qFormat="1"/>
-    <w:lsdException w:name="Intense Emphasis" w:uiPriority="21" w:qFormat="1"/>
-    <w:lsdException w:name="Subtle Reference" w:uiPriority="31" w:qFormat="1"/>
-    <w:lsdException w:name="Intense Reference" w:uiPriority="32" w:qFormat="1"/>
-    <w:lsdException w:name="Book Title" w:uiPriority="33" w:qFormat="1"/>
-    <w:lsdException w:name="Bibliography" w:semiHidden="1" w:uiPriority="37" w:unhideWhenUsed="1"/>
-    <w:lsdException w:name="TOC Heading" w:semiHidden="1" w:uiPriority="39" w:unhideWhenUsed="1" w:qFormat="1"/>
-    <w:lsdException w:name="Plain Table 1" w:uiPriority="41"/>
-    <w:lsdException w:name="Plain Table 2" w:uiPriority="42"/>
-    <w:lsdException w:name="Plain Table 3" w:uiPriority="43"/>
-    <w:lsdException w:name="Plain Table 4" w:uiPriority="44"/>
-    <w:lsdException w:name="Plain Table 5" w:uiPriority="45"/>
-    <w:lsdException w:name="Grid Table Light" w:uiPriority="40"/>
-    <w:lsdException w:name="Grid Table 1 Light" w:uiPriority="46"/>
-    <w:lsdException w:name="Grid Table 2" w:uiPriority="47"/>
-    <w:lsdException w:name="Grid Table 3" w:uiPriority="48"/>
-    <w:lsdException w:name="Grid Table 4" w:uiPriority="49"/>
-    <w:lsdException w:name="Grid Table 5 Dark" w:uiPriority="50"/>
-    <w:lsdException w:name="Grid Table 6 Colorful" w:uiPriority="51"/>
-    <w:lsdException w:name="Grid Table 7 Colorful" w:uiPriority="52"/>
-    <w:lsdException w:name="Grid Table 1 Light Accent 1" w:uiPriority="46"/>
-    <w:lsdException w:name="Grid Table 2 Accent 1" w:uiPriority="47"/>
-    <w:lsdException w:name="Grid Table 3 Accent 1" w:uiPriority="48"/>
-    <w:lsdException w:name="Grid Table 4 Accent 1" w:uiPriority="49"/>
-    <w:lsdException w:name="Grid Table 5 Dark Accent 1" w:uiPriority="50"/>
-    <w:lsdException w:name="Grid Table 6 Colorful Accent 1" w:uiPriority="51"/>
-    <w:lsdException w:name="Grid Table 7 Colorful Accent 1" w:uiPriority="52"/>
-    <w:lsdException w:name="Grid Table 1 Light Accent 2" w:uiPriority="46"/>
-    <w:lsdException w:name="Grid Table 2 Accent 2" w:uiPriority="47"/>
-    <w:lsdException w:name="Grid Table 3 Accent 2" w:uiPriority="48"/>
-    <w:lsdException w:name="Grid Table 4 Accent 2" w:uiPriority="49"/>
-    <w:lsdException w:name="Grid Table 5 Dark Accent 2" w:uiPriority="50"/>
-    <w:lsdException w:name="Grid Table 6 Colorful Accent 2" w:uiPriority="51"/>
-    <w:lsdException w:name="Grid Table 7 Colorful Accent 2" w:uiPriority="52"/>
-    <w:lsdException w:name="Grid Table 1 Light Accent 3" w:uiPriority="46"/>
-    <w:lsdException w:name="Grid Table 2 Accent 3" w:uiPriority="47"/>
-    <w:lsdException w:name="Grid Table 3 Accent 3" w:uiPriority="48"/>
-    <w:lsdException w:name="Grid Table 4 Accent 3" w:uiPriority="49"/>
-    <w:lsdException w:name="Grid Table 5 Dark Accent 3" w:uiPriority="50"/>
-    <w:lsdException w:name="Grid Table 6 Colorful Accent 3" w:uiPriority="51"/>
-    <w:lsdException w:name="Grid Table 7 Colorful Accent 3" w:uiPriority="52"/>
-    <w:lsdException w:name="Grid Table 1 Light Accent 4" w:uiPriority="46"/>
-    <w:lsdException w:name="Grid Table 2 Accent 4" w:uiPriority="47"/>
-    <w:lsdException w:name="Grid Table 3 Accent 4" w:uiPriority="48"/>
-    <w:lsdException w:name="Grid Table 4 Accent 4" w:uiPriority="49"/>
-    <w:lsdException w:name="Grid Table 5 Dark Accent 4" w:uiPriority="50"/>
-    <w:lsdException w:name="Grid Table 6 Colorful Accent 4" w:uiPriority="51"/>
-    <w:lsdException w:name="Grid Table 7 Colorful Accent 4" w:uiPriority="52"/>
-    <w:lsdException w:name="Grid Table 1 Light Accent 5" w:uiPriority="46"/>
-    <w:lsdException w:name="Grid Table 2 Accent 5" w:uiPriority="47"/>
-    <w:lsdException w:name="Grid Table 3 Accent 5" w:uiPriority="48"/>
-    <w:lsdException w:name="Grid Table 4 Accent 5" w:uiPriority="49"/>
-    <w:lsdException w:name="Grid Table 5 Dark Accent 5" w:uiPriority="50"/>
-    <w:lsdException w:name="Grid Table 6 Colorful Accent 5" w:uiPriority="51"/>
-    <w:lsdException w:name="Grid Table 7 Colorful Accent 5" w:uiPriority="52"/>
-    <w:lsdException w:name="Grid Table 1 Light Accent 6" w:uiPriority="46"/>
-    <w:lsdException w:name="Grid Table 2 Accent 6" w:uiPriority="47"/>
-    <w:lsdException w:name="Grid Table 3 Accent 6" w:uiPriority="48"/>
-    <w:lsdException w:name="Grid Table 4 Accent 6" w:uiPriority="49"/>
-    <w:lsdException w:name="Grid Table 5 Dark Accent 6" w:uiPriority="50"/>
-    <w:lsdException w:name="Grid Table 6 Colorful Accent 6" w:uiPriority="51"/>
-    <w:lsdException w:name="Grid Table 7 Colorful Accent 6" w:uiPriority="52"/>
-    <w:lsdException w:name="List Table 1 Light" w:uiPriority="46"/>
-    <w:lsdException w:name="List Table 2" w:uiPriority="47"/>
-    <w:lsdException w:name="List Table 3" w:uiPriority="48"/>
-    <w:lsdException w:name="List Table 4" w:uiPriority="49"/>
-    <w:lsdException w:name="List Table 5 Dark" w:uiPriority="50"/>
-    <w:lsdException w:name="List Table 6 Colorful" w:uiPriority="51"/>
-    <w:lsdException w:name="List Table 7 Colorful" w:uiPriority="52"/>
-    <w:lsdException w:name="List Table 1 Light Accent 1" w:uiPriority="46"/>
-    <w:lsdException w:name="List Table 2 Accent 1" w:uiPriority="47"/>
-    <w:lsdException w:name="List Table 3 Accent 1" w:uiPriority="48"/>
-    <w:lsdException w:name="List Table 4 Accent 1" w:uiPriority="49"/>
-    <w:lsdException w:name="List Table 5 Dark Accent 1" w:uiPriority="50"/>
-    <w:lsdException w:name="List Table 6 Colorful Accent 1" w:uiPriority="51"/>
-    <w:lsdException w:name="List Table 7 Colorful Accent 1" w:uiPriority="52"/>
-    <w:lsdException w:name="List Table 1 Light Accent 2" w:uiPriority="46"/>
-    <w:lsdException w:name="List Table 2 Accent 2" w:uiPriority="47"/>
-    <w:lsdException w:name="List Table 3 Accent 2" w:uiPriority="48"/>
-    <w:lsdException w:name="List Table 4 Accent 2" w:uiPriority="49"/>
-    <w:lsdException w:name="List Table 5 Dark Accent 2" w:uiPriority="50"/>
-    <w:lsdException w:name="List Table 6 Colorful Accent 2" w:uiPriority="51"/>
-    <w:lsdException w:name="List Table 7 Colorful Accent 2" w:uiPriority="52"/>
-    <w:lsdException w:name="List Table 1 Light Accent 3" w:uiPriority="46"/>
-    <w:lsdException w:name="List Table 2 Accent 3" w:uiPriority="47"/>
-    <w:lsdException w:name="List Table 3 Accent 3" w:uiPriority="48"/>
-    <w:lsdException w:name="List Table 4 Accent 3" w:uiPriority="49"/>
-    <w:lsdException w:name="List Table 5 Dark Accent 3" w:uiPriority="50"/>
-    <w:lsdException w:name="List Table 6 Colorful Accent 3" w:uiPriority="51"/>
-    <w:lsdException w:name="List Table 7 Colorful Accent 3" w:uiPriority="52"/>
-    <w:lsdException w:name="List Table 1 Light Accent 4" w:uiPriority="46"/>
-    <w:lsdException w:name="List Table 2 Accent 4" w:uiPriority="47"/>
-    <w:lsdException w:name="List Table 3 Accent 4" w:uiPriority="48"/>
-    <w:lsdException w:name="List Table 4 Accent 4" w:uiPriority="49"/>
-    <w:lsdException w:name="List Table 5 Dark Accent 4" w:uiPriority="50"/>
-    <w:lsdException w:name="List Table 6 Colorful Accent 4" w:uiPriority="51"/>
-    <w:lsdException w:name="List Table 7 Colorful Accent 4" w:uiPriority="52"/>
-    <w:lsdException w:name="List Table 1 Light Accent 5" w:uiPriority="46"/>
-    <w:lsdException w:name="List Table 2 Accent 5" w:uiPriority="47"/>
-    <w:lsdException w:name="List Table 3 Accent 5" w:uiPriority="48"/>
-    <w:lsdException w:name="List Table 4 Accent 5" w:uiPriority="49"/>
-    <w:lsdException w:name="List Table 5 Dark Accent 5" w:uiPriority="50"/>
-    <w:lsdException w:name="List Table 6 Colorful Accent 5" w:uiPriority="51"/>
-    <w:lsdException w:name="List Table 7 Colorful Accent 5" w:uiPriority="52"/>
-    <w:lsdException w:name="List Table 1 Light Accent 6" w:uiPriority="46"/>
-    <w:lsdException w:name="List Table 2 Accent 6" w:uiPriority="47"/>
-    <w:lsdException w:name="List Table 3 Accent 6" w:uiPriority="48"/>
-    <w:lsdException w:name="List Table 4 Accent 6" w:uiPriority="49"/>
-    <w:lsdException w:name="List Table 5 Dark Accent 6" w:uiPriority="50"/>
-    <w:lsdException w:name="List Table 6 Colorful Accent 6" w:uiPriority="51"/>
-    <w:lsdException w:name="List Table 7 Colorful Accent 6" w:uiPriority="52"/>
+  <w:latentStyles w:defLockedState="0" w:defUIPriority="99" w:defSemiHidden="1" w:defUnhideWhenUsed="1" w:defQFormat="0" w:count="267">
+    <w:lsdException w:name="Normal" w:semiHidden="0" w:uiPriority="0" w:unhideWhenUsed="0" w:qFormat="1"/>
+    <w:lsdException w:name="heading 1" w:semiHidden="0" w:uiPriority="9" w:unhideWhenUsed="0" w:qFormat="1"/>
+    <w:lsdException w:name="heading 2" w:uiPriority="9" w:qFormat="1"/>
+    <w:lsdException w:name="heading 3" w:uiPriority="9" w:qFormat="1"/>
+    <w:lsdException w:name="heading 4" w:uiPriority="9" w:qFormat="1"/>
+    <w:lsdException w:name="heading 5" w:uiPriority="9" w:qFormat="1"/>
+    <w:lsdException w:name="heading 6" w:uiPriority="9" w:qFormat="1"/>
+    <w:lsdException w:name="heading 7" w:uiPriority="9" w:qFormat="1"/>
+    <w:lsdException w:name="heading 8" w:uiPriority="9" w:qFormat="1"/>
+    <w:lsdException w:name="heading 9" w:uiPriority="9" w:qFormat="1"/>
+    <w:lsdException w:name="toc 1" w:uiPriority="39"/>
+    <w:lsdException w:name="toc 2" w:uiPriority="39"/>
+    <w:lsdException w:name="toc 3" w:uiPriority="39"/>
+    <w:lsdException w:name="toc 4" w:uiPriority="39"/>
+    <w:lsdException w:name="toc 5" w:uiPriority="39"/>
+    <w:lsdException w:name="toc 6" w:uiPriority="39"/>
+    <w:lsdException w:name="toc 7" w:uiPriority="39"/>
+    <w:lsdException w:name="toc 8" w:uiPriority="39"/>
+    <w:lsdException w:name="toc 9" w:uiPriority="39"/>
+    <w:lsdException w:name="caption" w:uiPriority="35" w:qFormat="1"/>
+    <w:lsdException w:name="Title" w:semiHidden="0" w:uiPriority="10" w:unhideWhenUsed="0" w:qFormat="1"/>
+    <w:lsdException w:name="Default Paragraph Font" w:uiPriority="1"/>
+    <w:lsdException w:name="Subtitle" w:semiHidden="0" w:uiPriority="11" w:unhideWhenUsed="0" w:qFormat="1"/>
+    <w:lsdException w:name="Strong" w:semiHidden="0" w:uiPriority="22" w:unhideWhenUsed="0" w:qFormat="1"/>
+    <w:lsdException w:name="Emphasis" w:semiHidden="0" w:uiPriority="20" w:unhideWhenUsed="0" w:qFormat="1"/>
+    <w:lsdException w:name="Table Grid" w:semiHidden="0" w:uiPriority="59" w:unhideWhenUsed="0"/>
+    <w:lsdException w:name="Placeholder Text" w:unhideWhenUsed="0"/>
+    <w:lsdException w:name="No Spacing" w:semiHidden="0" w:uiPriority="1" w:unhideWhenUsed="0" w:qFormat="1"/>
+    <w:lsdException w:name="Light Shading" w:semiHidden="0" w:uiPriority="60" w:unhideWhenUsed="0"/>
+    <w:lsdException w:name="Light List" w:semiHidden="0" w:uiPriority="61" w:unhideWhenUsed="0"/>
+    <w:lsdException w:name="Light Grid" w:semiHidden="0" w:uiPriority="62" w:unhideWhenUsed="0"/>
+    <w:lsdException w:name="Medium Shading 1" w:semiHidden="0" w:uiPriority="63" w:unhideWhenUsed="0"/>
+    <w:lsdException w:name="Medium Shading 2" w:semiHidden="0" w:uiPriority="64" w:unhideWhenUsed="0"/>
+    <w:lsdException w:name="Medium List 1" w:semiHidden="0" w:uiPriority="65" w:unhideWhenUsed="0"/>
+    <w:lsdException w:name="Medium List 2" w:semiHidden="0" w:uiPriority="66" w:unhideWhenUsed="0"/>
+    <w:lsdException w:name="Medium Grid 1" w:semiHidden="0" w:uiPriority="67" w:unhideWhenUsed="0"/>
+    <w:lsdException w:name="Medium Grid 2" w:semiHidden="0" w:uiPriority="68" w:unhideWhenUsed="0"/>
+    <w:lsdException w:name="Medium Grid 3" w:semiHidden="0" w:uiPriority="69" w:unhideWhenUsed="0"/>
+    <w:lsdException w:name="Dark List" w:semiHidden="0" w:uiPriority="70" w:unhideWhenUsed="0"/>
+    <w:lsdException w:name="Colorful Shading" w:semiHidden="0" w:uiPriority="71" w:unhideWhenUsed="0"/>
+    <w:lsdException w:name="Colorful List" w:semiHidden="0" w:uiPriority="72" w:unhideWhenUsed="0"/>
+    <w:lsdException w:name="Colorful Grid" w:semiHidden="0" w:uiPriority="73" w:unhideWhenUsed="0"/>
+    <w:lsdException w:name="Light Shading Accent 1" w:semiHidden="0" w:uiPriority="60" w:unhideWhenUsed="0"/>
+    <w:lsdException w:name="Light List Accent 1" w:semiHidden="0" w:uiPriority="61" w:unhideWhenUsed="0"/>
+    <w:lsdException w:name="Light Grid Accent 1" w:semiHidden="0" w:uiPriority="62" w:unhideWhenUsed="0"/>
+    <w:lsdException w:name="Medium Shading 1 Accent 1" w:semiHidden="0" w:uiPriority="63" w:unhideWhenUsed="0"/>
+    <w:lsdException w:name="Medium Shading 2 Accent 1" w:semiHidden="0" w:uiPriority="64" w:unhideWhenUsed="0"/>
+    <w:lsdException w:name="Medium List 1 Accent 1" w:semiHidden="0" w:uiPriority="65" w:unhideWhenUsed="0"/>
+    <w:lsdException w:name="Revision" w:unhideWhenUsed="0"/>
+    <w:lsdException w:name="List Paragraph" w:semiHidden="0" w:uiPriority="34" w:unhideWhenUsed="0" w:qFormat="1"/>
+    <w:lsdException w:name="Quote" w:semiHidden="0" w:uiPriority="29" w:unhideWhenUsed="0" w:qFormat="1"/>
+    <w:lsdException w:name="Intense Quote" w:semiHidden="0" w:uiPriority="30" w:unhideWhenUsed="0" w:qFormat="1"/>
+    <w:lsdException w:name="Medium List 2 Accent 1" w:semiHidden="0" w:uiPriority="66" w:unhideWhenUsed="0"/>
+    <w:lsdException w:name="Medium Grid 1 Accent 1" w:semiHidden="0" w:uiPriority="67" w:unhideWhenUsed="0"/>
+    <w:lsdException w:name="Medium Grid 2 Accent 1" w:semiHidden="0" w:uiPriority="68" w:unhideWhenUsed="0"/>
+    <w:lsdException w:name="Medium Grid 3 Accent 1" w:semiHidden="0" w:uiPriority="69" w:unhideWhenUsed="0"/>
+    <w:lsdException w:name="Dark List Accent 1" w:semiHidden="0" w:uiPriority="70" w:unhideWhenUsed="0"/>
+    <w:lsdException w:name="Colorful Shading Accent 1" w:semiHidden="0" w:uiPriority="71" w:unhideWhenUsed="0"/>
+    <w:lsdException w:name="Colorful List Accent 1" w:semiHidden="0" w:uiPriority="72" w:unhideWhenUsed="0"/>
+    <w:lsdException w:name="Colorful Grid Accent 1" w:semiHidden="0" w:uiPriority="73" w:unhideWhenUsed="0"/>
+    <w:lsdException w:name="Light Shading Accent 2" w:semiHidden="0" w:uiPriority="60" w:unhideWhenUsed="0"/>
+    <w:lsdException w:name="Light List Accent 2" w:semiHidden="0" w:uiPriority="61" w:unhideWhenUsed="0"/>
+    <w:lsdException w:name="Light Grid Accent 2" w:semiHidden="0" w:uiPriority="62" w:unhideWhenUsed="0"/>
+    <w:lsdException w:name="Medium Shading 1 Accent 2" w:semiHidden="0" w:uiPriority="63" w:unhideWhenUsed="0"/>
+    <w:lsdException w:name="Medium Shading 2 Accent 2" w:semiHidden="0" w:uiPriority="64" w:unhideWhenUsed="0"/>
+    <w:lsdException w:name="Medium List 1 Accent 2" w:semiHidden="0" w:uiPriority="65" w:unhideWhenUsed="0"/>
+    <w:lsdException w:name="Medium List 2 Accent 2" w:semiHidden="0" w:uiPriority="66" w:unhideWhenUsed="0"/>
+    <w:lsdException w:name="Medium Grid 1 Accent 2" w:semiHidden="0" w:uiPriority="67" w:unhideWhenUsed="0"/>
+    <w:lsdException w:name="Medium Grid 2 Accent 2" w:semiHidden="0" w:uiPriority="68" w:unhideWhenUsed="0"/>
+    <w:lsdException w:name="Medium Grid 3 Accent 2" w:semiHidden="0" w:uiPriority="69" w:unhideWhenUsed="0"/>
+    <w:lsdException w:name="Dark List Accent 2" w:semiHidden="0" w:uiPriority="70" w:unhideWhenUsed="0"/>
+    <w:lsdException w:name="Colorful Shading Accent 2" w:semiHidden="0" w:uiPriority="71" w:unhideWhenUsed="0"/>
+    <w:lsdException w:name="Colorful List Accent 2" w:semiHidden="0" w:uiPriority="72" w:unhideWhenUsed="0"/>
+    <w:lsdException w:name="Colorful Grid Accent 2" w:semiHidden="0" w:uiPriority="73" w:unhideWhenUsed="0"/>
+    <w:lsdException w:name="Light Shading Accent 3" w:semiHidden="0" w:uiPriority="60" w:unhideWhenUsed="0"/>
+    <w:lsdException w:name="Light List Accent 3" w:semiHidden="0" w:uiPriority="61" w:unhideWhenUsed="0"/>
+    <w:lsdException w:name="Light Grid Accent 3" w:semiHidden="0" w:uiPriority="62" w:unhideWhenUsed="0"/>
+    <w:lsdException w:name="Medium Shading 1 Accent 3" w:semiHidden="0" w:uiPriority="63" w:unhideWhenUsed="0"/>
+    <w:lsdException w:name="Medium Shading 2 Accent 3" w:semiHidden="0" w:uiPriority="64" w:unhideWhenUsed="0"/>
+    <w:lsdException w:name="Medium List 1 Accent 3" w:semiHidden="0" w:uiPriority="65" w:unhideWhenUsed="0"/>
+    <w:lsdException w:name="Medium List 2 Accent 3" w:semiHidden="0" w:uiPriority="66" w:unhideWhenUsed="0"/>
+    <w:lsdException w:name="Medium Grid 1 Accent 3" w:semiHidden="0" w:uiPriority="67" w:unhideWhenUsed="0"/>
+    <w:lsdException w:name="Medium Grid 2 Accent 3" w:semiHidden="0" w:uiPriority="68" w:unhideWhenUsed="0"/>
+    <w:lsdException w:name="Medium Grid 3 Accent 3" w:semiHidden="0" w:uiPriority="69" w:unhideWhenUsed="0"/>
+    <w:lsdException w:name="Dark List Accent 3" w:semiHidden="0" w:uiPriority="70" w:unhideWhenUsed="0"/>
+    <w:lsdException w:name="Colorful Shading Accent 3" w:semiHidden="0" w:uiPriority="71" w:unhideWhenUsed="0"/>
+    <w:lsdException w:name="Colorful List Accent 3" w:semiHidden="0" w:uiPriority="72" w:unhideWhenUsed="0"/>
+    <w:lsdException w:name="Colorful Grid Accent 3" w:semiHidden="0" w:uiPriority="73" w:unhideWhenUsed="0"/>
+    <w:lsdException w:name="Light Shading Accent 4" w:semiHidden="0" w:uiPriority="60" w:unhideWhenUsed="0"/>
+    <w:lsdException w:name="Light List Accent 4" w:semiHidden="0" w:uiPriority="61" w:unhideWhenUsed="0"/>
+    <w:lsdException w:name="Light Grid Accent 4" w:semiHidden="0" w:uiPriority="62" w:unhideWhenUsed="0"/>
+    <w:lsdException w:name="Medium Shading 1 Accent 4" w:semiHidden="0" w:uiPriority="63" w:unhideWhenUsed="0"/>
+    <w:lsdException w:name="Medium Shading 2 Accent 4" w:semiHidden="0" w:uiPriority="64" w:unhideWhenUsed="0"/>
+    <w:lsdException w:name="Medium List 1 Accent 4" w:semiHidden="0" w:uiPriority="65" w:unhideWhenUsed="0"/>
+    <w:lsdException w:name="Medium List 2 Accent 4" w:semiHidden="0" w:uiPriority="66" w:unhideWhenUsed="0"/>
+    <w:lsdException w:name="Medium Grid 1 Accent 4" w:semiHidden="0" w:uiPriority="67" w:unhideWhenUsed="0"/>
+    <w:lsdException w:name="Medium Grid 2 Accent 4" w:semiHidden="0" w:uiPriority="68" w:unhideWhenUsed="0"/>
+    <w:lsdException w:name="Medium Grid 3 Accent 4" w:semiHidden="0" w:uiPriority="69" w:unhideWhenUsed="0"/>
+    <w:lsdException w:name="Dark List Accent 4" w:semiHidden="0" w:uiPriority="70" w:unhideWhenUsed="0"/>
+    <w:lsdException w:name="Colorful Shading Accent 4" w:semiHidden="0" w:uiPriority="71" w:unhideWhenUsed="0"/>
+    <w:lsdException w:name="Colorful List Accent 4" w:semiHidden="0" w:uiPriority="72" w:unhideWhenUsed="0"/>
+    <w:lsdException w:name="Colorful Grid Accent 4" w:semiHidden="0" w:uiPriority="73" w:unhideWhenUsed="0"/>
+    <w:lsdException w:name="Light Shading Accent 5" w:semiHidden="0" w:uiPriority="60" w:unhideWhenUsed="0"/>
+    <w:lsdException w:name="Light List Accent 5" w:semiHidden="0" w:uiPriority="61" w:unhideWhenUsed="0"/>
+    <w:lsdException w:name="Light Grid Accent 5" w:semiHidden="0" w:uiPriority="62" w:unhideWhenUsed="0"/>
+    <w:lsdException w:name="Medium Shading 1 Accent 5" w:semiHidden="0" w:uiPriority="63" w:unhideWhenUsed="0"/>
+    <w:lsdException w:name="Medium Shading 2 Accent 5" w:semiHidden="0" w:uiPriority="64" w:unhideWhenUsed="0"/>
+    <w:lsdException w:name="Medium List 1 Accent 5" w:semiHidden="0" w:uiPriority="65" w:unhideWhenUsed="0"/>
+    <w:lsdException w:name="Medium List 2 Accent 5" w:semiHidden="0" w:uiPriority="66" w:unhideWhenUsed="0"/>
+    <w:lsdException w:name="Medium Grid 1 Accent 5" w:semiHidden="0" w:uiPriority="67" w:unhideWhenUsed="0"/>
+    <w:lsdException w:name="Medium Grid 2 Accent 5" w:semiHidden="0" w:uiPriority="68" w:unhideWhenUsed="0"/>
+    <w:lsdException w:name="Medium Grid 3 Accent 5" w:semiHidden="0" w:uiPriority="69" w:unhideWhenUsed="0"/>
+    <w:lsdException w:name="Dark List Accent 5" w:semiHidden="0" w:uiPriority="70" w:unhideWhenUsed="0"/>
+    <w:lsdException w:name="Colorful Shading Accent 5" w:semiHidden="0" w:uiPriority="71" w:unhideWhenUsed="0"/>
+    <w:lsdException w:name="Colorful List Accent 5" w:semiHidden="0" w:uiPriority="72" w:unhideWhenUsed="0"/>
+    <w:lsdException w:name="Colorful Grid Accent 5" w:semiHidden="0" w:uiPriority="73" w:unhideWhenUsed="0"/>
+    <w:lsdException w:name="Light Shading Accent 6" w:semiHidden="0" w:uiPriority="60" w:unhideWhenUsed="0"/>
+    <w:lsdException w:name="Light List Accent 6" w:semiHidden="0" w:uiPriority="61" w:unhideWhenUsed="0"/>
+    <w:lsdException w:name="Light Grid Accent 6" w:semiHidden="0" w:uiPriority="62" w:unhideWhenUsed="0"/>
+    <w:lsdException w:name="Medium Shading 1 Accent 6" w:semiHidden="0" w:uiPriority="63" w:unhideWhenUsed="0"/>
+    <w:lsdException w:name="Medium Shading 2 Accent 6" w:semiHidden="0" w:uiPriority="64" w:unhideWhenUsed="0"/>
+    <w:lsdException w:name="Medium List 1 Accent 6" w:semiHidden="0" w:uiPriority="65" w:unhideWhenUsed="0"/>
+    <w:lsdException w:name="Medium List 2 Accent 6" w:semiHidden="0" w:uiPriority="66" w:unhideWhenUsed="0"/>
+    <w:lsdException w:name="Medium Grid 1 Accent 6" w:semiHidden="0" w:uiPriority="67" w:unhideWhenUsed="0"/>
+    <w:lsdException w:name="Medium Grid 2 Accent 6" w:semiHidden="0" w:uiPriority="68" w:unhideWhenUsed="0"/>
+    <w:lsdException w:name="Medium Grid 3 Accent 6" w:semiHidden="0" w:uiPriority="69" w:unhideWhenUsed="0"/>
+    <w:lsdException w:name="Dark List Accent 6" w:semiHidden="0" w:uiPriority="70" w:unhideWhenUsed="0"/>
+    <w:lsdException w:name="Colorful Shading Accent 6" w:semiHidden="0" w:uiPriority="71" w:unhideWhenUsed="0"/>
+    <w:lsdException w:name="Colorful List Accent 6" w:semiHidden="0" w:uiPriority="72" w:unhideWhenUsed="0"/>
+    <w:lsdException w:name="Colorful Grid Accent 6" w:semiHidden="0" w:uiPriority="73" w:unhideWhenUsed="0"/>
+    <w:lsdException w:name="Subtle Emphasis" w:semiHidden="0" w:uiPriority="19" w:unhideWhenUsed="0" w:qFormat="1"/>
+    <w:lsdException w:name="Intense Emphasis" w:semiHidden="0" w:uiPriority="21" w:unhideWhenUsed="0" w:qFormat="1"/>
+    <w:lsdException w:name="Subtle Reference" w:semiHidden="0" w:uiPriority="31" w:unhideWhenUsed="0" w:qFormat="1"/>
+    <w:lsdException w:name="Intense Reference" w:semiHidden="0" w:uiPriority="32" w:unhideWhenUsed="0" w:qFormat="1"/>
+    <w:lsdException w:name="Book Title" w:semiHidden="0" w:uiPriority="33" w:unhideWhenUsed="0" w:qFormat="1"/>
+    <w:lsdException w:name="Bibliography" w:uiPriority="37"/>
+    <w:lsdException w:name="TOC Heading" w:uiPriority="39" w:qFormat="1"/>
+  </w:latentStyles>
+  <w:style w:type="paragraph" w:default="1" w:styleId="Normal">
+    <w:name w:val="Normal"/>
+    <w:qFormat/>
+    <w:rsid w:val="00C82F0C"/>
+    <w:pPr>
+      <w:spacing w:after="200" w:line="276" w:lineRule="auto"/>
+    </w:pPr>
+    <w:rPr>
+      <w:rFonts w:eastAsiaTheme="minorHAnsi"/>
+      <w:sz w:val="22"/>
+      <w:szCs w:val="22"/>
+      <w:lang w:val="bg-BG"/>
+    </w:rPr>
+  </w:style>
+  <w:style w:type="paragraph" w:styleId="Heading1">
+    <w:name w:val="heading 1"/>
+    <w:basedOn w:val="Normal"/>
+    <w:next w:val="Normal"/>
+    <w:link w:val="Heading1Char"/>
+    <w:uiPriority w:val="9"/>
+    <w:qFormat/>
+    <w:rsid w:val="00F24160"/>
+    <w:pPr>
+      <w:keepNext/>
+      <w:keepLines/>
+      <w:spacing w:before="480" w:after="0"/>
+      <w:outlineLvl w:val="0"/>
+    </w:pPr>
+    <w:rPr>
+      <w:rFonts w:asciiTheme="majorHAnsi" w:eastAsiaTheme="majorEastAsia" w:hAnsiTheme="majorHAnsi" w:cstheme="majorBidi"/>
+      <w:b/>
+      <w:bCs/>
+      <w:color w:val="345A8A" w:themeColor="accent1" w:themeShade="B5"/>
+      <w:sz w:val="32"/>
+      <w:szCs w:val="32"/>
+    </w:rPr>
+  </w:style>
+  <w:style w:type="paragraph" w:styleId="Heading2">
+    <w:name w:val="heading 2"/>
+    <w:basedOn w:val="Normal"/>
+    <w:next w:val="Normal"/>
+    <w:link w:val="Heading2Char"/>
+    <w:uiPriority w:val="9"/>
+    <w:unhideWhenUsed/>
+    <w:qFormat/>
+    <w:rsid w:val="00F77A4E"/>
+    <w:pPr>
+      <w:keepNext/>
+      <w:keepLines/>
+      <w:spacing w:before="200" w:after="0"/>
+      <w:outlineLvl w:val="1"/>
+    </w:pPr>
+    <w:rPr>
+      <w:rFonts w:asciiTheme="majorHAnsi" w:eastAsiaTheme="majorEastAsia" w:hAnsiTheme="majorHAnsi" w:cstheme="majorBidi"/>
+      <w:b/>
+      <w:bCs/>
+      <w:color w:val="4F81BD" w:themeColor="accent1"/>
+      <w:sz w:val="26"/>
+      <w:szCs w:val="26"/>
+    </w:rPr>
+  </w:style>
+  <w:style w:type="paragraph" w:styleId="Heading3">
+    <w:name w:val="heading 3"/>
+    <w:basedOn w:val="Normal"/>
+    <w:next w:val="Normal"/>
+    <w:link w:val="Heading3Char"/>
+    <w:uiPriority w:val="9"/>
+    <w:unhideWhenUsed/>
+    <w:qFormat/>
+    <w:rsid w:val="00A3081D"/>
+    <w:pPr>
+      <w:keepNext/>
+      <w:keepLines/>
+      <w:spacing w:before="40" w:after="0"/>
+      <w:outlineLvl w:val="2"/>
+    </w:pPr>
+    <w:rPr>
+      <w:rFonts w:asciiTheme="majorHAnsi" w:eastAsiaTheme="majorEastAsia" w:hAnsiTheme="majorHAnsi" w:cstheme="majorBidi"/>
+      <w:color w:val="243F60" w:themeColor="accent1" w:themeShade="7F"/>
+      <w:sz w:val="24"/>
+      <w:szCs w:val="24"/>
+    </w:rPr>
+  </w:style>
+  <w:style w:type="character" w:default="1" w:styleId="DefaultParagraphFont">
+    <w:name w:val="Default Paragraph Font"/>
+    <w:uiPriority w:val="1"/>
+    <w:semiHidden/>
+    <w:unhideWhenUsed/>
+  </w:style>
+  <w:style w:type="table" w:default="1" w:styleId="TableNormal">
+    <w:name w:val="Normal Table"/>
+    <w:uiPriority w:val="99"/>
+    <w:semiHidden/>
+    <w:unhideWhenUsed/>
+    <w:tblPr>
+      <w:tblInd w:w="0" w:type="dxa"/>
+      <w:tblCellMar>
+        <w:top w:w="0" w:type="dxa"/>
+        <w:left w:w="108" w:type="dxa"/>
+        <w:bottom w:w="0" w:type="dxa"/>
+        <w:right w:w="108" w:type="dxa"/>
+      </w:tblCellMar>
+    </w:tblPr>
+  </w:style>
+  <w:style w:type="numbering" w:default="1" w:styleId="NoList">
+    <w:name w:val="No List"/>
+    <w:uiPriority w:val="99"/>
+    <w:semiHidden/>
+    <w:unhideWhenUsed/>
+  </w:style>
+  <w:style w:type="paragraph" w:styleId="NoSpacing">
+    <w:name w:val="No Spacing"/>
+    <w:link w:val="NoSpacingChar"/>
+    <w:uiPriority w:val="1"/>
+    <w:qFormat/>
+    <w:rsid w:val="00C82F0C"/>
+  </w:style>
+  <w:style w:type="character" w:customStyle="1" w:styleId="NoSpacingChar">
+    <w:name w:val="No Spacing Char"/>
+    <w:basedOn w:val="DefaultParagraphFont"/>
+    <w:link w:val="NoSpacing"/>
+    <w:uiPriority w:val="1"/>
+    <w:rsid w:val="00C82F0C"/>
+  </w:style>
+  <w:style w:type="character" w:customStyle="1" w:styleId="Heading1Char">
+    <w:name w:val="Heading 1 Char"/>
+    <w:basedOn w:val="DefaultParagraphFont"/>
+    <w:link w:val="Heading1"/>
+    <w:uiPriority w:val="9"/>
+    <w:rsid w:val="00F24160"/>
+    <w:rPr>
+      <w:rFonts w:asciiTheme="majorHAnsi" w:eastAsiaTheme="majorEastAsia" w:hAnsiTheme="majorHAnsi" w:cstheme="majorBidi"/>
+      <w:b/>
+      <w:bCs/>
+      <w:color w:val="345A8A" w:themeColor="accent1" w:themeShade="B5"/>
+      <w:sz w:val="32"/>
+      <w:szCs w:val="32"/>
+      <w:lang w:val="bg-BG"/>
+    </w:rPr>
+  </w:style>
+  <w:style w:type="paragraph" w:styleId="TOCHeading">
+    <w:name w:val="TOC Heading"/>
+    <w:basedOn w:val="Heading1"/>
+    <w:next w:val="Normal"/>
+    <w:uiPriority w:val="39"/>
+    <w:unhideWhenUsed/>
+    <w:qFormat/>
+    <w:rsid w:val="00F24160"/>
+    <w:pPr>
+      <w:outlineLvl w:val="9"/>
+    </w:pPr>
+    <w:rPr>
+      <w:color w:val="365F91" w:themeColor="accent1" w:themeShade="BF"/>
+      <w:sz w:val="28"/>
+      <w:szCs w:val="28"/>
+      <w:lang w:val="en-US"/>
+    </w:rPr>
+  </w:style>
+  <w:style w:type="paragraph" w:styleId="BalloonText">
+    <w:name w:val="Balloon Text"/>
+    <w:basedOn w:val="Normal"/>
+    <w:link w:val="BalloonTextChar"/>
+    <w:uiPriority w:val="99"/>
+    <w:semiHidden/>
+    <w:unhideWhenUsed/>
+    <w:rsid w:val="00F24160"/>
+    <w:pPr>
+      <w:spacing w:after="0" w:line="240" w:lineRule="auto"/>
+    </w:pPr>
+    <w:rPr>
+      <w:rFonts w:ascii="Lucida Grande" w:hAnsi="Lucida Grande" w:cs="Lucida Grande"/>
+      <w:sz w:val="18"/>
+      <w:szCs w:val="18"/>
+    </w:rPr>
+  </w:style>
+  <w:style w:type="character" w:customStyle="1" w:styleId="BalloonTextChar">
+    <w:name w:val="Balloon Text Char"/>
+    <w:basedOn w:val="DefaultParagraphFont"/>
+    <w:link w:val="BalloonText"/>
+    <w:uiPriority w:val="99"/>
+    <w:semiHidden/>
+    <w:rsid w:val="00F24160"/>
+    <w:rPr>
+      <w:rFonts w:ascii="Lucida Grande" w:eastAsiaTheme="minorHAnsi" w:hAnsi="Lucida Grande" w:cs="Lucida Grande"/>
+      <w:sz w:val="18"/>
+      <w:szCs w:val="18"/>
+      <w:lang w:val="bg-BG"/>
+    </w:rPr>
+  </w:style>
+  <w:style w:type="paragraph" w:styleId="TOC1">
+    <w:name w:val="toc 1"/>
+    <w:basedOn w:val="Normal"/>
+    <w:next w:val="Normal"/>
+    <w:autoRedefine/>
+    <w:uiPriority w:val="39"/>
+    <w:unhideWhenUsed/>
+    <w:rsid w:val="00F24160"/>
+    <w:pPr>
+      <w:spacing w:before="120" w:after="0"/>
+    </w:pPr>
+    <w:rPr>
+      <w:b/>
+      <w:sz w:val="24"/>
+      <w:szCs w:val="24"/>
+    </w:rPr>
+  </w:style>
+  <w:style w:type="paragraph" w:styleId="TOC2">
+    <w:name w:val="toc 2"/>
+    <w:basedOn w:val="Normal"/>
+    <w:next w:val="Normal"/>
+    <w:autoRedefine/>
+    <w:uiPriority w:val="39"/>
+    <w:semiHidden/>
+    <w:unhideWhenUsed/>
+    <w:rsid w:val="00F24160"/>
+    <w:pPr>
+      <w:spacing w:after="0"/>
+      <w:ind w:left="220"/>
+    </w:pPr>
+    <w:rPr>
+      <w:b/>
+    </w:rPr>
+  </w:style>
+  <w:style w:type="paragraph" w:styleId="TOC3">
+    <w:name w:val="toc 3"/>
+    <w:basedOn w:val="Normal"/>
+    <w:next w:val="Normal"/>
+    <w:autoRedefine/>
+    <w:uiPriority w:val="39"/>
+    <w:unhideWhenUsed/>
+    <w:rsid w:val="00F24160"/>
+    <w:pPr>
+      <w:spacing w:after="0"/>
+      <w:ind w:left="440"/>
+    </w:pPr>
+  </w:style>
+  <w:style w:type="paragraph" w:styleId="TOC4">
+    <w:name w:val="toc 4"/>
+    <w:basedOn w:val="Normal"/>
+    <w:next w:val="Normal"/>
+    <w:autoRedefine/>
+    <w:uiPriority w:val="39"/>
+    <w:semiHidden/>
+    <w:unhideWhenUsed/>
+    <w:rsid w:val="00F24160"/>
+    <w:pPr>
+      <w:spacing w:after="0"/>
+      <w:ind w:left="660"/>
+    </w:pPr>
+    <w:rPr>
+      <w:sz w:val="20"/>
+      <w:szCs w:val="20"/>
+    </w:rPr>
+  </w:style>
+  <w:style w:type="paragraph" w:styleId="TOC5">
+    <w:name w:val="toc 5"/>
+    <w:basedOn w:val="Normal"/>
+    <w:next w:val="Normal"/>
+    <w:autoRedefine/>
+    <w:uiPriority w:val="39"/>
+    <w:semiHidden/>
+    <w:unhideWhenUsed/>
+    <w:rsid w:val="00F24160"/>
+    <w:pPr>
+      <w:spacing w:after="0"/>
+      <w:ind w:left="880"/>
+    </w:pPr>
+    <w:rPr>
+      <w:sz w:val="20"/>
+      <w:szCs w:val="20"/>
+    </w:rPr>
+  </w:style>
+  <w:style w:type="paragraph" w:styleId="TOC6">
+    <w:name w:val="toc 6"/>
+    <w:basedOn w:val="Normal"/>
+    <w:next w:val="Normal"/>
+    <w:autoRedefine/>
+    <w:uiPriority w:val="39"/>
+    <w:semiHidden/>
+    <w:unhideWhenUsed/>
+    <w:rsid w:val="00F24160"/>
+    <w:pPr>
+      <w:spacing w:after="0"/>
+      <w:ind w:left="1100"/>
+    </w:pPr>
+    <w:rPr>
+      <w:sz w:val="20"/>
+      <w:szCs w:val="20"/>
+    </w:rPr>
+  </w:style>
+  <w:style w:type="paragraph" w:styleId="TOC7">
+    <w:name w:val="toc 7"/>
+    <w:basedOn w:val="Normal"/>
+    <w:next w:val="Normal"/>
+    <w:autoRedefine/>
+    <w:uiPriority w:val="39"/>
+    <w:semiHidden/>
+    <w:unhideWhenUsed/>
+    <w:rsid w:val="00F24160"/>
+    <w:pPr>
+      <w:spacing w:after="0"/>
+      <w:ind w:left="1320"/>
+    </w:pPr>
+    <w:rPr>
+      <w:sz w:val="20"/>
+      <w:szCs w:val="20"/>
+    </w:rPr>
+  </w:style>
+  <w:style w:type="paragraph" w:styleId="TOC8">
+    <w:name w:val="toc 8"/>
+    <w:basedOn w:val="Normal"/>
+    <w:next w:val="Normal"/>
+    <w:autoRedefine/>
+    <w:uiPriority w:val="39"/>
+    <w:semiHidden/>
+    <w:unhideWhenUsed/>
+    <w:rsid w:val="00F24160"/>
+    <w:pPr>
+      <w:spacing w:after="0"/>
+      <w:ind w:left="1540"/>
+    </w:pPr>
+    <w:rPr>
+      <w:sz w:val="20"/>
+      <w:szCs w:val="20"/>
+    </w:rPr>
+  </w:style>
+  <w:style w:type="paragraph" w:styleId="TOC9">
+    <w:name w:val="toc 9"/>
+    <w:basedOn w:val="Normal"/>
+    <w:next w:val="Normal"/>
+    <w:autoRedefine/>
+    <w:uiPriority w:val="39"/>
+    <w:semiHidden/>
+    <w:unhideWhenUsed/>
+    <w:rsid w:val="00F24160"/>
+    <w:pPr>
+      <w:spacing w:after="0"/>
+      <w:ind w:left="1760"/>
+    </w:pPr>
+    <w:rPr>
+      <w:sz w:val="20"/>
+      <w:szCs w:val="20"/>
+    </w:rPr>
+  </w:style>
+  <w:style w:type="character" w:customStyle="1" w:styleId="Heading2Char">
+    <w:name w:val="Heading 2 Char"/>
+    <w:basedOn w:val="DefaultParagraphFont"/>
+    <w:link w:val="Heading2"/>
+    <w:uiPriority w:val="9"/>
+    <w:rsid w:val="00F77A4E"/>
+    <w:rPr>
+      <w:rFonts w:asciiTheme="majorHAnsi" w:eastAsiaTheme="majorEastAsia" w:hAnsiTheme="majorHAnsi" w:cstheme="majorBidi"/>
+      <w:b/>
+      <w:bCs/>
+      <w:color w:val="4F81BD" w:themeColor="accent1"/>
+      <w:sz w:val="26"/>
+      <w:szCs w:val="26"/>
+      <w:lang w:val="bg-BG"/>
+    </w:rPr>
+  </w:style>
+  <w:style w:type="paragraph" w:styleId="ListParagraph">
+    <w:name w:val="List Paragraph"/>
+    <w:basedOn w:val="Normal"/>
+    <w:uiPriority w:val="34"/>
+    <w:qFormat/>
+    <w:rsid w:val="000237B1"/>
+    <w:pPr>
+      <w:ind w:left="720"/>
+      <w:contextualSpacing/>
+    </w:pPr>
+  </w:style>
+  <w:style w:type="character" w:styleId="Hyperlink">
+    <w:name w:val="Hyperlink"/>
+    <w:basedOn w:val="DefaultParagraphFont"/>
+    <w:uiPriority w:val="99"/>
+    <w:unhideWhenUsed/>
+    <w:rsid w:val="00FE4FD5"/>
+    <w:rPr>
+      <w:color w:val="0000FF" w:themeColor="hyperlink"/>
+      <w:u w:val="single"/>
+    </w:rPr>
+  </w:style>
+  <w:style w:type="character" w:customStyle="1" w:styleId="Heading3Char">
+    <w:name w:val="Heading 3 Char"/>
+    <w:basedOn w:val="DefaultParagraphFont"/>
+    <w:link w:val="Heading3"/>
+    <w:uiPriority w:val="9"/>
+    <w:rsid w:val="00A3081D"/>
+    <w:rPr>
+      <w:rFonts w:asciiTheme="majorHAnsi" w:eastAsiaTheme="majorEastAsia" w:hAnsiTheme="majorHAnsi" w:cstheme="majorBidi"/>
+      <w:color w:val="243F60" w:themeColor="accent1" w:themeShade="7F"/>
+      <w:lang w:val="bg-BG"/>
+    </w:rPr>
+  </w:style>
+</w:styles>
+</file>
+
+<file path=word/stylesWithEffects.xml><?xml version="1.0" encoding="utf-8"?>
+<w:styles xmlns:wpc="http://schemas.microsoft.com/office/word/2010/wordprocessingCanvas" xmlns:mc="http://schemas.openxmlformats.org/markup-compatibility/2006" xmlns:o="urn:schemas-microsoft-com:office:office" xmlns:r="http://schemas.openxmlformats.org/officeDocument/2006/relationships" xmlns:m="http://schemas.openxmlformats.org/officeDocument/2006/math" xmlns:v="urn:schemas-microsoft-com:vml" xmlns:wp14="http://schemas.microsoft.com/office/word/2010/wordprocessingDrawing" xmlns:wp="http://schemas.openxmlformats.org/drawingml/2006/wordprocessingDrawing" xmlns:w10="urn:schemas-microsoft-com:office:word" xmlns:w="http://schemas.openxmlformats.org/wordprocessingml/2006/main" xmlns:w14="http://schemas.microsoft.com/office/word/2010/wordml" xmlns:wpg="http://schemas.microsoft.com/office/word/2010/wordprocessingGroup" xmlns:wpi="http://schemas.microsoft.com/office/word/2010/wordprocessingInk" xmlns:wne="http://schemas.microsoft.com/office/word/2006/wordml" xmlns:wps="http://schemas.microsoft.com/office/word/2010/wordprocessingShape" mc:Ignorable="w14 wp14">
+  <w:docDefaults>
+    <w:rPrDefault>
+      <w:rPr>
+        <w:rFonts w:asciiTheme="minorHAnsi" w:eastAsiaTheme="minorEastAsia" w:hAnsiTheme="minorHAnsi" w:cstheme="minorBidi"/>
+        <w:sz w:val="24"/>
+        <w:szCs w:val="24"/>
+        <w:lang w:val="en-US" w:eastAsia="en-US" w:bidi="ar-SA"/>
+      </w:rPr>
+    </w:rPrDefault>
+    <w:pPrDefault/>
+  </w:docDefaults>
+  <w:latentStyles w:defLockedState="0" w:defUIPriority="99" w:defSemiHidden="1" w:defUnhideWhenUsed="1" w:defQFormat="0" w:count="267">
+    <w:lsdException w:name="Normal" w:semiHidden="0" w:uiPriority="0" w:unhideWhenUsed="0" w:qFormat="1"/>
+    <w:lsdException w:name="heading 1" w:semiHidden="0" w:uiPriority="9" w:unhideWhenUsed="0" w:qFormat="1"/>
+    <w:lsdException w:name="heading 2" w:uiPriority="9" w:qFormat="1"/>
+    <w:lsdException w:name="heading 3" w:uiPriority="9" w:qFormat="1"/>
+    <w:lsdException w:name="heading 4" w:uiPriority="9" w:qFormat="1"/>
+    <w:lsdException w:name="heading 5" w:uiPriority="9" w:qFormat="1"/>
+    <w:lsdException w:name="heading 6" w:uiPriority="9" w:qFormat="1"/>
+    <w:lsdException w:name="heading 7" w:uiPriority="9" w:qFormat="1"/>
+    <w:lsdException w:name="heading 8" w:uiPriority="9" w:qFormat="1"/>
+    <w:lsdException w:name="heading 9" w:uiPriority="9" w:qFormat="1"/>
+    <w:lsdException w:name="toc 1" w:uiPriority="39"/>
+    <w:lsdException w:name="toc 2" w:uiPriority="39"/>
+    <w:lsdException w:name="toc 3" w:uiPriority="39"/>
+    <w:lsdException w:name="toc 4" w:uiPriority="39"/>
+    <w:lsdException w:name="toc 5" w:uiPriority="39"/>
+    <w:lsdException w:name="toc 6" w:uiPriority="39"/>
+    <w:lsdException w:name="toc 7" w:uiPriority="39"/>
+    <w:lsdException w:name="toc 8" w:uiPriority="39"/>
+    <w:lsdException w:name="toc 9" w:uiPriority="39"/>
+    <w:lsdException w:name="caption" w:uiPriority="35" w:qFormat="1"/>
+    <w:lsdException w:name="Title" w:semiHidden="0" w:uiPriority="10" w:unhideWhenUsed="0" w:qFormat="1"/>
+    <w:lsdException w:name="Default Paragraph Font" w:uiPriority="1"/>
+    <w:lsdException w:name="Subtitle" w:semiHidden="0" w:uiPriority="11" w:unhideWhenUsed="0" w:qFormat="1"/>
+    <w:lsdException w:name="Strong" w:semiHidden="0" w:uiPriority="22" w:unhideWhenUsed="0" w:qFormat="1"/>
+    <w:lsdException w:name="Emphasis" w:semiHidden="0" w:uiPriority="20" w:unhideWhenUsed="0" w:qFormat="1"/>
+    <w:lsdException w:name="Table Grid" w:semiHidden="0" w:uiPriority="59" w:unhideWhenUsed="0"/>
+    <w:lsdException w:name="Placeholder Text" w:unhideWhenUsed="0"/>
+    <w:lsdException w:name="No Spacing" w:semiHidden="0" w:uiPriority="1" w:unhideWhenUsed="0" w:qFormat="1"/>
+    <w:lsdException w:name="Light Shading" w:semiHidden="0" w:uiPriority="60" w:unhideWhenUsed="0"/>
+    <w:lsdException w:name="Light List" w:semiHidden="0" w:uiPriority="61" w:unhideWhenUsed="0"/>
+    <w:lsdException w:name="Light Grid" w:semiHidden="0" w:uiPriority="62" w:unhideWhenUsed="0"/>
+    <w:lsdException w:name="Medium Shading 1" w:semiHidden="0" w:uiPriority="63" w:unhideWhenUsed="0"/>
+    <w:lsdException w:name="Medium Shading 2" w:semiHidden="0" w:uiPriority="64" w:unhideWhenUsed="0"/>
+    <w:lsdException w:name="Medium List 1" w:semiHidden="0" w:uiPriority="65" w:unhideWhenUsed="0"/>
+    <w:lsdException w:name="Medium List 2" w:semiHidden="0" w:uiPriority="66" w:unhideWhenUsed="0"/>
+    <w:lsdException w:name="Medium Grid 1" w:semiHidden="0" w:uiPriority="67" w:unhideWhenUsed="0"/>
+    <w:lsdException w:name="Medium Grid 2" w:semiHidden="0" w:uiPriority="68" w:unhideWhenUsed="0"/>
+    <w:lsdException w:name="Medium Grid 3" w:semiHidden="0" w:uiPriority="69" w:unhideWhenUsed="0"/>
+    <w:lsdException w:name="Dark List" w:semiHidden="0" w:uiPriority="70" w:unhideWhenUsed="0"/>
+    <w:lsdException w:name="Colorful Shading" w:semiHidden="0" w:uiPriority="71" w:unhideWhenUsed="0"/>
+    <w:lsdException w:name="Colorful List" w:semiHidden="0" w:uiPriority="72" w:unhideWhenUsed="0"/>
+    <w:lsdException w:name="Colorful Grid" w:semiHidden="0" w:uiPriority="73" w:unhideWhenUsed="0"/>
+    <w:lsdException w:name="Light Shading Accent 1" w:semiHidden="0" w:uiPriority="60" w:unhideWhenUsed="0"/>
+    <w:lsdException w:name="Light List Accent 1" w:semiHidden="0" w:uiPriority="61" w:unhideWhenUsed="0"/>
+    <w:lsdException w:name="Light Grid Accent 1" w:semiHidden="0" w:uiPriority="62" w:unhideWhenUsed="0"/>
+    <w:lsdException w:name="Medium Shading 1 Accent 1" w:semiHidden="0" w:uiPriority="63" w:unhideWhenUsed="0"/>
+    <w:lsdException w:name="Medium Shading 2 Accent 1" w:semiHidden="0" w:uiPriority="64" w:unhideWhenUsed="0"/>
+    <w:lsdException w:name="Medium List 1 Accent 1" w:semiHidden="0" w:uiPriority="65" w:unhideWhenUsed="0"/>
+    <w:lsdException w:name="Revision" w:unhideWhenUsed="0"/>
+    <w:lsdException w:name="List Paragraph" w:semiHidden="0" w:uiPriority="34" w:unhideWhenUsed="0" w:qFormat="1"/>
+    <w:lsdException w:name="Quote" w:semiHidden="0" w:uiPriority="29" w:unhideWhenUsed="0" w:qFormat="1"/>
+    <w:lsdException w:name="Intense Quote" w:semiHidden="0" w:uiPriority="30" w:unhideWhenUsed="0" w:qFormat="1"/>
+    <w:lsdException w:name="Medium List 2 Accent 1" w:semiHidden="0" w:uiPriority="66" w:unhideWhenUsed="0"/>
+    <w:lsdException w:name="Medium Grid 1 Accent 1" w:semiHidden="0" w:uiPriority="67" w:unhideWhenUsed="0"/>
+    <w:lsdException w:name="Medium Grid 2 Accent 1" w:semiHidden="0" w:uiPriority="68" w:unhideWhenUsed="0"/>
+    <w:lsdException w:name="Medium Grid 3 Accent 1" w:semiHidden="0" w:uiPriority="69" w:unhideWhenUsed="0"/>
+    <w:lsdException w:name="Dark List Accent 1" w:semiHidden="0" w:uiPriority="70" w:unhideWhenUsed="0"/>
+    <w:lsdException w:name="Colorful Shading Accent 1" w:semiHidden="0" w:uiPriority="71" w:unhideWhenUsed="0"/>
+    <w:lsdException w:name="Colorful List Accent 1" w:semiHidden="0" w:uiPriority="72" w:unhideWhenUsed="0"/>
+    <w:lsdException w:name="Colorful Grid Accent 1" w:semiHidden="0" w:uiPriority="73" w:unhideWhenUsed="0"/>
+    <w:lsdException w:name="Light Shading Accent 2" w:semiHidden="0" w:uiPriority="60" w:unhideWhenUsed="0"/>
+    <w:lsdException w:name="Light List Accent 2" w:semiHidden="0" w:uiPriority="61" w:unhideWhenUsed="0"/>
+    <w:lsdException w:name="Light Grid Accent 2" w:semiHidden="0" w:uiPriority="62" w:unhideWhenUsed="0"/>
+    <w:lsdException w:name="Medium Shading 1 Accent 2" w:semiHidden="0" w:uiPriority="63" w:unhideWhenUsed="0"/>
+    <w:lsdException w:name="Medium Shading 2 Accent 2" w:semiHidden="0" w:uiPriority="64" w:unhideWhenUsed="0"/>
+    <w:lsdException w:name="Medium List 1 Accent 2" w:semiHidden="0" w:uiPriority="65" w:unhideWhenUsed="0"/>
+    <w:lsdException w:name="Medium List 2 Accent 2" w:semiHidden="0" w:uiPriority="66" w:unhideWhenUsed="0"/>
+    <w:lsdException w:name="Medium Grid 1 Accent 2" w:semiHidden="0" w:uiPriority="67" w:unhideWhenUsed="0"/>
+    <w:lsdException w:name="Medium Grid 2 Accent 2" w:semiHidden="0" w:uiPriority="68" w:unhideWhenUsed="0"/>
+    <w:lsdException w:name="Medium Grid 3 Accent 2" w:semiHidden="0" w:uiPriority="69" w:unhideWhenUsed="0"/>
+    <w:lsdException w:name="Dark List Accent 2" w:semiHidden="0" w:uiPriority="70" w:unhideWhenUsed="0"/>
+    <w:lsdException w:name="Colorful Shading Accent 2" w:semiHidden="0" w:uiPriority="71" w:unhideWhenUsed="0"/>
+    <w:lsdException w:name="Colorful List Accent 2" w:semiHidden="0" w:uiPriority="72" w:unhideWhenUsed="0"/>
+    <w:lsdException w:name="Colorful Grid Accent 2" w:semiHidden="0" w:uiPriority="73" w:unhideWhenUsed="0"/>
+    <w:lsdException w:name="Light Shading Accent 3" w:semiHidden="0" w:uiPriority="60" w:unhideWhenUsed="0"/>
+    <w:lsdException w:name="Light List Accent 3" w:semiHidden="0" w:uiPriority="61" w:unhideWhenUsed="0"/>
+    <w:lsdException w:name="Light Grid Accent 3" w:semiHidden="0" w:uiPriority="62" w:unhideWhenUsed="0"/>
+    <w:lsdException w:name="Medium Shading 1 Accent 3" w:semiHidden="0" w:uiPriority="63" w:unhideWhenUsed="0"/>
+    <w:lsdException w:name="Medium Shading 2 Accent 3" w:semiHidden="0" w:uiPriority="64" w:unhideWhenUsed="0"/>
+    <w:lsdException w:name="Medium List 1 Accent 3" w:semiHidden="0" w:uiPriority="65" w:unhideWhenUsed="0"/>
+    <w:lsdException w:name="Medium List 2 Accent 3" w:semiHidden="0" w:uiPriority="66" w:unhideWhenUsed="0"/>
+    <w:lsdException w:name="Medium Grid 1 Accent 3" w:semiHidden="0" w:uiPriority="67" w:unhideWhenUsed="0"/>
+    <w:lsdException w:name="Medium Grid 2 Accent 3" w:semiHidden="0" w:uiPriority="68" w:unhideWhenUsed="0"/>
+    <w:lsdException w:name="Medium Grid 3 Accent 3" w:semiHidden="0" w:uiPriority="69" w:unhideWhenUsed="0"/>
+    <w:lsdException w:name="Dark List Accent 3" w:semiHidden="0" w:uiPriority="70" w:unhideWhenUsed="0"/>
+    <w:lsdException w:name="Colorful Shading Accent 3" w:semiHidden="0" w:uiPriority="71" w:unhideWhenUsed="0"/>
+    <w:lsdException w:name="Colorful List Accent 3" w:semiHidden="0" w:uiPriority="72" w:unhideWhenUsed="0"/>
+    <w:lsdException w:name="Colorful Grid Accent 3" w:semiHidden="0" w:uiPriority="73" w:unhideWhenUsed="0"/>
+    <w:lsdException w:name="Light Shading Accent 4" w:semiHidden="0" w:uiPriority="60" w:unhideWhenUsed="0"/>
+    <w:lsdException w:name="Light List Accent 4" w:semiHidden="0" w:uiPriority="61" w:unhideWhenUsed="0"/>
+    <w:lsdException w:name="Light Grid Accent 4" w:semiHidden="0" w:uiPriority="62" w:unhideWhenUsed="0"/>
+    <w:lsdException w:name="Medium Shading 1 Accent 4" w:semiHidden="0" w:uiPriority="63" w:unhideWhenUsed="0"/>
+    <w:lsdException w:name="Medium Shading 2 Accent 4" w:semiHidden="0" w:uiPriority="64" w:unhideWhenUsed="0"/>
+    <w:lsdException w:name="Medium List 1 Accent 4" w:semiHidden="0" w:uiPriority="65" w:unhideWhenUsed="0"/>
+    <w:lsdException w:name="Medium List 2 Accent 4" w:semiHidden="0" w:uiPriority="66" w:unhideWhenUsed="0"/>
+    <w:lsdException w:name="Medium Grid 1 Accent 4" w:semiHidden="0" w:uiPriority="67" w:unhideWhenUsed="0"/>
+    <w:lsdException w:name="Medium Grid 2 Accent 4" w:semiHidden="0" w:uiPriority="68" w:unhideWhenUsed="0"/>
+    <w:lsdException w:name="Medium Grid 3 Accent 4" w:semiHidden="0" w:uiPriority="69" w:unhideWhenUsed="0"/>
+    <w:lsdException w:name="Dark List Accent 4" w:semiHidden="0" w:uiPriority="70" w:unhideWhenUsed="0"/>
+    <w:lsdException w:name="Colorful Shading Accent 4" w:semiHidden="0" w:uiPriority="71" w:unhideWhenUsed="0"/>
+    <w:lsdException w:name="Colorful List Accent 4" w:semiHidden="0" w:uiPriority="72" w:unhideWhenUsed="0"/>
+    <w:lsdException w:name="Colorful Grid Accent 4" w:semiHidden="0" w:uiPriority="73" w:unhideWhenUsed="0"/>
+    <w:lsdException w:name="Light Shading Accent 5" w:semiHidden="0" w:uiPriority="60" w:unhideWhenUsed="0"/>
+    <w:lsdException w:name="Light List Accent 5" w:semiHidden="0" w:uiPriority="61" w:unhideWhenUsed="0"/>
+    <w:lsdException w:name="Light Grid Accent 5" w:semiHidden="0" w:uiPriority="62" w:unhideWhenUsed="0"/>
+    <w:lsdException w:name="Medium Shading 1 Accent 5" w:semiHidden="0" w:uiPriority="63" w:unhideWhenUsed="0"/>
+    <w:lsdException w:name="Medium Shading 2 Accent 5" w:semiHidden="0" w:uiPriority="64" w:unhideWhenUsed="0"/>
+    <w:lsdException w:name="Medium List 1 Accent 5" w:semiHidden="0" w:uiPriority="65" w:unhideWhenUsed="0"/>
+    <w:lsdException w:name="Medium List 2 Accent 5" w:semiHidden="0" w:uiPriority="66" w:unhideWhenUsed="0"/>
+    <w:lsdException w:name="Medium Grid 1 Accent 5" w:semiHidden="0" w:uiPriority="67" w:unhideWhenUsed="0"/>
+    <w:lsdException w:name="Medium Grid 2 Accent 5" w:semiHidden="0" w:uiPriority="68" w:unhideWhenUsed="0"/>
+    <w:lsdException w:name="Medium Grid 3 Accent 5" w:semiHidden="0" w:uiPriority="69" w:unhideWhenUsed="0"/>
+    <w:lsdException w:name="Dark List Accent 5" w:semiHidden="0" w:uiPriority="70" w:unhideWhenUsed="0"/>
+    <w:lsdException w:name="Colorful Shading Accent 5" w:semiHidden="0" w:uiPriority="71" w:unhideWhenUsed="0"/>
+    <w:lsdException w:name="Colorful List Accent 5" w:semiHidden="0" w:uiPriority="72" w:unhideWhenUsed="0"/>
+    <w:lsdException w:name="Colorful Grid Accent 5" w:semiHidden="0" w:uiPriority="73" w:unhideWhenUsed="0"/>
+    <w:lsdException w:name="Light Shading Accent 6" w:semiHidden="0" w:uiPriority="60" w:unhideWhenUsed="0"/>
+    <w:lsdException w:name="Light List Accent 6" w:semiHidden="0" w:uiPriority="61" w:unhideWhenUsed="0"/>
+    <w:lsdException w:name="Light Grid Accent 6" w:semiHidden="0" w:uiPriority="62" w:unhideWhenUsed="0"/>
+    <w:lsdException w:name="Medium Shading 1 Accent 6" w:semiHidden="0" w:uiPriority="63" w:unhideWhenUsed="0"/>
+    <w:lsdException w:name="Medium Shading 2 Accent 6" w:semiHidden="0" w:uiPriority="64" w:unhideWhenUsed="0"/>
+    <w:lsdException w:name="Medium List 1 Accent 6" w:semiHidden="0" w:uiPriority="65" w:unhideWhenUsed="0"/>
+    <w:lsdException w:name="Medium List 2 Accent 6" w:semiHidden="0" w:uiPriority="66" w:unhideWhenUsed="0"/>
+    <w:lsdException w:name="Medium Grid 1 Accent 6" w:semiHidden="0" w:uiPriority="67" w:unhideWhenUsed="0"/>
+    <w:lsdException w:name="Medium Grid 2 Accent 6" w:semiHidden="0" w:uiPriority="68" w:unhideWhenUsed="0"/>
+    <w:lsdException w:name="Medium Grid 3 Accent 6" w:semiHidden="0" w:uiPriority="69" w:unhideWhenUsed="0"/>
+    <w:lsdException w:name="Dark List Accent 6" w:semiHidden="0" w:uiPriority="70" w:unhideWhenUsed="0"/>
+    <w:lsdException w:name="Colorful Shading Accent 6" w:semiHidden="0" w:uiPriority="71" w:unhideWhenUsed="0"/>
+    <w:lsdException w:name="Colorful List Accent 6" w:semiHidden="0" w:uiPriority="72" w:unhideWhenUsed="0"/>
+    <w:lsdException w:name="Colorful Grid Accent 6" w:semiHidden="0" w:uiPriority="73" w:unhideWhenUsed="0"/>
+    <w:lsdException w:name="Subtle Emphasis" w:semiHidden="0" w:uiPriority="19" w:unhideWhenUsed="0" w:qFormat="1"/>
+    <w:lsdException w:name="Intense Emphasis" w:semiHidden="0" w:uiPriority="21" w:unhideWhenUsed="0" w:qFormat="1"/>
+    <w:lsdException w:name="Subtle Reference" w:semiHidden="0" w:uiPriority="31" w:unhideWhenUsed="0" w:qFormat="1"/>
+    <w:lsdException w:name="Intense Reference" w:semiHidden="0" w:uiPriority="32" w:unhideWhenUsed="0" w:qFormat="1"/>
+    <w:lsdException w:name="Book Title" w:semiHidden="0" w:uiPriority="33" w:unhideWhenUsed="0" w:qFormat="1"/>
+    <w:lsdException w:name="Bibliography" w:uiPriority="37"/>
+    <w:lsdException w:name="TOC Heading" w:uiPriority="39" w:qFormat="1"/>
   </w:latentStyles>
   <w:style w:type="paragraph" w:default="1" w:styleId="Normal">
     <w:name w:val="Normal"/>
@@ -7294,7 +7666,7 @@
 </file>
 
 <file path=customXml/itemProps2.xml><?xml version="1.0" encoding="utf-8"?>
-<ds:datastoreItem xmlns:ds="http://schemas.openxmlformats.org/officeDocument/2006/customXml" ds:itemID="{01409C38-560D-C14D-8CC4-3F5907635A98}">
+<ds:datastoreItem xmlns:ds="http://schemas.openxmlformats.org/officeDocument/2006/customXml" ds:itemID="{7F77FA85-C148-4B84-94CC-90457A466578}">
   <ds:schemaRefs>
     <ds:schemaRef ds:uri="http://schemas.openxmlformats.org/officeDocument/2006/bibliography"/>
   </ds:schemaRefs>

</xml_diff>